<commit_message>
Szakdolgozat world fájl írása
</commit_message>
<xml_diff>
--- a/Szakdolgozat.docx
+++ b/Szakdolgozat.docx
@@ -19,8 +19,6 @@
         </w:rPr>
         <w:t>Szegedi Szakképzési Centrum Vasvári Pál Gazdasági és Informatikai Szakgimnáziuma</w:t>
       </w:r>
-      <w:bookmarkStart w:id="0" w:name="_GoBack"/>
-      <w:bookmarkEnd w:id="0"/>
     </w:p>
     <w:p>
       <w:pPr>
@@ -407,7 +405,7 @@
           <w:r>
             <w:fldChar w:fldCharType="separate"/>
           </w:r>
-          <w:hyperlink w:anchor="_Toc28973543" w:history="1">
+          <w:hyperlink w:anchor="_Toc34561399" w:history="1">
             <w:r>
               <w:rPr>
                 <w:rStyle w:val="Hiperhivatkozs"/>
@@ -436,7 +434,7 @@
                 <w:noProof/>
                 <w:webHidden/>
               </w:rPr>
-              <w:instrText xml:space="preserve"> PAGEREF _Toc28973543 \h </w:instrText>
+              <w:instrText xml:space="preserve"> PAGEREF _Toc34561399 \h </w:instrText>
             </w:r>
             <w:r>
               <w:rPr>
@@ -478,7 +476,7 @@
               <w:noProof/>
             </w:rPr>
           </w:pPr>
-          <w:hyperlink w:anchor="_Toc28973544" w:history="1">
+          <w:hyperlink w:anchor="_Toc34561400" w:history="1">
             <w:r>
               <w:rPr>
                 <w:rStyle w:val="Hiperhivatkozs"/>
@@ -507,7 +505,7 @@
                 <w:noProof/>
                 <w:webHidden/>
               </w:rPr>
-              <w:instrText xml:space="preserve"> PAGEREF _Toc28973544 \h </w:instrText>
+              <w:instrText xml:space="preserve"> PAGEREF _Toc34561400 \h </w:instrText>
             </w:r>
             <w:r>
               <w:rPr>
@@ -549,7 +547,7 @@
               <w:noProof/>
             </w:rPr>
           </w:pPr>
-          <w:hyperlink w:anchor="_Toc28973545" w:history="1">
+          <w:hyperlink w:anchor="_Toc34561401" w:history="1">
             <w:r>
               <w:rPr>
                 <w:rStyle w:val="Hiperhivatkozs"/>
@@ -557,7 +555,7 @@
                 <w:b/>
                 <w:noProof/>
               </w:rPr>
-              <w:t>Szoftver</w:t>
+              <w:t>Adatbázis</w:t>
             </w:r>
             <w:r>
               <w:rPr>
@@ -578,7 +576,7 @@
                 <w:noProof/>
                 <w:webHidden/>
               </w:rPr>
-              <w:instrText xml:space="preserve"> PAGEREF _Toc28973545 \h </w:instrText>
+              <w:instrText xml:space="preserve"> PAGEREF _Toc34561401 \h </w:instrText>
             </w:r>
             <w:r>
               <w:rPr>
@@ -610,6 +608,148 @@
           </w:hyperlink>
         </w:p>
         <w:p>
+          <w:pPr>
+            <w:pStyle w:val="TJ3"/>
+            <w:tabs>
+              <w:tab w:val="right" w:leader="dot" w:pos="9062"/>
+            </w:tabs>
+            <w:rPr>
+              <w:rFonts w:cstheme="minorBidi"/>
+              <w:noProof/>
+            </w:rPr>
+          </w:pPr>
+          <w:hyperlink w:anchor="_Toc34561402" w:history="1">
+            <w:r>
+              <w:rPr>
+                <w:rStyle w:val="Hiperhivatkozs"/>
+                <w:rFonts w:ascii="Times New Roman" w:hAnsi="Times New Roman"/>
+                <w:b/>
+                <w:noProof/>
+              </w:rPr>
+              <w:t>Asztali alkalmazás</w:t>
+            </w:r>
+            <w:r>
+              <w:rPr>
+                <w:noProof/>
+                <w:webHidden/>
+              </w:rPr>
+              <w:tab/>
+            </w:r>
+            <w:r>
+              <w:rPr>
+                <w:noProof/>
+                <w:webHidden/>
+              </w:rPr>
+              <w:fldChar w:fldCharType="begin"/>
+            </w:r>
+            <w:r>
+              <w:rPr>
+                <w:noProof/>
+                <w:webHidden/>
+              </w:rPr>
+              <w:instrText xml:space="preserve"> PAGEREF _Toc34561402 \h </w:instrText>
+            </w:r>
+            <w:r>
+              <w:rPr>
+                <w:noProof/>
+                <w:webHidden/>
+              </w:rPr>
+            </w:r>
+            <w:r>
+              <w:rPr>
+                <w:noProof/>
+                <w:webHidden/>
+              </w:rPr>
+              <w:fldChar w:fldCharType="separate"/>
+            </w:r>
+            <w:r>
+              <w:rPr>
+                <w:noProof/>
+                <w:webHidden/>
+              </w:rPr>
+              <w:t>5</w:t>
+            </w:r>
+            <w:r>
+              <w:rPr>
+                <w:noProof/>
+                <w:webHidden/>
+              </w:rPr>
+              <w:fldChar w:fldCharType="end"/>
+            </w:r>
+          </w:hyperlink>
+        </w:p>
+        <w:p>
+          <w:pPr>
+            <w:pStyle w:val="TJ3"/>
+            <w:tabs>
+              <w:tab w:val="right" w:leader="dot" w:pos="9062"/>
+            </w:tabs>
+            <w:rPr>
+              <w:rFonts w:cstheme="minorBidi"/>
+              <w:noProof/>
+            </w:rPr>
+          </w:pPr>
+          <w:hyperlink w:anchor="_Toc34561403" w:history="1">
+            <w:r>
+              <w:rPr>
+                <w:rStyle w:val="Hiperhivatkozs"/>
+                <w:rFonts w:ascii="Times New Roman" w:hAnsi="Times New Roman"/>
+                <w:b/>
+                <w:noProof/>
+              </w:rPr>
+              <w:t>Bejelentkezés</w:t>
+            </w:r>
+            <w:r>
+              <w:rPr>
+                <w:noProof/>
+                <w:webHidden/>
+              </w:rPr>
+              <w:tab/>
+            </w:r>
+            <w:r>
+              <w:rPr>
+                <w:noProof/>
+                <w:webHidden/>
+              </w:rPr>
+              <w:fldChar w:fldCharType="begin"/>
+            </w:r>
+            <w:r>
+              <w:rPr>
+                <w:noProof/>
+                <w:webHidden/>
+              </w:rPr>
+              <w:instrText xml:space="preserve"> PAGEREF _Toc34561403 \h </w:instrText>
+            </w:r>
+            <w:r>
+              <w:rPr>
+                <w:noProof/>
+                <w:webHidden/>
+              </w:rPr>
+            </w:r>
+            <w:r>
+              <w:rPr>
+                <w:noProof/>
+                <w:webHidden/>
+              </w:rPr>
+              <w:fldChar w:fldCharType="separate"/>
+            </w:r>
+            <w:r>
+              <w:rPr>
+                <w:noProof/>
+                <w:webHidden/>
+              </w:rPr>
+              <w:t>6</w:t>
+            </w:r>
+            <w:r>
+              <w:rPr>
+                <w:noProof/>
+                <w:webHidden/>
+              </w:rPr>
+              <w:fldChar w:fldCharType="end"/>
+            </w:r>
+          </w:hyperlink>
+        </w:p>
+        <w:p>
           <w:r>
             <w:rPr>
               <w:b/>
@@ -657,7 +797,7 @@
           <w:color w:val="auto"/>
         </w:rPr>
       </w:pPr>
-      <w:bookmarkStart w:id="1" w:name="_Toc28973543"/>
+      <w:bookmarkStart w:id="0" w:name="_Toc34561399"/>
       <w:r>
         <w:rPr>
           <w:rFonts w:ascii="Times New Roman" w:hAnsi="Times New Roman" w:cs="Times New Roman"/>
@@ -666,7 +806,7 @@
         </w:rPr>
         <w:t>Bevezetés</w:t>
       </w:r>
-      <w:bookmarkEnd w:id="1"/>
+      <w:bookmarkEnd w:id="0"/>
     </w:p>
     <w:p>
       <w:pPr>
@@ -1105,7 +1245,7 @@
           <w:color w:val="auto"/>
         </w:rPr>
       </w:pPr>
-      <w:bookmarkStart w:id="2" w:name="_Toc28973544"/>
+      <w:bookmarkStart w:id="1" w:name="_Toc34561400"/>
       <w:r>
         <w:rPr>
           <w:rFonts w:ascii="Times New Roman" w:hAnsi="Times New Roman" w:cs="Times New Roman"/>
@@ -1115,31 +1255,29 @@
         <w:lastRenderedPageBreak/>
         <w:t>Fejlesztői Dokumentáció</w:t>
       </w:r>
-      <w:bookmarkEnd w:id="2"/>
+      <w:bookmarkEnd w:id="1"/>
     </w:p>
     <w:p/>
     <w:p>
       <w:pPr>
         <w:pStyle w:val="Cmsor3"/>
+        <w:spacing w:line="360" w:lineRule="auto"/>
         <w:rPr>
           <w:rFonts w:ascii="Times New Roman" w:hAnsi="Times New Roman" w:cs="Times New Roman"/>
           <w:b/>
           <w:color w:val="auto"/>
         </w:rPr>
       </w:pPr>
-      <w:r>
-        <w:t xml:space="preserve"> </w:t>
-      </w:r>
-      <w:bookmarkStart w:id="3" w:name="_Toc28973545"/>
+      <w:bookmarkStart w:id="2" w:name="_Toc34561401"/>
       <w:r>
         <w:rPr>
           <w:rFonts w:ascii="Times New Roman" w:hAnsi="Times New Roman" w:cs="Times New Roman"/>
           <w:b/>
           <w:color w:val="auto"/>
         </w:rPr>
-        <w:t>Szoftver</w:t>
-      </w:r>
-      <w:bookmarkEnd w:id="3"/>
+        <w:t>Adatbázis</w:t>
+      </w:r>
+      <w:bookmarkEnd w:id="2"/>
     </w:p>
     <w:p/>
     <w:p>
@@ -1159,31 +1297,39 @@
           <w:sz w:val="24"/>
           <w:szCs w:val="24"/>
         </w:rPr>
-        <w:t xml:space="preserve">Az asztali alkalmazás </w:t>
-      </w:r>
-      <w:r>
-        <w:rPr>
-          <w:rFonts w:ascii="Times New Roman" w:hAnsi="Times New Roman" w:cs="Times New Roman"/>
-          <w:sz w:val="24"/>
-          <w:szCs w:val="24"/>
-        </w:rPr>
-        <w:t>elkészítéséhez</w:t>
-      </w:r>
-      <w:r>
-        <w:rPr>
-          <w:rFonts w:ascii="Times New Roman" w:hAnsi="Times New Roman" w:cs="Times New Roman"/>
-          <w:sz w:val="24"/>
-          <w:szCs w:val="24"/>
-        </w:rPr>
-        <w:t xml:space="preserve"> egy olyan programozási nyelvet választottam amiben már jártas vagyok. Ezért a választás a C#-ra esett.</w:t>
-      </w:r>
-      <w:r>
-        <w:rPr>
-          <w:rFonts w:ascii="Times New Roman" w:hAnsi="Times New Roman" w:cs="Times New Roman"/>
-          <w:sz w:val="24"/>
-          <w:szCs w:val="24"/>
-        </w:rPr>
-        <w:t xml:space="preserve"> Az iskolai tanulmányaim során is a legtöbb projektet ezen nyelv segítségével oldottuk meg, így rögtön ezt választottam.</w:t>
+        <w:t>A</w:t>
+      </w:r>
+      <w:r>
+        <w:rPr>
+          <w:rFonts w:ascii="Times New Roman" w:hAnsi="Times New Roman" w:cs="Times New Roman"/>
+          <w:sz w:val="24"/>
+          <w:szCs w:val="24"/>
+        </w:rPr>
+        <w:t xml:space="preserve"> rendszer működéséhez szükség van egy olyan adatbázisra amely tárolja mindazon adatokat amelyek előfordulnak egy edzés és életmód során. </w:t>
+      </w:r>
+      <w:r>
+        <w:rPr>
+          <w:rFonts w:ascii="Times New Roman" w:hAnsi="Times New Roman" w:cs="Times New Roman"/>
+          <w:sz w:val="24"/>
+          <w:szCs w:val="24"/>
+        </w:rPr>
+        <w:t xml:space="preserve">Az adatbázis a szoftver mindkét részét az asztali és a webalkalmazást is egyaránt </w:t>
+      </w:r>
+      <w:r>
+        <w:rPr>
+          <w:rFonts w:ascii="Times New Roman" w:hAnsi="Times New Roman" w:cs="Times New Roman"/>
+          <w:sz w:val="24"/>
+          <w:szCs w:val="24"/>
+        </w:rPr>
+        <w:t>kiszolgálja</w:t>
+      </w:r>
+      <w:r>
+        <w:rPr>
+          <w:rFonts w:ascii="Times New Roman" w:hAnsi="Times New Roman" w:cs="Times New Roman"/>
+          <w:sz w:val="24"/>
+          <w:szCs w:val="24"/>
+        </w:rPr>
+        <w:t>.</w:t>
       </w:r>
       <w:r>
         <w:rPr>
@@ -1192,70 +1338,6 @@
           <w:szCs w:val="24"/>
         </w:rPr>
         <w:t xml:space="preserve"> </w:t>
-      </w:r>
-      <w:r>
-        <w:rPr>
-          <w:rFonts w:ascii="Times New Roman" w:hAnsi="Times New Roman" w:cs="Times New Roman"/>
-          <w:sz w:val="24"/>
-          <w:szCs w:val="24"/>
-        </w:rPr>
-        <w:t xml:space="preserve">Nagyon fontos hogy ezt a programozási nyelvet egy platformon lehet használni, nem </w:t>
-      </w:r>
-      <w:r>
-        <w:rPr>
-          <w:rFonts w:ascii="Times New Roman" w:hAnsi="Times New Roman" w:cs="Times New Roman"/>
-          <w:sz w:val="24"/>
-          <w:szCs w:val="24"/>
-        </w:rPr>
-        <w:t>platformfüggetlen</w:t>
-      </w:r>
-      <w:r>
-        <w:rPr>
-          <w:rFonts w:ascii="Times New Roman" w:hAnsi="Times New Roman" w:cs="Times New Roman"/>
-          <w:sz w:val="24"/>
-          <w:szCs w:val="24"/>
-        </w:rPr>
-        <w:t xml:space="preserve"> mint például a Java. A fejlesztői környezet kiválasztása sem okozott gondot, a legoptimálisabb a Microsoft Visual Studio.</w:t>
-      </w:r>
-      <w:r>
-        <w:rPr>
-          <w:rFonts w:ascii="Times New Roman" w:hAnsi="Times New Roman" w:cs="Times New Roman"/>
-          <w:sz w:val="24"/>
-          <w:szCs w:val="24"/>
-        </w:rPr>
-        <w:t xml:space="preserve"> Mivel egyszerű kezelni, ingyenes, könnyen személyre lehet szabni a felhasználói felületet és rengeteg ingyenes keretrendszer letölthető hozzá.</w:t>
-      </w:r>
-      <w:r>
-        <w:rPr>
-          <w:rFonts w:ascii="Times New Roman" w:hAnsi="Times New Roman" w:cs="Times New Roman"/>
-          <w:sz w:val="24"/>
-          <w:szCs w:val="24"/>
-        </w:rPr>
-        <w:t xml:space="preserve"> Ennek </w:t>
-      </w:r>
-      <w:r>
-        <w:rPr>
-          <w:rFonts w:ascii="Times New Roman" w:hAnsi="Times New Roman" w:cs="Times New Roman"/>
-          <w:sz w:val="24"/>
-          <w:szCs w:val="24"/>
-        </w:rPr>
-        <w:t>a programnak a 2019-es verzióját használtam</w:t>
-      </w:r>
-      <w:r>
-        <w:rPr>
-          <w:rFonts w:ascii="Times New Roman" w:hAnsi="Times New Roman" w:cs="Times New Roman"/>
-          <w:sz w:val="24"/>
-          <w:szCs w:val="24"/>
-        </w:rPr>
-        <w:t>.</w:t>
-      </w:r>
-      <w:r>
-        <w:rPr>
-          <w:rFonts w:ascii="Times New Roman" w:hAnsi="Times New Roman" w:cs="Times New Roman"/>
-          <w:sz w:val="24"/>
-          <w:szCs w:val="24"/>
-        </w:rPr>
-        <w:t xml:space="preserve"> Viszont ami a legfontosabb, hogy a Visual Studio képes kapcsolatot létesíteni olyan verziókövető rendszerrel mint például a GitHub, és felhőben is képes eltárolni a program aktuális állapotát. Egy ilyen nagy és hosszadalmas munkánál elengedhetetlen a verziókövető rendszerek használata.</w:t>
       </w:r>
     </w:p>
     <w:p>
@@ -1275,19 +1357,105 @@
           <w:sz w:val="24"/>
           <w:szCs w:val="24"/>
         </w:rPr>
-        <w:t>A program fejlesztése során igyekeztem olyan környezetet kialakítani, amely felhasználóbarát és könnyű kezelhetőséget biztosít</w:t>
-      </w:r>
-      <w:r>
-        <w:rPr>
-          <w:rFonts w:ascii="Times New Roman" w:hAnsi="Times New Roman" w:cs="Times New Roman"/>
-          <w:sz w:val="24"/>
-          <w:szCs w:val="24"/>
-        </w:rPr>
-        <w:t xml:space="preserve"> és, hogy a felhasználó ne tudjon elkövetni semmilyen fatális hibát a használat során</w:t>
-      </w:r>
-      <w:r>
-        <w:rPr>
-          <w:rFonts w:ascii="Times New Roman" w:hAnsi="Times New Roman" w:cs="Times New Roman"/>
+        <w:t>Az adatbázis célja, hogy személyre szabottan minden felhasználónak biztosítson bejelentkezést asztali és webes felületen is. Valamint biztosítson webes felületen regisztrációt</w:t>
+      </w:r>
+      <w:r>
+        <w:rPr>
+          <w:rFonts w:ascii="Times New Roman" w:hAnsi="Times New Roman" w:cs="Times New Roman"/>
+          <w:sz w:val="24"/>
+          <w:szCs w:val="24"/>
+        </w:rPr>
+        <w:t>, étrendek, étkezések, edzéstervek és edzések összeállítását esetleges módosítását. Asztali felületen garantálja az étkezések és edzések megtekintését.</w:t>
+      </w:r>
+    </w:p>
+    <w:p>
+      <w:pPr>
+        <w:spacing w:line="360" w:lineRule="auto"/>
+        <w:ind w:firstLine="708"/>
+        <w:jc w:val="both"/>
+        <w:rPr>
+          <w:rFonts w:ascii="Times New Roman" w:hAnsi="Times New Roman" w:cs="Times New Roman"/>
+          <w:sz w:val="24"/>
+          <w:szCs w:val="24"/>
+        </w:rPr>
+      </w:pPr>
+      <w:r>
+        <w:rPr>
+          <w:rFonts w:ascii="Times New Roman" w:hAnsi="Times New Roman" w:cs="Times New Roman"/>
+          <w:noProof/>
+          <w:sz w:val="24"/>
+          <w:szCs w:val="24"/>
+          <w:lang w:eastAsia="hu-HU"/>
+        </w:rPr>
+        <w:drawing>
+          <wp:inline distT="0" distB="0" distL="0" distR="0">
+            <wp:extent cx="5357888" cy="2173498"/>
+            <wp:effectExtent l="0" t="0" r="0" b="0"/>
+            <wp:docPr id="8" name="Kép 8"/>
+            <wp:cNvGraphicFramePr>
+              <a:graphicFrameLocks xmlns:a="http://schemas.openxmlformats.org/drawingml/2006/main" noChangeAspect="1"/>
+            </wp:cNvGraphicFramePr>
+            <a:graphic xmlns:a="http://schemas.openxmlformats.org/drawingml/2006/main">
+              <a:graphicData uri="http://schemas.openxmlformats.org/drawingml/2006/picture">
+                <pic:pic xmlns:pic="http://schemas.openxmlformats.org/drawingml/2006/picture">
+                  <pic:nvPicPr>
+                    <pic:cNvPr id="8" name="bachmann-abra.JPG"/>
+                    <pic:cNvPicPr/>
+                  </pic:nvPicPr>
+                  <pic:blipFill>
+                    <a:blip r:embed="rId9">
+                      <a:extLst>
+                        <a:ext uri="{28A0092B-C50C-407E-A947-70E740481C1C}">
+                          <a14:useLocalDpi xmlns:a14="http://schemas.microsoft.com/office/drawing/2010/main" val="0"/>
+                        </a:ext>
+                      </a:extLst>
+                    </a:blip>
+                    <a:stretch>
+                      <a:fillRect/>
+                    </a:stretch>
+                  </pic:blipFill>
+                  <pic:spPr>
+                    <a:xfrm>
+                      <a:off x="0" y="0"/>
+                      <a:ext cx="5419671" cy="2198561"/>
+                    </a:xfrm>
+                    <a:prstGeom prst="rect">
+                      <a:avLst/>
+                    </a:prstGeom>
+                  </pic:spPr>
+                </pic:pic>
+              </a:graphicData>
+            </a:graphic>
+          </wp:inline>
+        </w:drawing>
+      </w:r>
+    </w:p>
+    <w:p>
+      <w:pPr>
+        <w:pStyle w:val="Listaszerbekezds"/>
+        <w:spacing w:line="360" w:lineRule="auto"/>
+        <w:ind w:left="1068"/>
+        <w:jc w:val="center"/>
+        <w:rPr>
+          <w:rFonts w:ascii="Times New Roman" w:hAnsi="Times New Roman" w:cs="Times New Roman"/>
+          <w:i/>
+          <w:sz w:val="18"/>
+          <w:szCs w:val="18"/>
+        </w:rPr>
+      </w:pPr>
+      <w:r>
+        <w:rPr>
+          <w:rFonts w:ascii="Times New Roman" w:hAnsi="Times New Roman" w:cs="Times New Roman"/>
+          <w:i/>
+          <w:sz w:val="18"/>
+          <w:szCs w:val="18"/>
+        </w:rPr>
+        <w:t>1</w:t>
+      </w:r>
+      <w:r>
+        <w:rPr>
+          <w:rFonts w:ascii="Times New Roman" w:hAnsi="Times New Roman" w:cs="Times New Roman"/>
+          <w:i/>
           <w:sz w:val="24"/>
           <w:szCs w:val="24"/>
         </w:rPr>
@@ -1296,6 +1464,786 @@
       <w:r>
         <w:rPr>
           <w:rFonts w:ascii="Times New Roman" w:hAnsi="Times New Roman" w:cs="Times New Roman"/>
+          <w:i/>
+          <w:sz w:val="18"/>
+          <w:szCs w:val="18"/>
+        </w:rPr>
+        <w:t xml:space="preserve">ábra </w:t>
+      </w:r>
+      <w:r>
+        <w:rPr>
+          <w:rFonts w:ascii="Times New Roman" w:hAnsi="Times New Roman" w:cs="Times New Roman"/>
+          <w:i/>
+          <w:sz w:val="18"/>
+          <w:szCs w:val="18"/>
+        </w:rPr>
+        <w:t>Bachmann-ábra</w:t>
+      </w:r>
+    </w:p>
+    <w:p>
+      <w:pPr>
+        <w:pStyle w:val="Listaszerbekezds"/>
+        <w:spacing w:line="360" w:lineRule="auto"/>
+        <w:ind w:left="1068"/>
+        <w:jc w:val="center"/>
+        <w:rPr>
+          <w:rFonts w:ascii="Times New Roman" w:hAnsi="Times New Roman" w:cs="Times New Roman"/>
+          <w:i/>
+          <w:sz w:val="18"/>
+          <w:szCs w:val="18"/>
+        </w:rPr>
+      </w:pPr>
+      <w:bookmarkStart w:id="3" w:name="_GoBack"/>
+      <w:bookmarkEnd w:id="3"/>
+    </w:p>
+    <w:p>
+      <w:pPr>
+        <w:spacing w:line="360" w:lineRule="auto"/>
+        <w:ind w:firstLine="708"/>
+        <w:jc w:val="both"/>
+        <w:rPr>
+          <w:rFonts w:ascii="Times New Roman" w:hAnsi="Times New Roman" w:cs="Times New Roman"/>
+          <w:sz w:val="24"/>
+          <w:szCs w:val="24"/>
+        </w:rPr>
+      </w:pPr>
+      <w:r>
+        <w:rPr>
+          <w:rFonts w:ascii="Times New Roman" w:hAnsi="Times New Roman" w:cs="Times New Roman"/>
+          <w:sz w:val="24"/>
+          <w:szCs w:val="24"/>
+        </w:rPr>
+        <w:t xml:space="preserve">A </w:t>
+      </w:r>
+      <w:r>
+        <w:rPr>
+          <w:rFonts w:ascii="Times New Roman" w:hAnsi="Times New Roman" w:cs="Times New Roman"/>
+          <w:b/>
+          <w:sz w:val="24"/>
+          <w:szCs w:val="24"/>
+        </w:rPr>
+        <w:t>felhasználók</w:t>
+      </w:r>
+      <w:r>
+        <w:rPr>
+          <w:rFonts w:ascii="Times New Roman" w:hAnsi="Times New Roman" w:cs="Times New Roman"/>
+          <w:sz w:val="24"/>
+          <w:szCs w:val="24"/>
+        </w:rPr>
+        <w:t xml:space="preserve"> táblába kerül eltárolásra a bejelentkezéshez szükséges felhasználónév és jelszó, a felhasználó teljes neve, e-mail címe valamint testsúlya és testmagassága.</w:t>
+      </w:r>
+    </w:p>
+    <w:p>
+      <w:pPr>
+        <w:spacing w:line="360" w:lineRule="auto"/>
+        <w:ind w:firstLine="708"/>
+        <w:jc w:val="both"/>
+        <w:rPr>
+          <w:rFonts w:ascii="Times New Roman" w:hAnsi="Times New Roman" w:cs="Times New Roman"/>
+          <w:sz w:val="24"/>
+          <w:szCs w:val="24"/>
+        </w:rPr>
+      </w:pPr>
+      <w:r>
+        <w:rPr>
+          <w:rFonts w:ascii="Times New Roman" w:hAnsi="Times New Roman" w:cs="Times New Roman"/>
+          <w:sz w:val="24"/>
+          <w:szCs w:val="24"/>
+        </w:rPr>
+        <w:t>A</w:t>
+      </w:r>
+      <w:r>
+        <w:rPr>
+          <w:rFonts w:ascii="Times New Roman" w:hAnsi="Times New Roman" w:cs="Times New Roman"/>
+          <w:sz w:val="24"/>
+          <w:szCs w:val="24"/>
+        </w:rPr>
+        <w:t xml:space="preserve">z  </w:t>
+      </w:r>
+      <w:r>
+        <w:rPr>
+          <w:rFonts w:ascii="Times New Roman" w:hAnsi="Times New Roman" w:cs="Times New Roman"/>
+          <w:b/>
+          <w:sz w:val="24"/>
+          <w:szCs w:val="24"/>
+        </w:rPr>
+        <w:t>edzések</w:t>
+      </w:r>
+      <w:r>
+        <w:rPr>
+          <w:rFonts w:ascii="Times New Roman" w:hAnsi="Times New Roman" w:cs="Times New Roman"/>
+          <w:sz w:val="24"/>
+          <w:szCs w:val="24"/>
+        </w:rPr>
+        <w:t xml:space="preserve"> táblába </w:t>
+      </w:r>
+      <w:r>
+        <w:rPr>
+          <w:rFonts w:ascii="Times New Roman" w:hAnsi="Times New Roman" w:cs="Times New Roman"/>
+          <w:sz w:val="24"/>
+          <w:szCs w:val="24"/>
+        </w:rPr>
+        <w:t>található</w:t>
+      </w:r>
+      <w:r>
+        <w:rPr>
+          <w:rFonts w:ascii="Times New Roman" w:hAnsi="Times New Roman" w:cs="Times New Roman"/>
+          <w:sz w:val="24"/>
+          <w:szCs w:val="24"/>
+        </w:rPr>
+        <w:t xml:space="preserve"> </w:t>
+      </w:r>
+      <w:r>
+        <w:rPr>
+          <w:rFonts w:ascii="Times New Roman" w:hAnsi="Times New Roman" w:cs="Times New Roman"/>
+          <w:sz w:val="24"/>
+          <w:szCs w:val="24"/>
+        </w:rPr>
+        <w:t>személyre szabottan az edzések időpontja és maga az edzésterv.</w:t>
+      </w:r>
+    </w:p>
+    <w:p>
+      <w:pPr>
+        <w:spacing w:line="360" w:lineRule="auto"/>
+        <w:ind w:firstLine="708"/>
+        <w:jc w:val="both"/>
+        <w:rPr>
+          <w:rFonts w:ascii="Times New Roman" w:hAnsi="Times New Roman" w:cs="Times New Roman"/>
+          <w:sz w:val="24"/>
+          <w:szCs w:val="24"/>
+        </w:rPr>
+      </w:pPr>
+      <w:r>
+        <w:rPr>
+          <w:rFonts w:ascii="Times New Roman" w:hAnsi="Times New Roman" w:cs="Times New Roman"/>
+          <w:sz w:val="24"/>
+          <w:szCs w:val="24"/>
+        </w:rPr>
+        <w:t xml:space="preserve">Az </w:t>
+      </w:r>
+      <w:r>
+        <w:rPr>
+          <w:rFonts w:ascii="Times New Roman" w:hAnsi="Times New Roman" w:cs="Times New Roman"/>
+          <w:b/>
+          <w:sz w:val="24"/>
+          <w:szCs w:val="24"/>
+        </w:rPr>
+        <w:t>edzéstervek</w:t>
+      </w:r>
+      <w:r>
+        <w:rPr>
+          <w:rFonts w:ascii="Times New Roman" w:hAnsi="Times New Roman" w:cs="Times New Roman"/>
+          <w:b/>
+          <w:sz w:val="24"/>
+          <w:szCs w:val="24"/>
+        </w:rPr>
+        <w:t xml:space="preserve"> </w:t>
+      </w:r>
+      <w:r>
+        <w:rPr>
+          <w:rFonts w:ascii="Times New Roman" w:hAnsi="Times New Roman" w:cs="Times New Roman"/>
+          <w:sz w:val="24"/>
+          <w:szCs w:val="24"/>
+        </w:rPr>
+        <w:t xml:space="preserve">táblába </w:t>
+      </w:r>
+      <w:r>
+        <w:rPr>
+          <w:rFonts w:ascii="Times New Roman" w:hAnsi="Times New Roman" w:cs="Times New Roman"/>
+          <w:sz w:val="24"/>
+          <w:szCs w:val="24"/>
+        </w:rPr>
+        <w:t>megtalálható, hogy egy edzéstervben egy gyakorlatból hány sorozatot és hány ismétlést végzünk.</w:t>
+      </w:r>
+    </w:p>
+    <w:p>
+      <w:pPr>
+        <w:spacing w:line="360" w:lineRule="auto"/>
+        <w:ind w:firstLine="708"/>
+        <w:jc w:val="both"/>
+        <w:rPr>
+          <w:rFonts w:ascii="Times New Roman" w:hAnsi="Times New Roman" w:cs="Times New Roman"/>
+          <w:sz w:val="24"/>
+          <w:szCs w:val="24"/>
+        </w:rPr>
+      </w:pPr>
+      <w:r>
+        <w:rPr>
+          <w:rFonts w:ascii="Times New Roman" w:hAnsi="Times New Roman" w:cs="Times New Roman"/>
+          <w:sz w:val="24"/>
+          <w:szCs w:val="24"/>
+        </w:rPr>
+        <w:t xml:space="preserve">A </w:t>
+      </w:r>
+      <w:r>
+        <w:rPr>
+          <w:rFonts w:ascii="Times New Roman" w:hAnsi="Times New Roman" w:cs="Times New Roman"/>
+          <w:b/>
+          <w:sz w:val="24"/>
+          <w:szCs w:val="24"/>
+        </w:rPr>
+        <w:t>gyakorlatok</w:t>
+      </w:r>
+      <w:r>
+        <w:rPr>
+          <w:rFonts w:ascii="Times New Roman" w:hAnsi="Times New Roman" w:cs="Times New Roman"/>
+          <w:b/>
+          <w:sz w:val="24"/>
+          <w:szCs w:val="24"/>
+        </w:rPr>
+        <w:t xml:space="preserve"> </w:t>
+      </w:r>
+      <w:r>
+        <w:rPr>
+          <w:rFonts w:ascii="Times New Roman" w:hAnsi="Times New Roman" w:cs="Times New Roman"/>
+          <w:sz w:val="24"/>
+          <w:szCs w:val="24"/>
+        </w:rPr>
+        <w:t>táblában maga a gyakorlat neve, milyen izomcsoporthoz tartozik és egy rövid leírás található.</w:t>
+      </w:r>
+    </w:p>
+    <w:p>
+      <w:pPr>
+        <w:spacing w:line="360" w:lineRule="auto"/>
+        <w:ind w:firstLine="708"/>
+        <w:jc w:val="both"/>
+        <w:rPr>
+          <w:rFonts w:ascii="Times New Roman" w:hAnsi="Times New Roman" w:cs="Times New Roman"/>
+          <w:sz w:val="24"/>
+          <w:szCs w:val="24"/>
+        </w:rPr>
+      </w:pPr>
+      <w:r>
+        <w:rPr>
+          <w:rFonts w:ascii="Times New Roman" w:hAnsi="Times New Roman" w:cs="Times New Roman"/>
+          <w:sz w:val="24"/>
+          <w:szCs w:val="24"/>
+        </w:rPr>
+        <w:t xml:space="preserve">Az </w:t>
+      </w:r>
+      <w:r>
+        <w:rPr>
+          <w:rFonts w:ascii="Times New Roman" w:hAnsi="Times New Roman" w:cs="Times New Roman"/>
+          <w:b/>
+          <w:sz w:val="24"/>
+          <w:szCs w:val="24"/>
+        </w:rPr>
+        <w:t>izomcsoportok</w:t>
+      </w:r>
+      <w:r>
+        <w:rPr>
+          <w:rFonts w:ascii="Times New Roman" w:hAnsi="Times New Roman" w:cs="Times New Roman"/>
+          <w:b/>
+          <w:sz w:val="24"/>
+          <w:szCs w:val="24"/>
+        </w:rPr>
+        <w:t xml:space="preserve"> </w:t>
+      </w:r>
+      <w:r>
+        <w:rPr>
+          <w:rFonts w:ascii="Times New Roman" w:hAnsi="Times New Roman" w:cs="Times New Roman"/>
+          <w:sz w:val="24"/>
+          <w:szCs w:val="24"/>
+        </w:rPr>
+        <w:t>táblában fellelhető minden izomcsoport.</w:t>
+      </w:r>
+    </w:p>
+    <w:p>
+      <w:pPr>
+        <w:spacing w:line="360" w:lineRule="auto"/>
+        <w:ind w:firstLine="708"/>
+        <w:jc w:val="both"/>
+        <w:rPr>
+          <w:rFonts w:ascii="Times New Roman" w:hAnsi="Times New Roman" w:cs="Times New Roman"/>
+          <w:sz w:val="24"/>
+          <w:szCs w:val="24"/>
+        </w:rPr>
+      </w:pPr>
+      <w:r>
+        <w:rPr>
+          <w:rFonts w:ascii="Times New Roman" w:hAnsi="Times New Roman" w:cs="Times New Roman"/>
+          <w:sz w:val="24"/>
+          <w:szCs w:val="24"/>
+        </w:rPr>
+        <w:lastRenderedPageBreak/>
+        <w:t xml:space="preserve">Az </w:t>
+      </w:r>
+      <w:r>
+        <w:rPr>
+          <w:rFonts w:ascii="Times New Roman" w:hAnsi="Times New Roman" w:cs="Times New Roman"/>
+          <w:b/>
+          <w:sz w:val="24"/>
+          <w:szCs w:val="24"/>
+        </w:rPr>
+        <w:t>étkezések</w:t>
+      </w:r>
+      <w:r>
+        <w:rPr>
+          <w:rFonts w:ascii="Times New Roman" w:hAnsi="Times New Roman" w:cs="Times New Roman"/>
+          <w:b/>
+          <w:sz w:val="24"/>
+          <w:szCs w:val="24"/>
+        </w:rPr>
+        <w:t xml:space="preserve"> </w:t>
+      </w:r>
+      <w:r>
+        <w:rPr>
+          <w:rFonts w:ascii="Times New Roman" w:hAnsi="Times New Roman" w:cs="Times New Roman"/>
+          <w:sz w:val="24"/>
+          <w:szCs w:val="24"/>
+        </w:rPr>
+        <w:t>táblában látható egy étkezés időpontja</w:t>
+      </w:r>
+      <w:r>
+        <w:rPr>
+          <w:rFonts w:ascii="Times New Roman" w:hAnsi="Times New Roman" w:cs="Times New Roman"/>
+          <w:sz w:val="24"/>
+          <w:szCs w:val="24"/>
+        </w:rPr>
+        <w:t>,</w:t>
+      </w:r>
+      <w:r>
+        <w:rPr>
+          <w:rFonts w:ascii="Times New Roman" w:hAnsi="Times New Roman" w:cs="Times New Roman"/>
+          <w:sz w:val="24"/>
+          <w:szCs w:val="24"/>
+        </w:rPr>
+        <w:t xml:space="preserve"> maga az ét</w:t>
+      </w:r>
+      <w:r>
+        <w:rPr>
+          <w:rFonts w:ascii="Times New Roman" w:hAnsi="Times New Roman" w:cs="Times New Roman"/>
+          <w:sz w:val="24"/>
+          <w:szCs w:val="24"/>
+        </w:rPr>
+        <w:t>el és a mennyisége ami elfogyasztásra kerül és hogy mennyi fehérjét, szénhidrátot és zsírt vittünk be a szervezetbe az étkezéssel.</w:t>
+      </w:r>
+    </w:p>
+    <w:p>
+      <w:pPr>
+        <w:spacing w:line="360" w:lineRule="auto"/>
+        <w:ind w:firstLine="708"/>
+        <w:jc w:val="both"/>
+        <w:rPr>
+          <w:rFonts w:ascii="Times New Roman" w:hAnsi="Times New Roman" w:cs="Times New Roman"/>
+          <w:sz w:val="24"/>
+          <w:szCs w:val="24"/>
+        </w:rPr>
+      </w:pPr>
+      <w:r>
+        <w:rPr>
+          <w:rFonts w:ascii="Times New Roman" w:hAnsi="Times New Roman" w:cs="Times New Roman"/>
+          <w:sz w:val="24"/>
+          <w:szCs w:val="24"/>
+        </w:rPr>
+        <w:t xml:space="preserve">Az </w:t>
+      </w:r>
+      <w:r>
+        <w:rPr>
+          <w:rFonts w:ascii="Times New Roman" w:hAnsi="Times New Roman" w:cs="Times New Roman"/>
+          <w:b/>
+          <w:sz w:val="24"/>
+          <w:szCs w:val="24"/>
+        </w:rPr>
+        <w:t>étel</w:t>
+      </w:r>
+      <w:r>
+        <w:rPr>
+          <w:rFonts w:ascii="Times New Roman" w:hAnsi="Times New Roman" w:cs="Times New Roman"/>
+          <w:sz w:val="24"/>
+          <w:szCs w:val="24"/>
+        </w:rPr>
+        <w:t xml:space="preserve"> táblában található minden olyan étel amelyek az étkezések során fogyasztásra kerülnek.</w:t>
+      </w:r>
+    </w:p>
+    <w:p>
+      <w:pPr>
+        <w:spacing w:line="360" w:lineRule="auto"/>
+        <w:ind w:firstLine="708"/>
+        <w:jc w:val="both"/>
+        <w:rPr>
+          <w:rFonts w:ascii="Times New Roman" w:hAnsi="Times New Roman" w:cs="Times New Roman"/>
+          <w:sz w:val="24"/>
+          <w:szCs w:val="24"/>
+        </w:rPr>
+      </w:pPr>
+      <w:r>
+        <w:rPr>
+          <w:rFonts w:ascii="Times New Roman" w:hAnsi="Times New Roman" w:cs="Times New Roman"/>
+          <w:sz w:val="24"/>
+          <w:szCs w:val="24"/>
+        </w:rPr>
+        <w:t xml:space="preserve">A </w:t>
+      </w:r>
+      <w:r>
+        <w:rPr>
+          <w:rFonts w:ascii="Times New Roman" w:hAnsi="Times New Roman" w:cs="Times New Roman"/>
+          <w:b/>
+          <w:sz w:val="24"/>
+          <w:szCs w:val="24"/>
+        </w:rPr>
+        <w:t>felhasználók</w:t>
+      </w:r>
+      <w:r>
+        <w:rPr>
+          <w:rFonts w:ascii="Times New Roman" w:hAnsi="Times New Roman" w:cs="Times New Roman"/>
+          <w:sz w:val="24"/>
+          <w:szCs w:val="24"/>
+        </w:rPr>
+        <w:t xml:space="preserve"> tábla tulajdonságai:</w:t>
+      </w:r>
+    </w:p>
+    <w:p>
+      <w:pPr>
+        <w:pStyle w:val="Listaszerbekezds"/>
+        <w:numPr>
+          <w:ilvl w:val="0"/>
+          <w:numId w:val="6"/>
+        </w:numPr>
+        <w:spacing w:line="360" w:lineRule="auto"/>
+        <w:jc w:val="both"/>
+        <w:rPr>
+          <w:rFonts w:ascii="Times New Roman" w:hAnsi="Times New Roman" w:cs="Times New Roman"/>
+          <w:sz w:val="24"/>
+          <w:szCs w:val="24"/>
+        </w:rPr>
+      </w:pPr>
+      <w:r>
+        <w:rPr>
+          <w:rFonts w:ascii="Times New Roman" w:hAnsi="Times New Roman" w:cs="Times New Roman"/>
+          <w:sz w:val="24"/>
+          <w:szCs w:val="24"/>
+        </w:rPr>
+        <w:t>f_id: Egész szám, elsődleges kulcs, automatikusan növekvő érték amely a felhasználók megkülönböztetésére szolgál.</w:t>
+      </w:r>
+    </w:p>
+    <w:p>
+      <w:pPr>
+        <w:pStyle w:val="Listaszerbekezds"/>
+        <w:numPr>
+          <w:ilvl w:val="0"/>
+          <w:numId w:val="6"/>
+        </w:numPr>
+        <w:spacing w:line="360" w:lineRule="auto"/>
+        <w:jc w:val="both"/>
+        <w:rPr>
+          <w:rFonts w:ascii="Times New Roman" w:hAnsi="Times New Roman" w:cs="Times New Roman"/>
+          <w:sz w:val="24"/>
+          <w:szCs w:val="24"/>
+        </w:rPr>
+      </w:pPr>
+      <w:r>
+        <w:rPr>
+          <w:rFonts w:ascii="Times New Roman" w:hAnsi="Times New Roman" w:cs="Times New Roman"/>
+          <w:sz w:val="24"/>
+          <w:szCs w:val="24"/>
+        </w:rPr>
+        <w:t>fname: Szöveg, a bejelentkezéshez szükséges felhasználónév, egyedi</w:t>
+      </w:r>
+      <w:r>
+        <w:rPr>
+          <w:rFonts w:ascii="Times New Roman" w:hAnsi="Times New Roman" w:cs="Times New Roman"/>
+          <w:sz w:val="24"/>
+          <w:szCs w:val="24"/>
+        </w:rPr>
+        <w:t>.</w:t>
+      </w:r>
+    </w:p>
+    <w:p>
+      <w:pPr>
+        <w:pStyle w:val="Listaszerbekezds"/>
+        <w:numPr>
+          <w:ilvl w:val="0"/>
+          <w:numId w:val="6"/>
+        </w:numPr>
+        <w:spacing w:line="360" w:lineRule="auto"/>
+        <w:jc w:val="both"/>
+        <w:rPr>
+          <w:rFonts w:ascii="Times New Roman" w:hAnsi="Times New Roman" w:cs="Times New Roman"/>
+          <w:sz w:val="24"/>
+          <w:szCs w:val="24"/>
+        </w:rPr>
+      </w:pPr>
+      <w:r>
+        <w:rPr>
+          <w:rFonts w:ascii="Times New Roman" w:hAnsi="Times New Roman" w:cs="Times New Roman"/>
+          <w:sz w:val="24"/>
+          <w:szCs w:val="24"/>
+        </w:rPr>
+        <w:t>jelszo: Szöveg, a bejelentkezéshez szükséges jelszó.</w:t>
+      </w:r>
+    </w:p>
+    <w:p>
+      <w:pPr>
+        <w:pStyle w:val="Listaszerbekezds"/>
+        <w:numPr>
+          <w:ilvl w:val="0"/>
+          <w:numId w:val="6"/>
+        </w:numPr>
+        <w:spacing w:line="360" w:lineRule="auto"/>
+        <w:jc w:val="both"/>
+        <w:rPr>
+          <w:rFonts w:ascii="Times New Roman" w:hAnsi="Times New Roman" w:cs="Times New Roman"/>
+          <w:sz w:val="24"/>
+          <w:szCs w:val="24"/>
+        </w:rPr>
+      </w:pPr>
+      <w:r>
+        <w:rPr>
+          <w:rFonts w:ascii="Times New Roman" w:hAnsi="Times New Roman" w:cs="Times New Roman"/>
+          <w:sz w:val="24"/>
+          <w:szCs w:val="24"/>
+        </w:rPr>
+        <w:t>teljesnev: Szöveg, a felhasználó neve.</w:t>
+      </w:r>
+    </w:p>
+    <w:p>
+      <w:pPr>
+        <w:pStyle w:val="Listaszerbekezds"/>
+        <w:numPr>
+          <w:ilvl w:val="0"/>
+          <w:numId w:val="6"/>
+        </w:numPr>
+        <w:spacing w:line="360" w:lineRule="auto"/>
+        <w:jc w:val="both"/>
+        <w:rPr>
+          <w:rFonts w:ascii="Times New Roman" w:hAnsi="Times New Roman" w:cs="Times New Roman"/>
+          <w:sz w:val="24"/>
+          <w:szCs w:val="24"/>
+        </w:rPr>
+      </w:pPr>
+      <w:r>
+        <w:rPr>
+          <w:rFonts w:ascii="Times New Roman" w:hAnsi="Times New Roman" w:cs="Times New Roman"/>
+          <w:sz w:val="24"/>
+          <w:szCs w:val="24"/>
+        </w:rPr>
+        <w:t>email: Szöveg, a felhasználó e-mail címe.</w:t>
+      </w:r>
+    </w:p>
+    <w:p>
+      <w:pPr>
+        <w:pStyle w:val="Listaszerbekezds"/>
+        <w:numPr>
+          <w:ilvl w:val="0"/>
+          <w:numId w:val="6"/>
+        </w:numPr>
+        <w:spacing w:line="360" w:lineRule="auto"/>
+        <w:jc w:val="both"/>
+        <w:rPr>
+          <w:rFonts w:ascii="Times New Roman" w:hAnsi="Times New Roman" w:cs="Times New Roman"/>
+          <w:sz w:val="24"/>
+          <w:szCs w:val="24"/>
+        </w:rPr>
+      </w:pPr>
+      <w:r>
+        <w:rPr>
+          <w:rFonts w:ascii="Times New Roman" w:hAnsi="Times New Roman" w:cs="Times New Roman"/>
+          <w:sz w:val="24"/>
+          <w:szCs w:val="24"/>
+        </w:rPr>
+        <w:t>tsuly: Egész szám, a felhasználó testsúlya.</w:t>
+      </w:r>
+    </w:p>
+    <w:p>
+      <w:pPr>
+        <w:pStyle w:val="Listaszerbekezds"/>
+        <w:numPr>
+          <w:ilvl w:val="0"/>
+          <w:numId w:val="6"/>
+        </w:numPr>
+        <w:spacing w:line="360" w:lineRule="auto"/>
+        <w:jc w:val="both"/>
+        <w:rPr>
+          <w:rFonts w:ascii="Times New Roman" w:hAnsi="Times New Roman" w:cs="Times New Roman"/>
+          <w:sz w:val="24"/>
+          <w:szCs w:val="24"/>
+        </w:rPr>
+      </w:pPr>
+      <w:r>
+        <w:rPr>
+          <w:rFonts w:ascii="Times New Roman" w:hAnsi="Times New Roman" w:cs="Times New Roman"/>
+          <w:sz w:val="24"/>
+          <w:szCs w:val="24"/>
+        </w:rPr>
+        <w:t>tmagassag: Egész szám, a felhasználó testmagassága.</w:t>
+      </w:r>
+    </w:p>
+    <w:p>
+      <w:pPr>
+        <w:pStyle w:val="Cmsor3"/>
+        <w:rPr>
+          <w:rFonts w:ascii="Times New Roman" w:hAnsi="Times New Roman" w:cs="Times New Roman"/>
+          <w:b/>
+          <w:color w:val="auto"/>
+        </w:rPr>
+      </w:pPr>
+      <w:bookmarkStart w:id="4" w:name="_Toc34561402"/>
+      <w:r>
+        <w:rPr>
+          <w:rFonts w:ascii="Times New Roman" w:hAnsi="Times New Roman" w:cs="Times New Roman"/>
+          <w:b/>
+          <w:color w:val="auto"/>
+        </w:rPr>
+        <w:t>Asztali alkalmazás</w:t>
+      </w:r>
+      <w:bookmarkEnd w:id="4"/>
+    </w:p>
+    <w:p/>
+    <w:p>
+      <w:pPr>
+        <w:spacing w:line="360" w:lineRule="auto"/>
+        <w:ind w:firstLine="708"/>
+        <w:jc w:val="both"/>
+        <w:rPr>
+          <w:rFonts w:ascii="Times New Roman" w:hAnsi="Times New Roman" w:cs="Times New Roman"/>
+          <w:sz w:val="24"/>
+          <w:szCs w:val="24"/>
+        </w:rPr>
+      </w:pPr>
+      <w:r>
+        <w:rPr>
+          <w:rFonts w:ascii="Times New Roman" w:hAnsi="Times New Roman" w:cs="Times New Roman"/>
+          <w:sz w:val="24"/>
+          <w:szCs w:val="24"/>
+        </w:rPr>
+        <w:t xml:space="preserve">Az asztali alkalmazás </w:t>
+      </w:r>
+      <w:r>
+        <w:rPr>
+          <w:rFonts w:ascii="Times New Roman" w:hAnsi="Times New Roman" w:cs="Times New Roman"/>
+          <w:sz w:val="24"/>
+          <w:szCs w:val="24"/>
+        </w:rPr>
+        <w:t>elkészítéséhez</w:t>
+      </w:r>
+      <w:r>
+        <w:rPr>
+          <w:rFonts w:ascii="Times New Roman" w:hAnsi="Times New Roman" w:cs="Times New Roman"/>
+          <w:sz w:val="24"/>
+          <w:szCs w:val="24"/>
+        </w:rPr>
+        <w:t xml:space="preserve"> egy olyan programozási nyelvet választottam amiben már jártas vagyok. Ezért a választás a C#-ra esett.</w:t>
+      </w:r>
+      <w:r>
+        <w:rPr>
+          <w:rFonts w:ascii="Times New Roman" w:hAnsi="Times New Roman" w:cs="Times New Roman"/>
+          <w:sz w:val="24"/>
+          <w:szCs w:val="24"/>
+        </w:rPr>
+        <w:t xml:space="preserve"> Az iskolai tanulmányaim során is a legtöbb projektet ezen nyelv segítségével oldottuk meg, így rögtön ezt választottam.</w:t>
+      </w:r>
+      <w:r>
+        <w:rPr>
+          <w:rFonts w:ascii="Times New Roman" w:hAnsi="Times New Roman" w:cs="Times New Roman"/>
+          <w:sz w:val="24"/>
+          <w:szCs w:val="24"/>
+        </w:rPr>
+        <w:t xml:space="preserve"> </w:t>
+      </w:r>
+      <w:r>
+        <w:rPr>
+          <w:rFonts w:ascii="Times New Roman" w:hAnsi="Times New Roman" w:cs="Times New Roman"/>
+          <w:sz w:val="24"/>
+          <w:szCs w:val="24"/>
+        </w:rPr>
+        <w:t xml:space="preserve">Nagyon fontos hogy ezt a programozási nyelvet egy platformon lehet használni, nem </w:t>
+      </w:r>
+      <w:r>
+        <w:rPr>
+          <w:rFonts w:ascii="Times New Roman" w:hAnsi="Times New Roman" w:cs="Times New Roman"/>
+          <w:sz w:val="24"/>
+          <w:szCs w:val="24"/>
+        </w:rPr>
+        <w:t>platformfüggetlen</w:t>
+      </w:r>
+      <w:r>
+        <w:rPr>
+          <w:rFonts w:ascii="Times New Roman" w:hAnsi="Times New Roman" w:cs="Times New Roman"/>
+          <w:sz w:val="24"/>
+          <w:szCs w:val="24"/>
+        </w:rPr>
+        <w:t xml:space="preserve"> mint például a Java. A fejlesztői környezet kiválasztása sem okozott gondot, a legoptimálisabb a Microsoft Visual Studio.</w:t>
+      </w:r>
+      <w:r>
+        <w:rPr>
+          <w:rFonts w:ascii="Times New Roman" w:hAnsi="Times New Roman" w:cs="Times New Roman"/>
+          <w:sz w:val="24"/>
+          <w:szCs w:val="24"/>
+        </w:rPr>
+        <w:t xml:space="preserve"> Mivel egyszerű kezelni, ingyenes, könnyen személyre lehet szabni a felhasználói felületet és rengeteg ingyenes keretrendszer letölthető hozzá.</w:t>
+      </w:r>
+      <w:r>
+        <w:rPr>
+          <w:rFonts w:ascii="Times New Roman" w:hAnsi="Times New Roman" w:cs="Times New Roman"/>
+          <w:sz w:val="24"/>
+          <w:szCs w:val="24"/>
+        </w:rPr>
+        <w:t xml:space="preserve"> Ennek </w:t>
+      </w:r>
+      <w:r>
+        <w:rPr>
+          <w:rFonts w:ascii="Times New Roman" w:hAnsi="Times New Roman" w:cs="Times New Roman"/>
+          <w:sz w:val="24"/>
+          <w:szCs w:val="24"/>
+        </w:rPr>
+        <w:t>a programnak a 2019-es verzióját használtam</w:t>
+      </w:r>
+      <w:r>
+        <w:rPr>
+          <w:rFonts w:ascii="Times New Roman" w:hAnsi="Times New Roman" w:cs="Times New Roman"/>
+          <w:sz w:val="24"/>
+          <w:szCs w:val="24"/>
+        </w:rPr>
+        <w:t>.</w:t>
+      </w:r>
+      <w:r>
+        <w:rPr>
+          <w:rFonts w:ascii="Times New Roman" w:hAnsi="Times New Roman" w:cs="Times New Roman"/>
+          <w:sz w:val="24"/>
+          <w:szCs w:val="24"/>
+        </w:rPr>
+        <w:t xml:space="preserve"> Viszont ami a legfontosabb, hogy a Visual Studio képes kapcsolatot létesíteni olyan verziókövető rendszerrel mint például a GitHub, és felhőben is képes eltárolni a program aktuális állapotát. Egy ilyen nagy és hosszadalmas munkánál elengedhetetlen a verziókövető rendszerek használata.</w:t>
+      </w:r>
+    </w:p>
+    <w:p>
+      <w:pPr>
+        <w:spacing w:line="360" w:lineRule="auto"/>
+        <w:ind w:firstLine="708"/>
+        <w:jc w:val="both"/>
+        <w:rPr>
+          <w:rFonts w:ascii="Times New Roman" w:hAnsi="Times New Roman" w:cs="Times New Roman"/>
+          <w:sz w:val="24"/>
+          <w:szCs w:val="24"/>
+        </w:rPr>
+      </w:pPr>
+      <w:r>
+        <w:rPr>
+          <w:rFonts w:ascii="Times New Roman" w:hAnsi="Times New Roman" w:cs="Times New Roman"/>
+          <w:sz w:val="24"/>
+          <w:szCs w:val="24"/>
+        </w:rPr>
+        <w:t>A program fejlesztése során igyekeztem olyan környezetet kialakítani, amely felhasználóbarát é</w:t>
+      </w:r>
+      <w:r>
+        <w:rPr>
+          <w:rFonts w:ascii="Times New Roman" w:hAnsi="Times New Roman" w:cs="Times New Roman"/>
+          <w:sz w:val="24"/>
+          <w:szCs w:val="24"/>
+        </w:rPr>
+        <w:t>s könnyű kezelhetőséget biztosít</w:t>
+      </w:r>
+      <w:r>
+        <w:rPr>
+          <w:rFonts w:ascii="Times New Roman" w:hAnsi="Times New Roman" w:cs="Times New Roman"/>
+          <w:sz w:val="24"/>
+          <w:szCs w:val="24"/>
+        </w:rPr>
+        <w:t>.</w:t>
+      </w:r>
+      <w:r>
+        <w:rPr>
+          <w:rFonts w:ascii="Times New Roman" w:hAnsi="Times New Roman" w:cs="Times New Roman"/>
           <w:sz w:val="24"/>
           <w:szCs w:val="24"/>
         </w:rPr>
@@ -1312,40 +2260,515 @@
       <w:r>
         <w:rPr>
           <w:rFonts w:ascii="Times New Roman" w:hAnsi="Times New Roman" w:cs="Times New Roman"/>
+          <w:sz w:val="24"/>
+          <w:szCs w:val="24"/>
+        </w:rPr>
+        <w:t>mellett maradni, így hát nem újra és újra írtam a kódokat hanem mindenre függv</w:t>
+      </w:r>
+      <w:r>
+        <w:rPr>
+          <w:rFonts w:ascii="Times New Roman" w:hAnsi="Times New Roman" w:cs="Times New Roman"/>
+          <w:sz w:val="24"/>
+          <w:szCs w:val="24"/>
+        </w:rPr>
+        <w:t>ényeket készítettem amiket többször is meg lehet hívni.</w:t>
+      </w:r>
+      <w:r>
+        <w:rPr>
+          <w:rFonts w:ascii="Times New Roman" w:hAnsi="Times New Roman" w:cs="Times New Roman"/>
+          <w:sz w:val="24"/>
+          <w:szCs w:val="24"/>
+        </w:rPr>
+        <w:t xml:space="preserve"> </w:t>
+      </w:r>
+      <w:r>
+        <w:rPr>
+          <w:rFonts w:ascii="Times New Roman" w:hAnsi="Times New Roman" w:cs="Times New Roman"/>
+          <w:sz w:val="24"/>
+          <w:szCs w:val="24"/>
+        </w:rPr>
+        <w:t>Így felesleges kódsorokat spóroltam meg.</w:t>
+      </w:r>
+      <w:r>
+        <w:rPr>
+          <w:rFonts w:ascii="Times New Roman" w:hAnsi="Times New Roman" w:cs="Times New Roman"/>
+          <w:sz w:val="24"/>
+          <w:szCs w:val="24"/>
+        </w:rPr>
+        <w:t xml:space="preserve"> </w:t>
+      </w:r>
+    </w:p>
+    <w:p>
+      <w:pPr>
+        <w:spacing w:line="360" w:lineRule="auto"/>
+        <w:ind w:firstLine="708"/>
+        <w:jc w:val="both"/>
+        <w:rPr>
+          <w:rFonts w:ascii="Times New Roman" w:hAnsi="Times New Roman" w:cs="Times New Roman"/>
+          <w:sz w:val="24"/>
+          <w:szCs w:val="24"/>
+        </w:rPr>
+      </w:pPr>
+      <w:r>
+        <w:rPr>
+          <w:rFonts w:ascii="Times New Roman" w:hAnsi="Times New Roman" w:cs="Times New Roman"/>
+          <w:sz w:val="24"/>
+          <w:szCs w:val="24"/>
+        </w:rPr>
+        <w:lastRenderedPageBreak/>
+        <w:t>Az objektum orientált programozás olyan módszereket nyújt nekünk fejlesztőknek, amelyek lehetővé teszik a programok bonyolultságának csökkentését, a megbízhatóság és a hatékonyság növelését. Az OOP objektumokból építi fel a programot.</w:t>
+      </w:r>
+      <w:r>
+        <w:rPr>
+          <w:rFonts w:ascii="Times New Roman" w:hAnsi="Times New Roman" w:cs="Times New Roman"/>
+          <w:sz w:val="24"/>
+          <w:szCs w:val="24"/>
+        </w:rPr>
+        <w:t xml:space="preserve"> Az objektum adatokat tárol,</w:t>
+      </w:r>
+      <w:r>
+        <w:rPr>
+          <w:rFonts w:ascii="Times New Roman" w:hAnsi="Times New Roman" w:cs="Times New Roman"/>
+          <w:sz w:val="24"/>
+          <w:szCs w:val="24"/>
+        </w:rPr>
+        <w:t xml:space="preserve"> és kérésre tevékenységet végez.</w:t>
+      </w:r>
+    </w:p>
+    <w:p>
+      <w:pPr>
+        <w:spacing w:line="360" w:lineRule="auto"/>
+        <w:ind w:firstLine="708"/>
+        <w:jc w:val="both"/>
+        <w:rPr>
+          <w:rFonts w:ascii="Times New Roman" w:hAnsi="Times New Roman" w:cs="Times New Roman"/>
+          <w:sz w:val="24"/>
+          <w:szCs w:val="24"/>
+        </w:rPr>
+      </w:pPr>
+      <w:r>
+        <w:rPr>
+          <w:i/>
+          <w:noProof/>
+          <w:sz w:val="18"/>
+          <w:szCs w:val="18"/>
+          <w:lang w:eastAsia="hu-HU"/>
+        </w:rPr>
+        <w:drawing>
+          <wp:anchor distT="0" distB="0" distL="114300" distR="114300" simplePos="0" relativeHeight="251659264" behindDoc="0" locked="0" layoutInCell="1" allowOverlap="1" wp14:anchorId="2220A152" wp14:editId="58D98534">
+            <wp:simplePos x="0" y="0"/>
+            <wp:positionH relativeFrom="column">
+              <wp:posOffset>1318178</wp:posOffset>
+            </wp:positionH>
+            <wp:positionV relativeFrom="paragraph">
+              <wp:posOffset>189562</wp:posOffset>
+            </wp:positionV>
+            <wp:extent cx="3295650" cy="1123950"/>
+            <wp:effectExtent l="0" t="0" r="0" b="0"/>
+            <wp:wrapTopAndBottom/>
+            <wp:docPr id="9" name="Kép 9"/>
+            <wp:cNvGraphicFramePr>
+              <a:graphicFrameLocks xmlns:a="http://schemas.openxmlformats.org/drawingml/2006/main" noChangeAspect="1"/>
+            </wp:cNvGraphicFramePr>
+            <a:graphic xmlns:a="http://schemas.openxmlformats.org/drawingml/2006/main">
+              <a:graphicData uri="http://schemas.openxmlformats.org/drawingml/2006/picture">
+                <pic:pic xmlns:pic="http://schemas.openxmlformats.org/drawingml/2006/picture">
+                  <pic:nvPicPr>
+                    <pic:cNvPr id="9" name="Képkivágás.JPG"/>
+                    <pic:cNvPicPr/>
+                  </pic:nvPicPr>
+                  <pic:blipFill>
+                    <a:blip r:embed="rId10">
+                      <a:extLst>
+                        <a:ext uri="{28A0092B-C50C-407E-A947-70E740481C1C}">
+                          <a14:useLocalDpi xmlns:a14="http://schemas.microsoft.com/office/drawing/2010/main" val="0"/>
+                        </a:ext>
+                      </a:extLst>
+                    </a:blip>
+                    <a:stretch>
+                      <a:fillRect/>
+                    </a:stretch>
+                  </pic:blipFill>
+                  <pic:spPr>
+                    <a:xfrm>
+                      <a:off x="0" y="0"/>
+                      <a:ext cx="3295650" cy="1123950"/>
+                    </a:xfrm>
+                    <a:prstGeom prst="rect">
+                      <a:avLst/>
+                    </a:prstGeom>
+                  </pic:spPr>
+                </pic:pic>
+              </a:graphicData>
+            </a:graphic>
+            <wp14:sizeRelH relativeFrom="margin">
+              <wp14:pctWidth>0</wp14:pctWidth>
+            </wp14:sizeRelH>
+            <wp14:sizeRelV relativeFrom="margin">
+              <wp14:pctHeight>0</wp14:pctHeight>
+            </wp14:sizeRelV>
+          </wp:anchor>
+        </w:drawing>
+      </w:r>
+    </w:p>
+    <w:p>
+      <w:pPr>
+        <w:spacing w:line="360" w:lineRule="auto"/>
+        <w:jc w:val="center"/>
+        <w:rPr>
+          <w:rFonts w:ascii="Times New Roman" w:hAnsi="Times New Roman" w:cs="Times New Roman"/>
+          <w:i/>
+          <w:sz w:val="18"/>
+          <w:szCs w:val="18"/>
+        </w:rPr>
+      </w:pPr>
+      <w:r>
+        <w:rPr>
+          <w:rFonts w:ascii="Times New Roman" w:hAnsi="Times New Roman" w:cs="Times New Roman"/>
+          <w:i/>
+          <w:sz w:val="18"/>
+          <w:szCs w:val="18"/>
+        </w:rPr>
+        <w:t>1</w:t>
+      </w:r>
+      <w:r>
+        <w:rPr>
+          <w:rFonts w:ascii="Times New Roman" w:hAnsi="Times New Roman" w:cs="Times New Roman"/>
+          <w:i/>
+          <w:sz w:val="24"/>
+          <w:szCs w:val="24"/>
+        </w:rPr>
+        <w:t>.</w:t>
+      </w:r>
+      <w:r>
+        <w:rPr>
+          <w:rFonts w:ascii="Times New Roman" w:hAnsi="Times New Roman" w:cs="Times New Roman"/>
+          <w:i/>
+          <w:sz w:val="18"/>
+          <w:szCs w:val="18"/>
+        </w:rPr>
+        <w:t xml:space="preserve">ábra </w:t>
+      </w:r>
+      <w:r>
+        <w:rPr>
+          <w:rFonts w:ascii="Times New Roman" w:hAnsi="Times New Roman" w:cs="Times New Roman"/>
+          <w:i/>
+          <w:sz w:val="18"/>
+          <w:szCs w:val="18"/>
+        </w:rPr>
+        <w:t>Objektum osztály két tulajdonsággal</w:t>
+      </w:r>
+    </w:p>
+    <w:p>
+      <w:pPr>
+        <w:spacing w:line="360" w:lineRule="auto"/>
+        <w:jc w:val="both"/>
+        <w:rPr>
+          <w:rFonts w:ascii="Times New Roman" w:hAnsi="Times New Roman" w:cs="Times New Roman"/>
+          <w:sz w:val="24"/>
+          <w:szCs w:val="24"/>
+        </w:rPr>
+      </w:pPr>
+    </w:p>
+    <w:p>
+      <w:pPr>
+        <w:spacing w:line="360" w:lineRule="auto"/>
+        <w:ind w:firstLine="708"/>
+        <w:jc w:val="both"/>
+        <w:rPr>
+          <w:rFonts w:ascii="Times New Roman" w:hAnsi="Times New Roman" w:cs="Times New Roman"/>
+          <w:sz w:val="24"/>
+          <w:szCs w:val="24"/>
+        </w:rPr>
+      </w:pPr>
+      <w:r>
+        <w:rPr>
+          <w:rFonts w:ascii="Times New Roman" w:hAnsi="Times New Roman" w:cs="Times New Roman"/>
+          <w:sz w:val="24"/>
+          <w:szCs w:val="24"/>
+        </w:rPr>
+        <w:t>A felhasználói felület minőségét befolyásolja a felhasznált színek száma és fajtája valamint az olvashatóság, így igyekeztem olyan ablakokat létrehozni ahová színes elemeket tettem fel, így sokkal áttekinthetőbb és vonzóbb lett. Ugyanakkor nem használtam túl világos színeket mivel a túl világos színek egy idő után nem tesznek jót az ember szemének.</w:t>
+      </w:r>
+    </w:p>
+    <w:p>
+      <w:pPr>
+        <w:pStyle w:val="Cmsor3"/>
+        <w:rPr>
+          <w:rFonts w:ascii="Times New Roman" w:hAnsi="Times New Roman" w:cs="Times New Roman"/>
           <w:b/>
-          <w:sz w:val="24"/>
-          <w:szCs w:val="24"/>
-        </w:rPr>
-        <w:t>(Erről részletesebben)</w:t>
-      </w:r>
-      <w:r>
-        <w:rPr>
-          <w:rFonts w:ascii="Times New Roman" w:hAnsi="Times New Roman" w:cs="Times New Roman"/>
-          <w:sz w:val="24"/>
-          <w:szCs w:val="24"/>
-        </w:rPr>
-        <w:t xml:space="preserve"> mellett maradni, így hát nem újra és újra írtam a kódokat hanem mindenre függv</w:t>
-      </w:r>
-      <w:r>
-        <w:rPr>
-          <w:rFonts w:ascii="Times New Roman" w:hAnsi="Times New Roman" w:cs="Times New Roman"/>
-          <w:sz w:val="24"/>
-          <w:szCs w:val="24"/>
-        </w:rPr>
-        <w:t>ényeket készítettem amiket többször is meg lehet hívni. Így felesleges kódsorokat spóroltam meg.</w:t>
-      </w:r>
-    </w:p>
-    <w:p>
-      <w:pPr>
-        <w:rPr>
-          <w:rFonts w:ascii="Times New Roman" w:hAnsi="Times New Roman" w:cs="Times New Roman"/>
+          <w:color w:val="auto"/>
+        </w:rPr>
+      </w:pPr>
+      <w:bookmarkStart w:id="5" w:name="_Toc34561403"/>
+      <w:r>
+        <w:rPr>
+          <w:rFonts w:ascii="Times New Roman" w:hAnsi="Times New Roman" w:cs="Times New Roman"/>
+          <w:b/>
+          <w:color w:val="auto"/>
+        </w:rPr>
+        <w:t>Bejelentkezés</w:t>
+      </w:r>
+      <w:bookmarkEnd w:id="5"/>
+    </w:p>
+    <w:p/>
+    <w:p>
+      <w:pPr>
+        <w:spacing w:line="360" w:lineRule="auto"/>
+        <w:ind w:firstLine="708"/>
+        <w:jc w:val="both"/>
+        <w:rPr>
+          <w:rFonts w:ascii="Times New Roman" w:hAnsi="Times New Roman" w:cs="Times New Roman"/>
+          <w:sz w:val="24"/>
+          <w:szCs w:val="24"/>
+        </w:rPr>
+      </w:pPr>
+      <w:r>
+        <w:rPr>
+          <w:rFonts w:ascii="Times New Roman" w:hAnsi="Times New Roman" w:cs="Times New Roman"/>
+          <w:sz w:val="24"/>
+          <w:szCs w:val="24"/>
+        </w:rPr>
+        <w:t>Mivel egy olyan rendszerről beszélünk, amely személyre szabottan működik</w:t>
+      </w:r>
+      <w:r>
+        <w:rPr>
+          <w:rFonts w:ascii="Times New Roman" w:hAnsi="Times New Roman" w:cs="Times New Roman"/>
+          <w:sz w:val="24"/>
+          <w:szCs w:val="24"/>
+        </w:rPr>
+        <w:t>, így elengedhetetlen az azonosítás, ahogy</w:t>
+      </w:r>
+      <w:r>
+        <w:rPr>
+          <w:rFonts w:ascii="Times New Roman" w:hAnsi="Times New Roman" w:cs="Times New Roman"/>
+          <w:sz w:val="24"/>
+          <w:szCs w:val="24"/>
+        </w:rPr>
+        <w:t xml:space="preserve"> a legtöbb program esetében</w:t>
+      </w:r>
+      <w:r>
+        <w:rPr>
+          <w:rFonts w:ascii="Times New Roman" w:hAnsi="Times New Roman" w:cs="Times New Roman"/>
+          <w:sz w:val="24"/>
+          <w:szCs w:val="24"/>
+        </w:rPr>
+        <w:t xml:space="preserve"> is szükséges</w:t>
+      </w:r>
+      <w:r>
+        <w:rPr>
+          <w:rFonts w:ascii="Times New Roman" w:hAnsi="Times New Roman" w:cs="Times New Roman"/>
+          <w:sz w:val="24"/>
+          <w:szCs w:val="24"/>
+        </w:rPr>
+        <w:t>, hogy a</w:t>
+      </w:r>
+      <w:r>
+        <w:rPr>
+          <w:rFonts w:ascii="Times New Roman" w:hAnsi="Times New Roman" w:cs="Times New Roman"/>
+          <w:sz w:val="24"/>
+          <w:szCs w:val="24"/>
+        </w:rPr>
+        <w:t xml:space="preserve"> felhasználó jogosult-e a program használatára</w:t>
+      </w:r>
+      <w:r>
+        <w:rPr>
+          <w:rFonts w:ascii="Times New Roman" w:hAnsi="Times New Roman" w:cs="Times New Roman"/>
+          <w:sz w:val="24"/>
+          <w:szCs w:val="24"/>
+        </w:rPr>
+        <w:t>. Erre egy olyan ablakot készítettem, ahol a felhasználónév</w:t>
+      </w:r>
+      <w:r>
+        <w:rPr>
+          <w:rFonts w:ascii="Times New Roman" w:hAnsi="Times New Roman" w:cs="Times New Roman"/>
+          <w:sz w:val="24"/>
+          <w:szCs w:val="24"/>
+        </w:rPr>
+        <w:t xml:space="preserve"> és jelszó megadása után kap egy visszaigazolást a rendszertől, hogy van e jogosultsága bejelentkezni </w:t>
+      </w:r>
+      <w:r>
+        <w:rPr>
+          <w:rFonts w:ascii="Times New Roman" w:hAnsi="Times New Roman" w:cs="Times New Roman"/>
+          <w:sz w:val="24"/>
+          <w:szCs w:val="24"/>
+        </w:rPr>
+        <w:t>vagy</w:t>
+      </w:r>
+      <w:r>
+        <w:rPr>
+          <w:rFonts w:ascii="Times New Roman" w:hAnsi="Times New Roman" w:cs="Times New Roman"/>
+          <w:sz w:val="24"/>
+          <w:szCs w:val="24"/>
+        </w:rPr>
+        <w:t xml:space="preserve"> </w:t>
+      </w:r>
+      <w:r>
+        <w:rPr>
+          <w:rFonts w:ascii="Times New Roman" w:hAnsi="Times New Roman" w:cs="Times New Roman"/>
+          <w:sz w:val="24"/>
+          <w:szCs w:val="24"/>
+        </w:rPr>
+        <w:t>nincs</w:t>
+      </w:r>
+      <w:r>
+        <w:rPr>
+          <w:rFonts w:ascii="Times New Roman" w:hAnsi="Times New Roman" w:cs="Times New Roman"/>
+          <w:sz w:val="24"/>
+          <w:szCs w:val="24"/>
+        </w:rPr>
+        <w:t>.</w:t>
+      </w:r>
+      <w:r>
+        <w:rPr>
+          <w:rFonts w:ascii="Times New Roman" w:hAnsi="Times New Roman" w:cs="Times New Roman"/>
+          <w:sz w:val="24"/>
+          <w:szCs w:val="24"/>
+        </w:rPr>
+        <w:t xml:space="preserve"> </w:t>
+      </w:r>
+    </w:p>
+    <w:p>
+      <w:pPr>
+        <w:spacing w:line="360" w:lineRule="auto"/>
+        <w:ind w:firstLine="708"/>
+        <w:jc w:val="both"/>
+        <w:rPr>
+          <w:rFonts w:ascii="Times New Roman" w:hAnsi="Times New Roman" w:cs="Times New Roman"/>
+          <w:sz w:val="24"/>
+          <w:szCs w:val="24"/>
+        </w:rPr>
+      </w:pPr>
+      <w:r>
+        <w:rPr>
+          <w:rFonts w:ascii="Times New Roman" w:hAnsi="Times New Roman" w:cs="Times New Roman"/>
+          <w:sz w:val="24"/>
+          <w:szCs w:val="24"/>
+        </w:rPr>
+        <w:t>Amint a felhasználó rákattint a bejelentkezés gombra, azonnal lefut egy kérés az adatbázis felé, amely ellenőrzi, hogy létezik-e a megadott felhasználónév és jelszó. Ha nem létezik a felh</w:t>
+      </w:r>
+      <w:r>
+        <w:rPr>
+          <w:rFonts w:ascii="Times New Roman" w:hAnsi="Times New Roman" w:cs="Times New Roman"/>
+          <w:sz w:val="24"/>
+          <w:szCs w:val="24"/>
+        </w:rPr>
+        <w:t>asználónév vagy valamelyik adatot rosszul adott meg a kliens, akkor egy hibaüzenet jelenik meg és a rendszer nem lép. Azonban ha a kliens mindent helyesen adott meg akkor a ,,Sikeres Bejelentkezés” üzenet után a program átirányítja a főmenüre.</w:t>
+      </w:r>
+    </w:p>
+    <w:p>
+      <w:pPr>
+        <w:spacing w:line="360" w:lineRule="auto"/>
+        <w:ind w:firstLine="708"/>
+        <w:jc w:val="center"/>
+        <w:rPr>
+          <w:rFonts w:ascii="Times New Roman" w:hAnsi="Times New Roman" w:cs="Times New Roman"/>
+          <w:i/>
+          <w:sz w:val="18"/>
+          <w:szCs w:val="18"/>
+        </w:rPr>
+      </w:pPr>
+      <w:r>
+        <w:rPr>
+          <w:rFonts w:ascii="Times New Roman" w:hAnsi="Times New Roman" w:cs="Times New Roman"/>
+          <w:i/>
+          <w:noProof/>
+          <w:sz w:val="18"/>
+          <w:szCs w:val="18"/>
+          <w:lang w:eastAsia="hu-HU"/>
+        </w:rPr>
+        <w:lastRenderedPageBreak/>
+        <w:drawing>
+          <wp:inline distT="0" distB="0" distL="0" distR="0">
+            <wp:extent cx="5005791" cy="2035534"/>
+            <wp:effectExtent l="0" t="0" r="4445" b="3175"/>
+            <wp:docPr id="7" name="Kép 7"/>
+            <wp:cNvGraphicFramePr>
+              <a:graphicFrameLocks xmlns:a="http://schemas.openxmlformats.org/drawingml/2006/main" noChangeAspect="1"/>
+            </wp:cNvGraphicFramePr>
+            <a:graphic xmlns:a="http://schemas.openxmlformats.org/drawingml/2006/main">
+              <a:graphicData uri="http://schemas.openxmlformats.org/drawingml/2006/picture">
+                <pic:pic xmlns:pic="http://schemas.openxmlformats.org/drawingml/2006/picture">
+                  <pic:nvPicPr>
+                    <pic:cNvPr id="7" name="login.JPG"/>
+                    <pic:cNvPicPr/>
+                  </pic:nvPicPr>
+                  <pic:blipFill>
+                    <a:blip r:embed="rId11">
+                      <a:extLst>
+                        <a:ext uri="{28A0092B-C50C-407E-A947-70E740481C1C}">
+                          <a14:useLocalDpi xmlns:a14="http://schemas.microsoft.com/office/drawing/2010/main" val="0"/>
+                        </a:ext>
+                      </a:extLst>
+                    </a:blip>
+                    <a:stretch>
+                      <a:fillRect/>
+                    </a:stretch>
+                  </pic:blipFill>
+                  <pic:spPr>
+                    <a:xfrm>
+                      <a:off x="0" y="0"/>
+                      <a:ext cx="5053023" cy="2054740"/>
+                    </a:xfrm>
+                    <a:prstGeom prst="rect">
+                      <a:avLst/>
+                    </a:prstGeom>
+                  </pic:spPr>
+                </pic:pic>
+              </a:graphicData>
+            </a:graphic>
+          </wp:inline>
+        </w:drawing>
+      </w:r>
+      <w:r>
+        <w:rPr>
+          <w:rFonts w:ascii="Times New Roman" w:hAnsi="Times New Roman" w:cs="Times New Roman"/>
+          <w:i/>
+          <w:sz w:val="18"/>
+          <w:szCs w:val="18"/>
+        </w:rPr>
+        <w:t>2</w:t>
+      </w:r>
+      <w:r>
+        <w:rPr>
+          <w:rFonts w:ascii="Times New Roman" w:hAnsi="Times New Roman" w:cs="Times New Roman"/>
+          <w:i/>
+          <w:sz w:val="24"/>
+          <w:szCs w:val="24"/>
+        </w:rPr>
+        <w:t>.</w:t>
+      </w:r>
+      <w:r>
+        <w:rPr>
+          <w:rFonts w:ascii="Times New Roman" w:hAnsi="Times New Roman" w:cs="Times New Roman"/>
+          <w:i/>
+          <w:sz w:val="18"/>
+          <w:szCs w:val="18"/>
+        </w:rPr>
+        <w:t xml:space="preserve">ábra </w:t>
+      </w:r>
+      <w:r>
+        <w:rPr>
+          <w:rFonts w:ascii="Times New Roman" w:hAnsi="Times New Roman" w:cs="Times New Roman"/>
+          <w:i/>
+          <w:sz w:val="18"/>
+          <w:szCs w:val="18"/>
+        </w:rPr>
+        <w:t>Metódus, amely ellenőrzi a felhasználónevet és jelszót</w:t>
+      </w:r>
+    </w:p>
+    <w:p>
+      <w:pPr>
+        <w:jc w:val="both"/>
+        <w:rPr>
+          <w:rFonts w:ascii="Times New Roman" w:hAnsi="Times New Roman" w:cs="Times New Roman"/>
+          <w:b/>
           <w:sz w:val="24"/>
           <w:szCs w:val="24"/>
         </w:rPr>
       </w:pPr>
     </w:p>
     <w:sectPr>
-      <w:footerReference w:type="default" r:id="rId9"/>
+      <w:footerReference w:type="default" r:id="rId12"/>
       <w:pgSz w:w="11906" w:h="16838"/>
       <w:pgMar w:top="1417" w:right="1417" w:bottom="1417" w:left="1417" w:header="708" w:footer="708" w:gutter="0"/>
       <w:cols w:space="708"/>
@@ -1411,7 +2834,7 @@
           <w:rPr>
             <w:noProof/>
           </w:rPr>
-          <w:t>2</w:t>
+          <w:t>6</w:t>
         </w:r>
         <w:r>
           <w:fldChar w:fldCharType="end"/>
@@ -1471,6 +2894,119 @@
 <file path=word/numbering.xml><?xml version="1.0" encoding="utf-8"?>
 <w:numbering xmlns:wpc="http://schemas.microsoft.com/office/word/2010/wordprocessingCanvas" xmlns:cx="http://schemas.microsoft.com/office/drawing/2014/chartex" xmlns:mc="http://schemas.openxmlformats.org/markup-compatibility/2006" xmlns:o="urn:schemas-microsoft-com:office:office" xmlns:r="http://schemas.openxmlformats.org/officeDocument/2006/relationships" xmlns:m="http://schemas.openxmlformats.org/officeDocument/2006/math" xmlns:v="urn:schemas-microsoft-com:vml" xmlns:wp14="http://schemas.microsoft.com/office/word/2010/wordprocessingDrawing" xmlns:wp="http://schemas.openxmlformats.org/drawingml/2006/wordprocessingDrawing" xmlns:w10="urn:schemas-microsoft-com:office:word" xmlns:w="http://schemas.openxmlformats.org/wordprocessingml/2006/main" xmlns:w14="http://schemas.microsoft.com/office/word/2010/wordml" xmlns:w15="http://schemas.microsoft.com/office/word/2012/wordml" xmlns:w16se="http://schemas.microsoft.com/office/word/2015/wordml/symex" xmlns:wpg="http://schemas.microsoft.com/office/word/2010/wordprocessingGroup" xmlns:wpi="http://schemas.microsoft.com/office/word/2010/wordprocessingInk" xmlns:wne="http://schemas.microsoft.com/office/word/2006/wordml" xmlns:wps="http://schemas.microsoft.com/office/word/2010/wordprocessingShape" mc:Ignorable="w14 w15 w16se wp14">
   <w:abstractNum w:abstractNumId="0" w15:restartNumberingAfterBreak="0">
+    <w:nsid w:val="1D4222CE"/>
+    <w:multiLevelType w:val="hybridMultilevel"/>
+    <w:tmpl w:val="CA1C0EBE"/>
+    <w:lvl w:ilvl="0" w:tplc="040E0001">
+      <w:start w:val="1"/>
+      <w:numFmt w:val="bullet"/>
+      <w:lvlText w:val=""/>
+      <w:lvlJc w:val="left"/>
+      <w:pPr>
+        <w:ind w:left="1428" w:hanging="360"/>
+      </w:pPr>
+      <w:rPr>
+        <w:rFonts w:ascii="Symbol" w:hAnsi="Symbol" w:hint="default"/>
+      </w:rPr>
+    </w:lvl>
+    <w:lvl w:ilvl="1" w:tplc="040E0003" w:tentative="1">
+      <w:start w:val="1"/>
+      <w:numFmt w:val="bullet"/>
+      <w:lvlText w:val="o"/>
+      <w:lvlJc w:val="left"/>
+      <w:pPr>
+        <w:ind w:left="2148" w:hanging="360"/>
+      </w:pPr>
+      <w:rPr>
+        <w:rFonts w:ascii="Courier New" w:hAnsi="Courier New" w:cs="Courier New" w:hint="default"/>
+      </w:rPr>
+    </w:lvl>
+    <w:lvl w:ilvl="2" w:tplc="040E0005" w:tentative="1">
+      <w:start w:val="1"/>
+      <w:numFmt w:val="bullet"/>
+      <w:lvlText w:val=""/>
+      <w:lvlJc w:val="left"/>
+      <w:pPr>
+        <w:ind w:left="2868" w:hanging="360"/>
+      </w:pPr>
+      <w:rPr>
+        <w:rFonts w:ascii="Wingdings" w:hAnsi="Wingdings" w:hint="default"/>
+      </w:rPr>
+    </w:lvl>
+    <w:lvl w:ilvl="3" w:tplc="040E0001" w:tentative="1">
+      <w:start w:val="1"/>
+      <w:numFmt w:val="bullet"/>
+      <w:lvlText w:val=""/>
+      <w:lvlJc w:val="left"/>
+      <w:pPr>
+        <w:ind w:left="3588" w:hanging="360"/>
+      </w:pPr>
+      <w:rPr>
+        <w:rFonts w:ascii="Symbol" w:hAnsi="Symbol" w:hint="default"/>
+      </w:rPr>
+    </w:lvl>
+    <w:lvl w:ilvl="4" w:tplc="040E0003" w:tentative="1">
+      <w:start w:val="1"/>
+      <w:numFmt w:val="bullet"/>
+      <w:lvlText w:val="o"/>
+      <w:lvlJc w:val="left"/>
+      <w:pPr>
+        <w:ind w:left="4308" w:hanging="360"/>
+      </w:pPr>
+      <w:rPr>
+        <w:rFonts w:ascii="Courier New" w:hAnsi="Courier New" w:cs="Courier New" w:hint="default"/>
+      </w:rPr>
+    </w:lvl>
+    <w:lvl w:ilvl="5" w:tplc="040E0005" w:tentative="1">
+      <w:start w:val="1"/>
+      <w:numFmt w:val="bullet"/>
+      <w:lvlText w:val=""/>
+      <w:lvlJc w:val="left"/>
+      <w:pPr>
+        <w:ind w:left="5028" w:hanging="360"/>
+      </w:pPr>
+      <w:rPr>
+        <w:rFonts w:ascii="Wingdings" w:hAnsi="Wingdings" w:hint="default"/>
+      </w:rPr>
+    </w:lvl>
+    <w:lvl w:ilvl="6" w:tplc="040E0001" w:tentative="1">
+      <w:start w:val="1"/>
+      <w:numFmt w:val="bullet"/>
+      <w:lvlText w:val=""/>
+      <w:lvlJc w:val="left"/>
+      <w:pPr>
+        <w:ind w:left="5748" w:hanging="360"/>
+      </w:pPr>
+      <w:rPr>
+        <w:rFonts w:ascii="Symbol" w:hAnsi="Symbol" w:hint="default"/>
+      </w:rPr>
+    </w:lvl>
+    <w:lvl w:ilvl="7" w:tplc="040E0003" w:tentative="1">
+      <w:start w:val="1"/>
+      <w:numFmt w:val="bullet"/>
+      <w:lvlText w:val="o"/>
+      <w:lvlJc w:val="left"/>
+      <w:pPr>
+        <w:ind w:left="6468" w:hanging="360"/>
+      </w:pPr>
+      <w:rPr>
+        <w:rFonts w:ascii="Courier New" w:hAnsi="Courier New" w:cs="Courier New" w:hint="default"/>
+      </w:rPr>
+    </w:lvl>
+    <w:lvl w:ilvl="8" w:tplc="040E0005" w:tentative="1">
+      <w:start w:val="1"/>
+      <w:numFmt w:val="bullet"/>
+      <w:lvlText w:val=""/>
+      <w:lvlJc w:val="left"/>
+      <w:pPr>
+        <w:ind w:left="7188" w:hanging="360"/>
+      </w:pPr>
+      <w:rPr>
+        <w:rFonts w:ascii="Wingdings" w:hAnsi="Wingdings" w:hint="default"/>
+      </w:rPr>
+    </w:lvl>
+  </w:abstractNum>
+  <w:abstractNum w:abstractNumId="1" w15:restartNumberingAfterBreak="0">
     <w:nsid w:val="1FE55E66"/>
     <w:multiLevelType w:val="multilevel"/>
     <w:tmpl w:val="B6B4B9CE"/>
@@ -1591,7 +3127,182 @@
       </w:rPr>
     </w:lvl>
   </w:abstractNum>
-  <w:abstractNum w:abstractNumId="1" w15:restartNumberingAfterBreak="0">
+  <w:abstractNum w:abstractNumId="2" w15:restartNumberingAfterBreak="0">
+    <w:nsid w:val="333B1DDE"/>
+    <w:multiLevelType w:val="multilevel"/>
+    <w:tmpl w:val="040E001D"/>
+    <w:lvl w:ilvl="0">
+      <w:start w:val="1"/>
+      <w:numFmt w:val="decimal"/>
+      <w:lvlText w:val="%1)"/>
+      <w:lvlJc w:val="left"/>
+      <w:pPr>
+        <w:ind w:left="360" w:hanging="360"/>
+      </w:pPr>
+    </w:lvl>
+    <w:lvl w:ilvl="1">
+      <w:start w:val="1"/>
+      <w:numFmt w:val="lowerLetter"/>
+      <w:lvlText w:val="%2)"/>
+      <w:lvlJc w:val="left"/>
+      <w:pPr>
+        <w:ind w:left="720" w:hanging="360"/>
+      </w:pPr>
+    </w:lvl>
+    <w:lvl w:ilvl="2">
+      <w:start w:val="1"/>
+      <w:numFmt w:val="lowerRoman"/>
+      <w:lvlText w:val="%3)"/>
+      <w:lvlJc w:val="left"/>
+      <w:pPr>
+        <w:ind w:left="1080" w:hanging="360"/>
+      </w:pPr>
+    </w:lvl>
+    <w:lvl w:ilvl="3">
+      <w:start w:val="1"/>
+      <w:numFmt w:val="decimal"/>
+      <w:lvlText w:val="(%4)"/>
+      <w:lvlJc w:val="left"/>
+      <w:pPr>
+        <w:ind w:left="1440" w:hanging="360"/>
+      </w:pPr>
+    </w:lvl>
+    <w:lvl w:ilvl="4">
+      <w:start w:val="1"/>
+      <w:numFmt w:val="lowerLetter"/>
+      <w:lvlText w:val="(%5)"/>
+      <w:lvlJc w:val="left"/>
+      <w:pPr>
+        <w:ind w:left="1800" w:hanging="360"/>
+      </w:pPr>
+    </w:lvl>
+    <w:lvl w:ilvl="5">
+      <w:start w:val="1"/>
+      <w:numFmt w:val="lowerRoman"/>
+      <w:lvlText w:val="(%6)"/>
+      <w:lvlJc w:val="left"/>
+      <w:pPr>
+        <w:ind w:left="2160" w:hanging="360"/>
+      </w:pPr>
+    </w:lvl>
+    <w:lvl w:ilvl="6">
+      <w:start w:val="1"/>
+      <w:numFmt w:val="decimal"/>
+      <w:lvlText w:val="%7."/>
+      <w:lvlJc w:val="left"/>
+      <w:pPr>
+        <w:ind w:left="2520" w:hanging="360"/>
+      </w:pPr>
+    </w:lvl>
+    <w:lvl w:ilvl="7">
+      <w:start w:val="1"/>
+      <w:numFmt w:val="lowerLetter"/>
+      <w:lvlText w:val="%8."/>
+      <w:lvlJc w:val="left"/>
+      <w:pPr>
+        <w:ind w:left="2880" w:hanging="360"/>
+      </w:pPr>
+    </w:lvl>
+    <w:lvl w:ilvl="8">
+      <w:start w:val="1"/>
+      <w:numFmt w:val="lowerRoman"/>
+      <w:lvlText w:val="%9."/>
+      <w:lvlJc w:val="left"/>
+      <w:pPr>
+        <w:ind w:left="3240" w:hanging="360"/>
+      </w:pPr>
+    </w:lvl>
+  </w:abstractNum>
+  <w:abstractNum w:abstractNumId="3" w15:restartNumberingAfterBreak="0">
+    <w:nsid w:val="455F1C92"/>
+    <w:multiLevelType w:val="hybridMultilevel"/>
+    <w:tmpl w:val="6F8A9B4E"/>
+    <w:lvl w:ilvl="0" w:tplc="94506E86">
+      <w:start w:val="1"/>
+      <w:numFmt w:val="decimal"/>
+      <w:lvlText w:val="%1."/>
+      <w:lvlJc w:val="left"/>
+      <w:pPr>
+        <w:ind w:left="1068" w:hanging="360"/>
+      </w:pPr>
+      <w:rPr>
+        <w:rFonts w:hint="default"/>
+      </w:rPr>
+    </w:lvl>
+    <w:lvl w:ilvl="1" w:tplc="040E0019" w:tentative="1">
+      <w:start w:val="1"/>
+      <w:numFmt w:val="lowerLetter"/>
+      <w:lvlText w:val="%2."/>
+      <w:lvlJc w:val="left"/>
+      <w:pPr>
+        <w:ind w:left="1788" w:hanging="360"/>
+      </w:pPr>
+    </w:lvl>
+    <w:lvl w:ilvl="2" w:tplc="040E001B" w:tentative="1">
+      <w:start w:val="1"/>
+      <w:numFmt w:val="lowerRoman"/>
+      <w:lvlText w:val="%3."/>
+      <w:lvlJc w:val="right"/>
+      <w:pPr>
+        <w:ind w:left="2508" w:hanging="180"/>
+      </w:pPr>
+    </w:lvl>
+    <w:lvl w:ilvl="3" w:tplc="040E000F" w:tentative="1">
+      <w:start w:val="1"/>
+      <w:numFmt w:val="decimal"/>
+      <w:lvlText w:val="%4."/>
+      <w:lvlJc w:val="left"/>
+      <w:pPr>
+        <w:ind w:left="3228" w:hanging="360"/>
+      </w:pPr>
+    </w:lvl>
+    <w:lvl w:ilvl="4" w:tplc="040E0019" w:tentative="1">
+      <w:start w:val="1"/>
+      <w:numFmt w:val="lowerLetter"/>
+      <w:lvlText w:val="%5."/>
+      <w:lvlJc w:val="left"/>
+      <w:pPr>
+        <w:ind w:left="3948" w:hanging="360"/>
+      </w:pPr>
+    </w:lvl>
+    <w:lvl w:ilvl="5" w:tplc="040E001B" w:tentative="1">
+      <w:start w:val="1"/>
+      <w:numFmt w:val="lowerRoman"/>
+      <w:lvlText w:val="%6."/>
+      <w:lvlJc w:val="right"/>
+      <w:pPr>
+        <w:ind w:left="4668" w:hanging="180"/>
+      </w:pPr>
+    </w:lvl>
+    <w:lvl w:ilvl="6" w:tplc="040E000F" w:tentative="1">
+      <w:start w:val="1"/>
+      <w:numFmt w:val="decimal"/>
+      <w:lvlText w:val="%7."/>
+      <w:lvlJc w:val="left"/>
+      <w:pPr>
+        <w:ind w:left="5388" w:hanging="360"/>
+      </w:pPr>
+    </w:lvl>
+    <w:lvl w:ilvl="7" w:tplc="040E0019" w:tentative="1">
+      <w:start w:val="1"/>
+      <w:numFmt w:val="lowerLetter"/>
+      <w:lvlText w:val="%8."/>
+      <w:lvlJc w:val="left"/>
+      <w:pPr>
+        <w:ind w:left="6108" w:hanging="360"/>
+      </w:pPr>
+    </w:lvl>
+    <w:lvl w:ilvl="8" w:tplc="040E001B" w:tentative="1">
+      <w:start w:val="1"/>
+      <w:numFmt w:val="lowerRoman"/>
+      <w:lvlText w:val="%9."/>
+      <w:lvlJc w:val="right"/>
+      <w:pPr>
+        <w:ind w:left="6828" w:hanging="180"/>
+      </w:pPr>
+    </w:lvl>
+  </w:abstractNum>
+  <w:abstractNum w:abstractNumId="4" w15:restartNumberingAfterBreak="0">
     <w:nsid w:val="5AB171D5"/>
     <w:multiLevelType w:val="hybridMultilevel"/>
     <w:tmpl w:val="0E2AC136"/>
@@ -1681,7 +3392,7 @@
       </w:pPr>
     </w:lvl>
   </w:abstractNum>
-  <w:abstractNum w:abstractNumId="2" w15:restartNumberingAfterBreak="0">
+  <w:abstractNum w:abstractNumId="5" w15:restartNumberingAfterBreak="0">
     <w:nsid w:val="6F19613A"/>
     <w:multiLevelType w:val="multilevel"/>
     <w:tmpl w:val="EAE0511C"/>
@@ -1812,13 +3523,22 @@
     </w:lvl>
   </w:abstractNum>
   <w:num w:numId="1">
-    <w:abstractNumId w:val="0"/>
+    <w:abstractNumId w:val="1"/>
   </w:num>
   <w:num w:numId="2">
-    <w:abstractNumId w:val="1"/>
+    <w:abstractNumId w:val="4"/>
   </w:num>
   <w:num w:numId="3">
+    <w:abstractNumId w:val="5"/>
+  </w:num>
+  <w:num w:numId="4">
+    <w:abstractNumId w:val="3"/>
+  </w:num>
+  <w:num w:numId="5">
     <w:abstractNumId w:val="2"/>
+  </w:num>
+  <w:num w:numId="6">
+    <w:abstractNumId w:val="0"/>
   </w:num>
 </w:numbering>
 </file>
@@ -2582,6 +4302,74 @@
       <w:u w:val="single"/>
     </w:rPr>
   </w:style>
+  <w:style w:type="character" w:styleId="Jegyzethivatkozs">
+    <w:name w:val="annotation reference"/>
+    <w:basedOn w:val="Bekezdsalapbettpusa"/>
+    <w:uiPriority w:val="99"/>
+    <w:semiHidden/>
+    <w:unhideWhenUsed/>
+    <w:rsid w:val="001134DF"/>
+    <w:rPr>
+      <w:sz w:val="16"/>
+      <w:szCs w:val="16"/>
+    </w:rPr>
+  </w:style>
+  <w:style w:type="paragraph" w:styleId="Jegyzetszveg">
+    <w:name w:val="annotation text"/>
+    <w:basedOn w:val="Norml"/>
+    <w:link w:val="JegyzetszvegChar"/>
+    <w:uiPriority w:val="99"/>
+    <w:semiHidden/>
+    <w:unhideWhenUsed/>
+    <w:rsid w:val="001134DF"/>
+    <w:pPr>
+      <w:spacing w:line="240" w:lineRule="auto"/>
+    </w:pPr>
+    <w:rPr>
+      <w:sz w:val="20"/>
+      <w:szCs w:val="20"/>
+    </w:rPr>
+  </w:style>
+  <w:style w:type="character" w:customStyle="1" w:styleId="JegyzetszvegChar">
+    <w:name w:val="Jegyzetszöveg Char"/>
+    <w:basedOn w:val="Bekezdsalapbettpusa"/>
+    <w:link w:val="Jegyzetszveg"/>
+    <w:uiPriority w:val="99"/>
+    <w:semiHidden/>
+    <w:rsid w:val="001134DF"/>
+    <w:rPr>
+      <w:sz w:val="20"/>
+      <w:szCs w:val="20"/>
+    </w:rPr>
+  </w:style>
+  <w:style w:type="paragraph" w:styleId="Megjegyzstrgya">
+    <w:name w:val="annotation subject"/>
+    <w:basedOn w:val="Jegyzetszveg"/>
+    <w:next w:val="Jegyzetszveg"/>
+    <w:link w:val="MegjegyzstrgyaChar"/>
+    <w:uiPriority w:val="99"/>
+    <w:semiHidden/>
+    <w:unhideWhenUsed/>
+    <w:rsid w:val="001134DF"/>
+    <w:rPr>
+      <w:b/>
+      <w:bCs/>
+    </w:rPr>
+  </w:style>
+  <w:style w:type="character" w:customStyle="1" w:styleId="MegjegyzstrgyaChar">
+    <w:name w:val="Megjegyzés tárgya Char"/>
+    <w:basedOn w:val="JegyzetszvegChar"/>
+    <w:link w:val="Megjegyzstrgya"/>
+    <w:uiPriority w:val="99"/>
+    <w:semiHidden/>
+    <w:rsid w:val="001134DF"/>
+    <w:rPr>
+      <w:b/>
+      <w:bCs/>
+      <w:sz w:val="20"/>
+      <w:szCs w:val="20"/>
+    </w:rPr>
+  </w:style>
 </w:styles>
 </file>
 
@@ -2851,7 +4639,7 @@
 </file>
 
 <file path=customXml/itemProps1.xml><?xml version="1.0" encoding="utf-8"?>
-<ds:datastoreItem xmlns:ds="http://schemas.openxmlformats.org/officeDocument/2006/customXml" ds:itemID="{D5B3FC04-C09C-4105-9531-A05786E182C6}">
+<ds:datastoreItem xmlns:ds="http://schemas.openxmlformats.org/officeDocument/2006/customXml" ds:itemID="{07A8D235-1072-4898-97D4-EA1D394530EA}">
   <ds:schemaRefs>
     <ds:schemaRef ds:uri="http://schemas.openxmlformats.org/officeDocument/2006/bibliography"/>
   </ds:schemaRefs>

</xml_diff>

<commit_message>
Frissítés, tesztesetek újétel hozzáadáskor, mappaszerkezet frissítés
</commit_message>
<xml_diff>
--- a/Szakdolgozat.docx
+++ b/Szakdolgozat.docx
@@ -1,6 +1,6 @@
 
 <file path=word/document.xml><?xml version="1.0" encoding="utf-8"?>
-<w:document xmlns:wpc="http://schemas.microsoft.com/office/word/2010/wordprocessingCanvas" xmlns:cx="http://schemas.microsoft.com/office/drawing/2014/chartex" xmlns:cx1="http://schemas.microsoft.com/office/drawing/2015/9/8/chartex" xmlns:mc="http://schemas.openxmlformats.org/markup-compatibility/2006" xmlns:o="urn:schemas-microsoft-com:office:office" xmlns:r="http://schemas.openxmlformats.org/officeDocument/2006/relationships" xmlns:m="http://schemas.openxmlformats.org/officeDocument/2006/math" xmlns:v="urn:schemas-microsoft-com:vml" xmlns:wp14="http://schemas.microsoft.com/office/word/2010/wordprocessingDrawing" xmlns:wp="http://schemas.openxmlformats.org/drawingml/2006/wordprocessingDrawing" xmlns:w10="urn:schemas-microsoft-com:office:word" xmlns:w="http://schemas.openxmlformats.org/wordprocessingml/2006/main" xmlns:w14="http://schemas.microsoft.com/office/word/2010/wordml" xmlns:w15="http://schemas.microsoft.com/office/word/2012/wordml" xmlns:w16se="http://schemas.microsoft.com/office/word/2015/wordml/symex" xmlns:wpg="http://schemas.microsoft.com/office/word/2010/wordprocessingGroup" xmlns:wpi="http://schemas.microsoft.com/office/word/2010/wordprocessingInk" xmlns:wne="http://schemas.microsoft.com/office/word/2006/wordml" xmlns:wps="http://schemas.microsoft.com/office/word/2010/wordprocessingShape" mc:Ignorable="w14 w15 w16se wp14">
+<w:document xmlns:wpc="http://schemas.microsoft.com/office/word/2010/wordprocessingCanvas" xmlns:cx="http://schemas.microsoft.com/office/drawing/2014/chartex" xmlns:mc="http://schemas.openxmlformats.org/markup-compatibility/2006" xmlns:o="urn:schemas-microsoft-com:office:office" xmlns:r="http://schemas.openxmlformats.org/officeDocument/2006/relationships" xmlns:m="http://schemas.openxmlformats.org/officeDocument/2006/math" xmlns:v="urn:schemas-microsoft-com:vml" xmlns:wp14="http://schemas.microsoft.com/office/word/2010/wordprocessingDrawing" xmlns:wp="http://schemas.openxmlformats.org/drawingml/2006/wordprocessingDrawing" xmlns:w10="urn:schemas-microsoft-com:office:word" xmlns:w="http://schemas.openxmlformats.org/wordprocessingml/2006/main" xmlns:w14="http://schemas.microsoft.com/office/word/2010/wordml" xmlns:w15="http://schemas.microsoft.com/office/word/2012/wordml" xmlns:w16se="http://schemas.microsoft.com/office/word/2015/wordml/symex" xmlns:wpg="http://schemas.microsoft.com/office/word/2010/wordprocessingGroup" xmlns:wpi="http://schemas.microsoft.com/office/word/2010/wordprocessingInk" xmlns:wne="http://schemas.microsoft.com/office/word/2006/wordml" xmlns:wps="http://schemas.microsoft.com/office/word/2010/wordprocessingShape" mc:Ignorable="w14 w15 w16se wp14">
   <w:body>
     <w:p>
       <w:pPr>
@@ -344,20 +344,429 @@
           <w:sz w:val="24"/>
           <w:szCs w:val="24"/>
         </w:rPr>
-        <w:lastRenderedPageBreak/>
         <w:t>2020</w:t>
       </w:r>
     </w:p>
-    <w:p>
-      <w:pPr>
-        <w:pStyle w:val="TJ2"/>
-        <w:tabs>
-          <w:tab w:val="right" w:leader="dot" w:pos="9062"/>
-        </w:tabs>
-        <w:rPr>
-          <w:rFonts w:cstheme="minorBidi"/>
-          <w:noProof/>
-        </w:rPr>
+    <w:sdt>
+      <w:sdtPr>
+        <w:rPr>
+          <w:rFonts w:asciiTheme="minorHAnsi" w:eastAsiaTheme="minorHAnsi" w:hAnsiTheme="minorHAnsi" w:cstheme="minorBidi"/>
+          <w:color w:val="auto"/>
+          <w:sz w:val="22"/>
+          <w:szCs w:val="22"/>
+          <w:lang w:eastAsia="en-US"/>
+        </w:rPr>
+        <w:id w:val="-1101338502"/>
+        <w:docPartObj>
+          <w:docPartGallery w:val="Table of Contents"/>
+          <w:docPartUnique/>
+        </w:docPartObj>
+      </w:sdtPr>
+      <w:sdtEndPr>
+        <w:rPr>
+          <w:b/>
+          <w:bCs/>
+        </w:rPr>
+      </w:sdtEndPr>
+      <w:sdtContent>
+        <w:p>
+          <w:pPr>
+            <w:pStyle w:val="Tartalomjegyzkcmsora"/>
+            <w:rPr>
+              <w:rFonts w:ascii="Times New Roman" w:hAnsi="Times New Roman" w:cs="Times New Roman"/>
+              <w:color w:val="auto"/>
+            </w:rPr>
+          </w:pPr>
+          <w:r>
+            <w:rPr>
+              <w:rFonts w:ascii="Times New Roman" w:hAnsi="Times New Roman" w:cs="Times New Roman"/>
+              <w:color w:val="auto"/>
+            </w:rPr>
+            <w:t>Tartalomjegyzék</w:t>
+          </w:r>
+        </w:p>
+        <w:p>
+          <w:pPr>
+            <w:pStyle w:val="TJ2"/>
+            <w:tabs>
+              <w:tab w:val="right" w:leader="dot" w:pos="9062"/>
+            </w:tabs>
+            <w:rPr>
+              <w:rFonts w:cstheme="minorBidi"/>
+              <w:noProof/>
+            </w:rPr>
+          </w:pPr>
+          <w:r>
+            <w:fldChar w:fldCharType="begin"/>
+          </w:r>
+          <w:r>
+            <w:instrText xml:space="preserve"> TOC \o "1-3" \h \z \u </w:instrText>
+          </w:r>
+          <w:r>
+            <w:fldChar w:fldCharType="separate"/>
+          </w:r>
+          <w:hyperlink w:anchor="_Toc34561399" w:history="1">
+            <w:r>
+              <w:rPr>
+                <w:rStyle w:val="Hiperhivatkozs"/>
+                <w:rFonts w:ascii="Times New Roman" w:hAnsi="Times New Roman"/>
+                <w:b/>
+                <w:noProof/>
+              </w:rPr>
+              <w:t>Bevezetés</w:t>
+            </w:r>
+            <w:r>
+              <w:rPr>
+                <w:noProof/>
+                <w:webHidden/>
+              </w:rPr>
+              <w:tab/>
+            </w:r>
+            <w:r>
+              <w:rPr>
+                <w:noProof/>
+                <w:webHidden/>
+              </w:rPr>
+              <w:fldChar w:fldCharType="begin"/>
+            </w:r>
+            <w:r>
+              <w:rPr>
+                <w:noProof/>
+                <w:webHidden/>
+              </w:rPr>
+              <w:instrText xml:space="preserve"> PAGEREF _Toc34561399 \h </w:instrText>
+            </w:r>
+            <w:r>
+              <w:rPr>
+                <w:noProof/>
+                <w:webHidden/>
+              </w:rPr>
+            </w:r>
+            <w:r>
+              <w:rPr>
+                <w:noProof/>
+                <w:webHidden/>
+              </w:rPr>
+              <w:fldChar w:fldCharType="separate"/>
+            </w:r>
+            <w:r>
+              <w:rPr>
+                <w:noProof/>
+                <w:webHidden/>
+              </w:rPr>
+              <w:t>3</w:t>
+            </w:r>
+            <w:r>
+              <w:rPr>
+                <w:noProof/>
+                <w:webHidden/>
+              </w:rPr>
+              <w:fldChar w:fldCharType="end"/>
+            </w:r>
+          </w:hyperlink>
+        </w:p>
+        <w:p>
+          <w:pPr>
+            <w:pStyle w:val="TJ2"/>
+            <w:tabs>
+              <w:tab w:val="right" w:leader="dot" w:pos="9062"/>
+            </w:tabs>
+            <w:rPr>
+              <w:rFonts w:cstheme="minorBidi"/>
+              <w:noProof/>
+            </w:rPr>
+          </w:pPr>
+          <w:hyperlink w:anchor="_Toc34561400" w:history="1">
+            <w:r>
+              <w:rPr>
+                <w:rStyle w:val="Hiperhivatkozs"/>
+                <w:rFonts w:ascii="Times New Roman" w:hAnsi="Times New Roman"/>
+                <w:b/>
+                <w:noProof/>
+              </w:rPr>
+              <w:t>Fejlesztői Dokumentáció</w:t>
+            </w:r>
+            <w:r>
+              <w:rPr>
+                <w:noProof/>
+                <w:webHidden/>
+              </w:rPr>
+              <w:tab/>
+            </w:r>
+            <w:r>
+              <w:rPr>
+                <w:noProof/>
+                <w:webHidden/>
+              </w:rPr>
+              <w:fldChar w:fldCharType="begin"/>
+            </w:r>
+            <w:r>
+              <w:rPr>
+                <w:noProof/>
+                <w:webHidden/>
+              </w:rPr>
+              <w:instrText xml:space="preserve"> PAGEREF _Toc34561400 \h </w:instrText>
+            </w:r>
+            <w:r>
+              <w:rPr>
+                <w:noProof/>
+                <w:webHidden/>
+              </w:rPr>
+            </w:r>
+            <w:r>
+              <w:rPr>
+                <w:noProof/>
+                <w:webHidden/>
+              </w:rPr>
+              <w:fldChar w:fldCharType="separate"/>
+            </w:r>
+            <w:r>
+              <w:rPr>
+                <w:noProof/>
+                <w:webHidden/>
+              </w:rPr>
+              <w:t>5</w:t>
+            </w:r>
+            <w:r>
+              <w:rPr>
+                <w:noProof/>
+                <w:webHidden/>
+              </w:rPr>
+              <w:fldChar w:fldCharType="end"/>
+            </w:r>
+          </w:hyperlink>
+        </w:p>
+        <w:p>
+          <w:pPr>
+            <w:pStyle w:val="TJ3"/>
+            <w:tabs>
+              <w:tab w:val="right" w:leader="dot" w:pos="9062"/>
+            </w:tabs>
+            <w:rPr>
+              <w:rFonts w:cstheme="minorBidi"/>
+              <w:noProof/>
+            </w:rPr>
+          </w:pPr>
+          <w:hyperlink w:anchor="_Toc34561401" w:history="1">
+            <w:r>
+              <w:rPr>
+                <w:rStyle w:val="Hiperhivatkozs"/>
+                <w:rFonts w:ascii="Times New Roman" w:hAnsi="Times New Roman"/>
+                <w:b/>
+                <w:noProof/>
+              </w:rPr>
+              <w:t>Adatbázis</w:t>
+            </w:r>
+            <w:r>
+              <w:rPr>
+                <w:noProof/>
+                <w:webHidden/>
+              </w:rPr>
+              <w:tab/>
+            </w:r>
+            <w:r>
+              <w:rPr>
+                <w:noProof/>
+                <w:webHidden/>
+              </w:rPr>
+              <w:fldChar w:fldCharType="begin"/>
+            </w:r>
+            <w:r>
+              <w:rPr>
+                <w:noProof/>
+                <w:webHidden/>
+              </w:rPr>
+              <w:instrText xml:space="preserve"> PAGEREF _Toc34561401 \h </w:instrText>
+            </w:r>
+            <w:r>
+              <w:rPr>
+                <w:noProof/>
+                <w:webHidden/>
+              </w:rPr>
+            </w:r>
+            <w:r>
+              <w:rPr>
+                <w:noProof/>
+                <w:webHidden/>
+              </w:rPr>
+              <w:fldChar w:fldCharType="separate"/>
+            </w:r>
+            <w:r>
+              <w:rPr>
+                <w:noProof/>
+                <w:webHidden/>
+              </w:rPr>
+              <w:t>5</w:t>
+            </w:r>
+            <w:r>
+              <w:rPr>
+                <w:noProof/>
+                <w:webHidden/>
+              </w:rPr>
+              <w:fldChar w:fldCharType="end"/>
+            </w:r>
+          </w:hyperlink>
+        </w:p>
+        <w:p>
+          <w:pPr>
+            <w:pStyle w:val="TJ3"/>
+            <w:tabs>
+              <w:tab w:val="right" w:leader="dot" w:pos="9062"/>
+            </w:tabs>
+            <w:rPr>
+              <w:rFonts w:cstheme="minorBidi"/>
+              <w:noProof/>
+            </w:rPr>
+          </w:pPr>
+          <w:hyperlink w:anchor="_Toc34561402" w:history="1">
+            <w:r>
+              <w:rPr>
+                <w:rStyle w:val="Hiperhivatkozs"/>
+                <w:rFonts w:ascii="Times New Roman" w:hAnsi="Times New Roman"/>
+                <w:b/>
+                <w:noProof/>
+              </w:rPr>
+              <w:t>Asztali alkalmazás</w:t>
+            </w:r>
+            <w:r>
+              <w:rPr>
+                <w:noProof/>
+                <w:webHidden/>
+              </w:rPr>
+              <w:tab/>
+            </w:r>
+            <w:r>
+              <w:rPr>
+                <w:noProof/>
+                <w:webHidden/>
+              </w:rPr>
+              <w:fldChar w:fldCharType="begin"/>
+            </w:r>
+            <w:r>
+              <w:rPr>
+                <w:noProof/>
+                <w:webHidden/>
+              </w:rPr>
+              <w:instrText xml:space="preserve"> PAGEREF _Toc34561402 \h </w:instrText>
+            </w:r>
+            <w:r>
+              <w:rPr>
+                <w:noProof/>
+                <w:webHidden/>
+              </w:rPr>
+            </w:r>
+            <w:r>
+              <w:rPr>
+                <w:noProof/>
+                <w:webHidden/>
+              </w:rPr>
+              <w:fldChar w:fldCharType="separate"/>
+            </w:r>
+            <w:r>
+              <w:rPr>
+                <w:noProof/>
+                <w:webHidden/>
+              </w:rPr>
+              <w:t>5</w:t>
+            </w:r>
+            <w:r>
+              <w:rPr>
+                <w:noProof/>
+                <w:webHidden/>
+              </w:rPr>
+              <w:fldChar w:fldCharType="end"/>
+            </w:r>
+          </w:hyperlink>
+        </w:p>
+        <w:p>
+          <w:pPr>
+            <w:pStyle w:val="TJ3"/>
+            <w:tabs>
+              <w:tab w:val="right" w:leader="dot" w:pos="9062"/>
+            </w:tabs>
+            <w:rPr>
+              <w:rFonts w:cstheme="minorBidi"/>
+              <w:noProof/>
+            </w:rPr>
+          </w:pPr>
+          <w:hyperlink w:anchor="_Toc34561403" w:history="1">
+            <w:r>
+              <w:rPr>
+                <w:rStyle w:val="Hiperhivatkozs"/>
+                <w:rFonts w:ascii="Times New Roman" w:hAnsi="Times New Roman"/>
+                <w:b/>
+                <w:noProof/>
+              </w:rPr>
+              <w:t>Bejelentkezés</w:t>
+            </w:r>
+            <w:r>
+              <w:rPr>
+                <w:noProof/>
+                <w:webHidden/>
+              </w:rPr>
+              <w:tab/>
+            </w:r>
+            <w:r>
+              <w:rPr>
+                <w:noProof/>
+                <w:webHidden/>
+              </w:rPr>
+              <w:fldChar w:fldCharType="begin"/>
+            </w:r>
+            <w:r>
+              <w:rPr>
+                <w:noProof/>
+                <w:webHidden/>
+              </w:rPr>
+              <w:instrText xml:space="preserve"> PAGEREF _Toc34561403 \h </w:instrText>
+            </w:r>
+            <w:r>
+              <w:rPr>
+                <w:noProof/>
+                <w:webHidden/>
+              </w:rPr>
+            </w:r>
+            <w:r>
+              <w:rPr>
+                <w:noProof/>
+                <w:webHidden/>
+              </w:rPr>
+              <w:fldChar w:fldCharType="separate"/>
+            </w:r>
+            <w:r>
+              <w:rPr>
+                <w:noProof/>
+                <w:webHidden/>
+              </w:rPr>
+              <w:t>6</w:t>
+            </w:r>
+            <w:r>
+              <w:rPr>
+                <w:noProof/>
+                <w:webHidden/>
+              </w:rPr>
+              <w:fldChar w:fldCharType="end"/>
+            </w:r>
+          </w:hyperlink>
+        </w:p>
+        <w:p>
+          <w:r>
+            <w:rPr>
+              <w:b/>
+              <w:bCs/>
+            </w:rPr>
+            <w:fldChar w:fldCharType="end"/>
+          </w:r>
+        </w:p>
+      </w:sdtContent>
+    </w:sdt>
+    <w:p>
+      <w:pPr>
+        <w:pStyle w:val="TJ1"/>
+        <w:numPr>
+          <w:ilvl w:val="0"/>
+          <w:numId w:val="3"/>
+        </w:numPr>
       </w:pPr>
       <w:r>
         <w:rPr>
@@ -365,465 +774,12 @@
           <w:sz w:val="24"/>
           <w:szCs w:val="24"/>
         </w:rPr>
-        <w:fldChar w:fldCharType="begin"/>
-      </w:r>
-      <w:r>
-        <w:rPr>
-          <w:rFonts w:ascii="Times New Roman" w:hAnsi="Times New Roman"/>
-          <w:sz w:val="24"/>
-          <w:szCs w:val="24"/>
-        </w:rPr>
-        <w:instrText xml:space="preserve"> TOC \o "1-4" \h \z \u </w:instrText>
-      </w:r>
-      <w:r>
-        <w:rPr>
-          <w:rFonts w:ascii="Times New Roman" w:hAnsi="Times New Roman"/>
-          <w:sz w:val="24"/>
-          <w:szCs w:val="24"/>
-        </w:rPr>
-        <w:fldChar w:fldCharType="separate"/>
-      </w:r>
-      <w:hyperlink w:anchor="_Toc34979440" w:history="1">
-        <w:r>
-          <w:rPr>
-            <w:rStyle w:val="Hiperhivatkozs"/>
-            <w:rFonts w:ascii="Times New Roman" w:hAnsi="Times New Roman"/>
-            <w:b/>
-            <w:noProof/>
-          </w:rPr>
-          <w:t>Bevezetés</w:t>
-        </w:r>
-        <w:r>
-          <w:rPr>
-            <w:noProof/>
-            <w:webHidden/>
-          </w:rPr>
-          <w:tab/>
-        </w:r>
-        <w:r>
-          <w:rPr>
-            <w:noProof/>
-            <w:webHidden/>
-          </w:rPr>
-          <w:fldChar w:fldCharType="begin"/>
-        </w:r>
-        <w:r>
-          <w:rPr>
-            <w:noProof/>
-            <w:webHidden/>
-          </w:rPr>
-          <w:instrText xml:space="preserve"> PAGEREF _Toc34979440 \h </w:instrText>
-        </w:r>
-        <w:r>
-          <w:rPr>
-            <w:noProof/>
-            <w:webHidden/>
-          </w:rPr>
-        </w:r>
-        <w:r>
-          <w:rPr>
-            <w:noProof/>
-            <w:webHidden/>
-          </w:rPr>
-          <w:fldChar w:fldCharType="separate"/>
-        </w:r>
-        <w:r>
-          <w:rPr>
-            <w:noProof/>
-            <w:webHidden/>
-          </w:rPr>
-          <w:t>3</w:t>
-        </w:r>
-        <w:r>
-          <w:rPr>
-            <w:noProof/>
-            <w:webHidden/>
-          </w:rPr>
-          <w:fldChar w:fldCharType="end"/>
-        </w:r>
-      </w:hyperlink>
-    </w:p>
-    <w:p>
-      <w:pPr>
-        <w:pStyle w:val="TJ2"/>
-        <w:tabs>
-          <w:tab w:val="right" w:leader="dot" w:pos="9062"/>
-        </w:tabs>
-        <w:rPr>
-          <w:rFonts w:cstheme="minorBidi"/>
-          <w:noProof/>
-        </w:rPr>
-      </w:pPr>
-      <w:hyperlink w:anchor="_Toc34979441" w:history="1">
-        <w:r>
-          <w:rPr>
-            <w:rStyle w:val="Hiperhivatkozs"/>
-            <w:rFonts w:ascii="Times New Roman" w:hAnsi="Times New Roman"/>
-            <w:b/>
-            <w:noProof/>
-          </w:rPr>
-          <w:t>Fejlesztői Dokumentáció</w:t>
-        </w:r>
-        <w:r>
-          <w:rPr>
-            <w:noProof/>
-            <w:webHidden/>
-          </w:rPr>
-          <w:tab/>
-        </w:r>
-        <w:r>
-          <w:rPr>
-            <w:noProof/>
-            <w:webHidden/>
-          </w:rPr>
-          <w:fldChar w:fldCharType="begin"/>
-        </w:r>
-        <w:r>
-          <w:rPr>
-            <w:noProof/>
-            <w:webHidden/>
-          </w:rPr>
-          <w:instrText xml:space="preserve"> PAGEREF _Toc34979441 \h </w:instrText>
-        </w:r>
-        <w:r>
-          <w:rPr>
-            <w:noProof/>
-            <w:webHidden/>
-          </w:rPr>
-        </w:r>
-        <w:r>
-          <w:rPr>
-            <w:noProof/>
-            <w:webHidden/>
-          </w:rPr>
-          <w:fldChar w:fldCharType="separate"/>
-        </w:r>
-        <w:r>
-          <w:rPr>
-            <w:noProof/>
-            <w:webHidden/>
-          </w:rPr>
-          <w:t>5</w:t>
-        </w:r>
-        <w:r>
-          <w:rPr>
-            <w:noProof/>
-            <w:webHidden/>
-          </w:rPr>
-          <w:fldChar w:fldCharType="end"/>
-        </w:r>
-      </w:hyperlink>
-    </w:p>
-    <w:p>
-      <w:pPr>
-        <w:pStyle w:val="TJ3"/>
-        <w:tabs>
-          <w:tab w:val="right" w:leader="dot" w:pos="9062"/>
-        </w:tabs>
-        <w:rPr>
-          <w:rFonts w:cstheme="minorBidi"/>
-          <w:noProof/>
-        </w:rPr>
-      </w:pPr>
-      <w:hyperlink w:anchor="_Toc34979442" w:history="1">
-        <w:r>
-          <w:rPr>
-            <w:rStyle w:val="Hiperhivatkozs"/>
-            <w:rFonts w:ascii="Times New Roman" w:hAnsi="Times New Roman"/>
-            <w:b/>
-            <w:noProof/>
-          </w:rPr>
-          <w:t>Adatbázis</w:t>
-        </w:r>
-        <w:r>
-          <w:rPr>
-            <w:noProof/>
-            <w:webHidden/>
-          </w:rPr>
-          <w:tab/>
-        </w:r>
-        <w:r>
-          <w:rPr>
-            <w:noProof/>
-            <w:webHidden/>
-          </w:rPr>
-          <w:fldChar w:fldCharType="begin"/>
-        </w:r>
-        <w:r>
-          <w:rPr>
-            <w:noProof/>
-            <w:webHidden/>
-          </w:rPr>
-          <w:instrText xml:space="preserve"> PAGEREF _Toc34979442 \h </w:instrText>
-        </w:r>
-        <w:r>
-          <w:rPr>
-            <w:noProof/>
-            <w:webHidden/>
-          </w:rPr>
-        </w:r>
-        <w:r>
-          <w:rPr>
-            <w:noProof/>
-            <w:webHidden/>
-          </w:rPr>
-          <w:fldChar w:fldCharType="separate"/>
-        </w:r>
-        <w:r>
-          <w:rPr>
-            <w:noProof/>
-            <w:webHidden/>
-          </w:rPr>
-          <w:t>5</w:t>
-        </w:r>
-        <w:r>
-          <w:rPr>
-            <w:noProof/>
-            <w:webHidden/>
-          </w:rPr>
-          <w:fldChar w:fldCharType="end"/>
-        </w:r>
-      </w:hyperlink>
-    </w:p>
-    <w:p>
-      <w:pPr>
-        <w:pStyle w:val="TJ3"/>
-        <w:tabs>
-          <w:tab w:val="right" w:leader="dot" w:pos="9062"/>
-        </w:tabs>
-        <w:rPr>
-          <w:rFonts w:cstheme="minorBidi"/>
-          <w:noProof/>
-        </w:rPr>
-      </w:pPr>
-      <w:hyperlink w:anchor="_Toc34979443" w:history="1">
-        <w:r>
-          <w:rPr>
-            <w:rStyle w:val="Hiperhivatkozs"/>
-            <w:rFonts w:ascii="Times New Roman" w:hAnsi="Times New Roman"/>
-            <w:b/>
-            <w:noProof/>
-          </w:rPr>
-          <w:t>Asztali alkalmazás</w:t>
-        </w:r>
-        <w:r>
-          <w:rPr>
-            <w:noProof/>
-            <w:webHidden/>
-          </w:rPr>
-          <w:tab/>
-        </w:r>
-        <w:r>
-          <w:rPr>
-            <w:noProof/>
-            <w:webHidden/>
-          </w:rPr>
-          <w:fldChar w:fldCharType="begin"/>
-        </w:r>
-        <w:r>
-          <w:rPr>
-            <w:noProof/>
-            <w:webHidden/>
-          </w:rPr>
-          <w:instrText xml:space="preserve"> PAGEREF _Toc34979443 \h </w:instrText>
-        </w:r>
-        <w:r>
-          <w:rPr>
-            <w:noProof/>
-            <w:webHidden/>
-          </w:rPr>
-        </w:r>
-        <w:r>
-          <w:rPr>
-            <w:noProof/>
-            <w:webHidden/>
-          </w:rPr>
-          <w:fldChar w:fldCharType="separate"/>
-        </w:r>
-        <w:r>
-          <w:rPr>
-            <w:noProof/>
-            <w:webHidden/>
-          </w:rPr>
-          <w:t>6</w:t>
-        </w:r>
-        <w:r>
-          <w:rPr>
-            <w:noProof/>
-            <w:webHidden/>
-          </w:rPr>
-          <w:fldChar w:fldCharType="end"/>
-        </w:r>
-      </w:hyperlink>
-    </w:p>
-    <w:p>
-      <w:pPr>
-        <w:pStyle w:val="TJ4"/>
-        <w:tabs>
-          <w:tab w:val="right" w:leader="dot" w:pos="9062"/>
-        </w:tabs>
-        <w:rPr>
-          <w:rFonts w:eastAsiaTheme="minorEastAsia"/>
-          <w:noProof/>
-          <w:lang w:eastAsia="hu-HU"/>
-        </w:rPr>
-      </w:pPr>
-      <w:hyperlink w:anchor="_Toc34979444" w:history="1">
-        <w:r>
-          <w:rPr>
-            <w:rStyle w:val="Hiperhivatkozs"/>
-            <w:rFonts w:cs="Times New Roman"/>
-            <w:i/>
-            <w:noProof/>
-          </w:rPr>
-          <w:t>Bejelentkezés</w:t>
-        </w:r>
-        <w:r>
-          <w:rPr>
-            <w:noProof/>
-            <w:webHidden/>
-          </w:rPr>
-          <w:tab/>
-        </w:r>
-        <w:r>
-          <w:rPr>
-            <w:noProof/>
-            <w:webHidden/>
-          </w:rPr>
-          <w:fldChar w:fldCharType="begin"/>
-        </w:r>
-        <w:r>
-          <w:rPr>
-            <w:noProof/>
-            <w:webHidden/>
-          </w:rPr>
-          <w:instrText xml:space="preserve"> PAGEREF _Toc34979444 \h </w:instrText>
-        </w:r>
-        <w:r>
-          <w:rPr>
-            <w:noProof/>
-            <w:webHidden/>
-          </w:rPr>
-        </w:r>
-        <w:r>
-          <w:rPr>
-            <w:noProof/>
-            <w:webHidden/>
-          </w:rPr>
-          <w:fldChar w:fldCharType="separate"/>
-        </w:r>
-        <w:r>
-          <w:rPr>
-            <w:noProof/>
-            <w:webHidden/>
-          </w:rPr>
-          <w:t>7</w:t>
-        </w:r>
-        <w:r>
-          <w:rPr>
-            <w:noProof/>
-            <w:webHidden/>
-          </w:rPr>
-          <w:fldChar w:fldCharType="end"/>
-        </w:r>
-      </w:hyperlink>
-    </w:p>
-    <w:p>
-      <w:pPr>
-        <w:pStyle w:val="TJ4"/>
-        <w:tabs>
-          <w:tab w:val="right" w:leader="dot" w:pos="9062"/>
-        </w:tabs>
-        <w:rPr>
-          <w:rFonts w:eastAsiaTheme="minorEastAsia"/>
-          <w:noProof/>
-          <w:lang w:eastAsia="hu-HU"/>
-        </w:rPr>
-      </w:pPr>
-      <w:hyperlink w:anchor="_Toc34979445" w:history="1">
-        <w:r>
-          <w:rPr>
-            <w:rStyle w:val="Hiperhivatkozs"/>
-            <w:noProof/>
-          </w:rPr>
-          <w:t>Valami</w:t>
-        </w:r>
-        <w:r>
-          <w:rPr>
-            <w:noProof/>
-            <w:webHidden/>
-          </w:rPr>
-          <w:tab/>
-        </w:r>
-        <w:r>
-          <w:rPr>
-            <w:noProof/>
-            <w:webHidden/>
-          </w:rPr>
-          <w:fldChar w:fldCharType="begin"/>
-        </w:r>
-        <w:r>
-          <w:rPr>
-            <w:noProof/>
-            <w:webHidden/>
-          </w:rPr>
-          <w:instrText xml:space="preserve"> PAGEREF _Toc34979445 \h </w:instrText>
-        </w:r>
-        <w:r>
-          <w:rPr>
-            <w:noProof/>
-            <w:webHidden/>
-          </w:rPr>
-        </w:r>
-        <w:r>
-          <w:rPr>
-            <w:noProof/>
-            <w:webHidden/>
-          </w:rPr>
-          <w:fldChar w:fldCharType="separate"/>
-        </w:r>
-        <w:r>
-          <w:rPr>
-            <w:noProof/>
-            <w:webHidden/>
-          </w:rPr>
-          <w:t>8</w:t>
-        </w:r>
-        <w:r>
-          <w:rPr>
-            <w:noProof/>
-            <w:webHidden/>
-          </w:rPr>
-          <w:fldChar w:fldCharType="end"/>
-        </w:r>
-      </w:hyperlink>
-    </w:p>
-    <w:p>
-      <w:pPr>
-        <w:pStyle w:val="TJ1"/>
-        <w:ind w:left="720"/>
-      </w:pPr>
-      <w:r>
-        <w:rPr>
-          <w:rFonts w:ascii="Times New Roman" w:hAnsi="Times New Roman"/>
-          <w:sz w:val="24"/>
-          <w:szCs w:val="24"/>
-        </w:rPr>
-        <w:fldChar w:fldCharType="end"/>
-      </w:r>
-      <w:bookmarkStart w:id="0" w:name="_GoBack"/>
-      <w:bookmarkEnd w:id="0"/>
-      <w:r>
-        <w:rPr>
-          <w:rFonts w:ascii="Times New Roman" w:hAnsi="Times New Roman"/>
-          <w:sz w:val="24"/>
-          <w:szCs w:val="24"/>
-        </w:rPr>
         <w:br w:type="page"/>
       </w:r>
     </w:p>
     <w:p>
       <w:pPr>
+        <w:spacing w:line="360" w:lineRule="auto"/>
         <w:rPr>
           <w:rFonts w:ascii="Times New Roman" w:hAnsi="Times New Roman" w:cs="Times New Roman"/>
           <w:sz w:val="24"/>
@@ -841,7 +797,7 @@
           <w:color w:val="auto"/>
         </w:rPr>
       </w:pPr>
-      <w:bookmarkStart w:id="1" w:name="_Toc34979440"/>
+      <w:bookmarkStart w:id="0" w:name="_Toc34561399"/>
       <w:r>
         <w:rPr>
           <w:rFonts w:ascii="Times New Roman" w:hAnsi="Times New Roman" w:cs="Times New Roman"/>
@@ -850,10 +806,11 @@
         </w:rPr>
         <w:t>Bevezetés</w:t>
       </w:r>
-      <w:bookmarkEnd w:id="1"/>
-    </w:p>
-    <w:p>
-      <w:pPr>
+      <w:bookmarkEnd w:id="0"/>
+    </w:p>
+    <w:p>
+      <w:pPr>
+        <w:spacing w:line="360" w:lineRule="auto"/>
         <w:jc w:val="center"/>
         <w:rPr>
           <w:rFonts w:ascii="Times New Roman" w:hAnsi="Times New Roman" w:cs="Times New Roman"/>
@@ -865,6 +822,7 @@
     </w:p>
     <w:p>
       <w:pPr>
+        <w:spacing w:line="360" w:lineRule="auto"/>
         <w:ind w:left="360" w:firstLine="348"/>
         <w:jc w:val="both"/>
         <w:rPr>
@@ -879,23 +837,7 @@
           <w:sz w:val="24"/>
           <w:szCs w:val="24"/>
         </w:rPr>
-        <w:t>Egyre nagyobb szerepet játszik</w:t>
-      </w:r>
-      <w:r>
-        <w:rPr>
-          <w:rFonts w:ascii="Times New Roman" w:hAnsi="Times New Roman" w:cs="Times New Roman"/>
-          <w:sz w:val="24"/>
-          <w:szCs w:val="24"/>
-        </w:rPr>
-        <w:t xml:space="preserve"> a </w:t>
-      </w:r>
-      <w:r>
-        <w:rPr>
-          <w:rFonts w:ascii="Times New Roman" w:hAnsi="Times New Roman" w:cs="Times New Roman"/>
-          <w:sz w:val="24"/>
-          <w:szCs w:val="24"/>
-        </w:rPr>
-        <w:t>sport, az egészséges életmód az emberek életében.</w:t>
+        <w:t>Egyre nagyobb szerepet játszik a sport, az egészséges életmód az emberek életében.</w:t>
       </w:r>
       <w:r>
         <w:rPr>
@@ -912,55 +854,15 @@
           <w:szCs w:val="24"/>
         </w:rPr>
         <w:br/>
-        <w:t>Ezért</w:t>
-      </w:r>
-      <w:r>
-        <w:rPr>
-          <w:rFonts w:ascii="Times New Roman" w:hAnsi="Times New Roman" w:cs="Times New Roman"/>
-          <w:sz w:val="24"/>
-          <w:szCs w:val="24"/>
-        </w:rPr>
-        <w:t xml:space="preserve"> a </w:t>
-      </w:r>
-      <w:r>
-        <w:rPr>
-          <w:rFonts w:ascii="Times New Roman" w:hAnsi="Times New Roman" w:cs="Times New Roman"/>
-          <w:sz w:val="24"/>
-          <w:szCs w:val="24"/>
-        </w:rPr>
-        <w:t>záródolgozatomba egy olyan alkalmazást hoztam létre, amely</w:t>
-      </w:r>
-      <w:r>
-        <w:rPr>
-          <w:rFonts w:ascii="Times New Roman" w:hAnsi="Times New Roman" w:cs="Times New Roman"/>
-          <w:sz w:val="24"/>
-          <w:szCs w:val="24"/>
-        </w:rPr>
-        <w:t xml:space="preserve"> a </w:t>
-      </w:r>
-      <w:r>
-        <w:rPr>
-          <w:rFonts w:ascii="Times New Roman" w:hAnsi="Times New Roman" w:cs="Times New Roman"/>
-          <w:sz w:val="24"/>
-          <w:szCs w:val="24"/>
-        </w:rPr>
-        <w:t>testépítő életmódot támogatja.</w:t>
-      </w:r>
-      <w:r>
-        <w:rPr>
-          <w:rFonts w:ascii="Times New Roman" w:hAnsi="Times New Roman" w:cs="Times New Roman"/>
-          <w:sz w:val="24"/>
-          <w:szCs w:val="24"/>
-        </w:rPr>
-        <w:t xml:space="preserve"> a </w:t>
-      </w:r>
-      <w:r>
-        <w:rPr>
-          <w:rFonts w:ascii="Times New Roman" w:hAnsi="Times New Roman" w:cs="Times New Roman"/>
-          <w:sz w:val="24"/>
-          <w:szCs w:val="24"/>
-        </w:rPr>
-        <w:t>mai világban már majdnem minden dolgát az ember online, interneten keresztül intézi.</w:t>
+        <w:t xml:space="preserve">Ezért a záródolgozatomba egy olyan alkalmazást hoztam létre, amely a testépítő életmódot támogatja. </w:t>
+      </w:r>
+      <w:r>
+        <w:rPr>
+          <w:rFonts w:ascii="Times New Roman" w:hAnsi="Times New Roman" w:cs="Times New Roman"/>
+          <w:sz w:val="24"/>
+          <w:szCs w:val="24"/>
+        </w:rPr>
+        <w:t>A mai világban már majdnem minden dolgát az ember online, interneten keresztül intézi.</w:t>
       </w:r>
       <w:r>
         <w:rPr>
@@ -973,6 +875,7 @@
     </w:p>
     <w:p>
       <w:pPr>
+        <w:spacing w:line="360" w:lineRule="auto"/>
         <w:ind w:left="360" w:firstLine="348"/>
         <w:jc w:val="both"/>
         <w:rPr>
@@ -1011,23 +914,7 @@
           <w:sz w:val="24"/>
           <w:szCs w:val="24"/>
         </w:rPr>
-        <w:t xml:space="preserve"> Sokan úgy tartják, hogy</w:t>
-      </w:r>
-      <w:r>
-        <w:rPr>
-          <w:rFonts w:ascii="Times New Roman" w:hAnsi="Times New Roman" w:cs="Times New Roman"/>
-          <w:sz w:val="24"/>
-          <w:szCs w:val="24"/>
-        </w:rPr>
-        <w:t xml:space="preserve"> a </w:t>
-      </w:r>
-      <w:r>
-        <w:rPr>
-          <w:rFonts w:ascii="Times New Roman" w:hAnsi="Times New Roman" w:cs="Times New Roman"/>
-          <w:sz w:val="24"/>
-          <w:szCs w:val="24"/>
-        </w:rPr>
-        <w:t xml:space="preserve">testépítés az nem egy sport. </w:t>
+        <w:t xml:space="preserve"> Sokan úgy tartják, hogy a testépítés az nem egy sport. </w:t>
       </w:r>
       <w:r>
         <w:rPr>
@@ -1051,23 +938,7 @@
           <w:sz w:val="24"/>
           <w:szCs w:val="24"/>
         </w:rPr>
-        <w:t xml:space="preserve"> akik füzettel és tollal</w:t>
-      </w:r>
-      <w:r>
-        <w:rPr>
-          <w:rFonts w:ascii="Times New Roman" w:hAnsi="Times New Roman" w:cs="Times New Roman"/>
-          <w:sz w:val="24"/>
-          <w:szCs w:val="24"/>
-        </w:rPr>
-        <w:t xml:space="preserve"> a </w:t>
-      </w:r>
-      <w:r>
-        <w:rPr>
-          <w:rFonts w:ascii="Times New Roman" w:hAnsi="Times New Roman" w:cs="Times New Roman"/>
-          <w:sz w:val="24"/>
-          <w:szCs w:val="24"/>
-        </w:rPr>
-        <w:t>kezükben vágnak bele ebbe az egész sportba</w:t>
+        <w:t xml:space="preserve"> akik füzettel és tollal a kezükben vágnak bele ebbe az egész sportba</w:t>
       </w:r>
       <w:r>
         <w:rPr>
@@ -1091,39 +962,7 @@
           <w:sz w:val="24"/>
           <w:szCs w:val="24"/>
         </w:rPr>
-        <w:t xml:space="preserve"> De sokan nem tudják mikor, mennyit és mit egyenek vagy, hogy milyen gyakorlatokat csináljanak</w:t>
-      </w:r>
-      <w:r>
-        <w:rPr>
-          <w:rFonts w:ascii="Times New Roman" w:hAnsi="Times New Roman" w:cs="Times New Roman"/>
-          <w:sz w:val="24"/>
-          <w:szCs w:val="24"/>
-        </w:rPr>
-        <w:t xml:space="preserve"> a </w:t>
-      </w:r>
-      <w:r>
-        <w:rPr>
-          <w:rFonts w:ascii="Times New Roman" w:hAnsi="Times New Roman" w:cs="Times New Roman"/>
-          <w:sz w:val="24"/>
-          <w:szCs w:val="24"/>
-        </w:rPr>
-        <w:t>fejlődés érdekében. Ezek</w:t>
-      </w:r>
-      <w:r>
-        <w:rPr>
-          <w:rFonts w:ascii="Times New Roman" w:hAnsi="Times New Roman" w:cs="Times New Roman"/>
-          <w:sz w:val="24"/>
-          <w:szCs w:val="24"/>
-        </w:rPr>
-        <w:t xml:space="preserve"> a </w:t>
-      </w:r>
-      <w:r>
-        <w:rPr>
-          <w:rFonts w:ascii="Times New Roman" w:hAnsi="Times New Roman" w:cs="Times New Roman"/>
-          <w:sz w:val="24"/>
-          <w:szCs w:val="24"/>
-        </w:rPr>
-        <w:t xml:space="preserve">papírok időközben akár el is tűnhetnek, elkeveredhetnek vagy </w:t>
+        <w:t xml:space="preserve"> De sokan nem tudják mikor, mennyit és mit egyenek vagy, hogy milyen gyakorlatokat csináljanak a fejlődés érdekében. Ezek a papírok időközben akár el is tűnhetnek, elkeveredhetnek vagy </w:t>
       </w:r>
       <w:r>
         <w:rPr>
@@ -1139,47 +978,15 @@
           <w:sz w:val="24"/>
           <w:szCs w:val="24"/>
         </w:rPr>
-        <w:t>hat</w:t>
-      </w:r>
-      <w:r>
-        <w:rPr>
-          <w:rFonts w:ascii="Times New Roman" w:hAnsi="Times New Roman" w:cs="Times New Roman"/>
-          <w:sz w:val="24"/>
-          <w:szCs w:val="24"/>
-        </w:rPr>
-        <w:t xml:space="preserve"> a </w:t>
-      </w:r>
-      <w:r>
-        <w:rPr>
-          <w:rFonts w:ascii="Times New Roman" w:hAnsi="Times New Roman" w:cs="Times New Roman"/>
-          <w:sz w:val="24"/>
-          <w:szCs w:val="24"/>
-        </w:rPr>
-        <w:t>rajtuk lévő tartalom</w:t>
-      </w:r>
-      <w:r>
-        <w:rPr>
-          <w:rFonts w:ascii="Times New Roman" w:hAnsi="Times New Roman" w:cs="Times New Roman"/>
-          <w:sz w:val="24"/>
-          <w:szCs w:val="24"/>
-        </w:rPr>
-        <w:t xml:space="preserve"> ebből adódóan már nem is biztos, hogy olvasható így felesleges időtöltés volt ezeknek</w:t>
-      </w:r>
-      <w:r>
-        <w:rPr>
-          <w:rFonts w:ascii="Times New Roman" w:hAnsi="Times New Roman" w:cs="Times New Roman"/>
-          <w:sz w:val="24"/>
-          <w:szCs w:val="24"/>
-        </w:rPr>
-        <w:t xml:space="preserve"> a </w:t>
-      </w:r>
-      <w:r>
-        <w:rPr>
-          <w:rFonts w:ascii="Times New Roman" w:hAnsi="Times New Roman" w:cs="Times New Roman"/>
-          <w:sz w:val="24"/>
-          <w:szCs w:val="24"/>
-        </w:rPr>
-        <w:t>megírása</w:t>
+        <w:t>hat a rajtuk lévő tartalom</w:t>
+      </w:r>
+      <w:r>
+        <w:rPr>
+          <w:rFonts w:ascii="Times New Roman" w:hAnsi="Times New Roman" w:cs="Times New Roman"/>
+          <w:sz w:val="24"/>
+          <w:szCs w:val="24"/>
+        </w:rPr>
+        <w:t xml:space="preserve"> ebből adódóan már nem is biztos, hogy olvasható így felesleges időtöltés volt ezeknek a megírása</w:t>
       </w:r>
       <w:r>
         <w:rPr>
@@ -1195,27 +1002,12 @@
           <w:sz w:val="24"/>
           <w:szCs w:val="24"/>
         </w:rPr>
-        <w:t>Nem ez</w:t>
-      </w:r>
-      <w:r>
-        <w:rPr>
-          <w:rFonts w:ascii="Times New Roman" w:hAnsi="Times New Roman" w:cs="Times New Roman"/>
-          <w:sz w:val="24"/>
-          <w:szCs w:val="24"/>
-        </w:rPr>
-        <w:t xml:space="preserve"> a </w:t>
-      </w:r>
-      <w:r>
-        <w:rPr>
-          <w:rFonts w:ascii="Times New Roman" w:hAnsi="Times New Roman" w:cs="Times New Roman"/>
-          <w:sz w:val="24"/>
-          <w:szCs w:val="24"/>
-        </w:rPr>
-        <w:t xml:space="preserve">leg megbízhatóbb formája egy nyilvántartásnak. </w:t>
-      </w:r>
-    </w:p>
-    <w:p>
-      <w:pPr>
+        <w:t xml:space="preserve">Nem ez a leg megbízhatóbb formája egy nyilvántartásnak. </w:t>
+      </w:r>
+    </w:p>
+    <w:p>
+      <w:pPr>
+        <w:spacing w:line="360" w:lineRule="auto"/>
         <w:ind w:left="360" w:firstLine="348"/>
         <w:jc w:val="both"/>
         <w:rPr>
@@ -1230,23 +1022,7 @@
           <w:sz w:val="24"/>
           <w:szCs w:val="24"/>
         </w:rPr>
-        <w:t>Úgy gondolom, hogy</w:t>
-      </w:r>
-      <w:r>
-        <w:rPr>
-          <w:rFonts w:ascii="Times New Roman" w:hAnsi="Times New Roman" w:cs="Times New Roman"/>
-          <w:sz w:val="24"/>
-          <w:szCs w:val="24"/>
-        </w:rPr>
-        <w:t xml:space="preserve"> a </w:t>
-      </w:r>
-      <w:r>
-        <w:rPr>
-          <w:rFonts w:ascii="Times New Roman" w:hAnsi="Times New Roman" w:cs="Times New Roman"/>
-          <w:sz w:val="24"/>
-          <w:szCs w:val="24"/>
-        </w:rPr>
-        <w:t>mindennapokat meg könnyítené egy olyan alkalmazás, amely útmutatást, irányt adna akár kezdő,</w:t>
+        <w:t>Úgy gondolom, hogy a mindennapokat meg könnyítené egy olyan alkalmazás, amely útmutatást, irányt adna akár kezdő,</w:t>
       </w:r>
       <w:r>
         <w:rPr>
@@ -1270,147 +1046,20 @@
           <w:sz w:val="24"/>
           <w:szCs w:val="24"/>
         </w:rPr>
-        <w:t>.  Mivel már én is közel 5 éve sportolok egy-két kisebb kihagyással, így tudom, hogy egy ilyen szoftverrel könnyebbek lennének</w:t>
-      </w:r>
-      <w:r>
-        <w:rPr>
-          <w:rFonts w:ascii="Times New Roman" w:hAnsi="Times New Roman" w:cs="Times New Roman"/>
-          <w:sz w:val="24"/>
-          <w:szCs w:val="24"/>
-        </w:rPr>
-        <w:t xml:space="preserve"> a </w:t>
-      </w:r>
-      <w:r>
-        <w:rPr>
-          <w:rFonts w:ascii="Times New Roman" w:hAnsi="Times New Roman" w:cs="Times New Roman"/>
-          <w:sz w:val="24"/>
-          <w:szCs w:val="24"/>
-        </w:rPr>
-        <w:t>napok. Egy olyan alkalmazással, amely reprezentálja azokat</w:t>
-      </w:r>
-      <w:r>
-        <w:rPr>
-          <w:rFonts w:ascii="Times New Roman" w:hAnsi="Times New Roman" w:cs="Times New Roman"/>
-          <w:sz w:val="24"/>
-          <w:szCs w:val="24"/>
-        </w:rPr>
-        <w:t xml:space="preserve"> a funkciókat,</w:t>
-      </w:r>
-      <w:r>
-        <w:rPr>
-          <w:rFonts w:ascii="Times New Roman" w:hAnsi="Times New Roman" w:cs="Times New Roman"/>
-          <w:sz w:val="24"/>
-          <w:szCs w:val="24"/>
-        </w:rPr>
-        <w:t xml:space="preserve"> aminek</w:t>
-      </w:r>
-      <w:r>
-        <w:rPr>
-          <w:rFonts w:ascii="Times New Roman" w:hAnsi="Times New Roman" w:cs="Times New Roman"/>
-          <w:sz w:val="24"/>
-          <w:szCs w:val="24"/>
-        </w:rPr>
-        <w:t xml:space="preserve"> a </w:t>
-      </w:r>
-      <w:r>
-        <w:rPr>
-          <w:rFonts w:ascii="Times New Roman" w:hAnsi="Times New Roman" w:cs="Times New Roman"/>
-          <w:sz w:val="24"/>
-          <w:szCs w:val="24"/>
-        </w:rPr>
-        <w:t xml:space="preserve">segítségével minden állandósított adat visszanézhető </w:t>
-      </w:r>
-      <w:r>
-        <w:rPr>
-          <w:rFonts w:ascii="Times New Roman" w:hAnsi="Times New Roman" w:cs="Times New Roman"/>
-          <w:sz w:val="24"/>
-          <w:szCs w:val="24"/>
-        </w:rPr>
-        <w:t>legyen,</w:t>
-      </w:r>
-      <w:r>
-        <w:rPr>
-          <w:rFonts w:ascii="Times New Roman" w:hAnsi="Times New Roman" w:cs="Times New Roman"/>
-          <w:sz w:val="24"/>
-          <w:szCs w:val="24"/>
-        </w:rPr>
-        <w:t xml:space="preserve"> és nagyobb biztonságot </w:t>
-      </w:r>
-      <w:r>
-        <w:rPr>
-          <w:rFonts w:ascii="Times New Roman" w:hAnsi="Times New Roman" w:cs="Times New Roman"/>
-          <w:sz w:val="24"/>
-          <w:szCs w:val="24"/>
-        </w:rPr>
-        <w:t>nyújtson,</w:t>
-      </w:r>
-      <w:r>
-        <w:rPr>
-          <w:rFonts w:ascii="Times New Roman" w:hAnsi="Times New Roman" w:cs="Times New Roman"/>
-          <w:sz w:val="24"/>
-          <w:szCs w:val="24"/>
-        </w:rPr>
-        <w:t xml:space="preserve"> mint</w:t>
-      </w:r>
-      <w:r>
-        <w:rPr>
-          <w:rFonts w:ascii="Times New Roman" w:hAnsi="Times New Roman" w:cs="Times New Roman"/>
-          <w:sz w:val="24"/>
-          <w:szCs w:val="24"/>
-        </w:rPr>
-        <w:t xml:space="preserve"> a </w:t>
-      </w:r>
-      <w:r>
-        <w:rPr>
-          <w:rFonts w:ascii="Times New Roman" w:hAnsi="Times New Roman" w:cs="Times New Roman"/>
-          <w:sz w:val="24"/>
-          <w:szCs w:val="24"/>
-        </w:rPr>
-        <w:t>papír és társai. Pontosan ezért választottam ezt</w:t>
-      </w:r>
-      <w:r>
-        <w:rPr>
-          <w:rFonts w:ascii="Times New Roman" w:hAnsi="Times New Roman" w:cs="Times New Roman"/>
-          <w:sz w:val="24"/>
-          <w:szCs w:val="24"/>
-        </w:rPr>
-        <w:t xml:space="preserve"> a </w:t>
-      </w:r>
-      <w:r>
-        <w:rPr>
-          <w:rFonts w:ascii="Times New Roman" w:hAnsi="Times New Roman" w:cs="Times New Roman"/>
-          <w:sz w:val="24"/>
-          <w:szCs w:val="24"/>
-        </w:rPr>
-        <w:t xml:space="preserve">témát, hogy </w:t>
-      </w:r>
-      <w:r>
-        <w:rPr>
-          <w:rFonts w:ascii="Times New Roman" w:hAnsi="Times New Roman" w:cs="Times New Roman"/>
-          <w:sz w:val="24"/>
-          <w:szCs w:val="24"/>
-        </w:rPr>
-        <w:t>minden téren modern legyen ez</w:t>
-      </w:r>
-      <w:r>
-        <w:rPr>
-          <w:rFonts w:ascii="Times New Roman" w:hAnsi="Times New Roman" w:cs="Times New Roman"/>
-          <w:sz w:val="24"/>
-          <w:szCs w:val="24"/>
-        </w:rPr>
-        <w:t xml:space="preserve"> a </w:t>
-      </w:r>
-      <w:r>
-        <w:rPr>
-          <w:rFonts w:ascii="Times New Roman" w:hAnsi="Times New Roman" w:cs="Times New Roman"/>
-          <w:sz w:val="24"/>
-          <w:szCs w:val="24"/>
-        </w:rPr>
-        <w:t xml:space="preserve">sport. </w:t>
-      </w:r>
-    </w:p>
-    <w:p>
-      <w:pPr>
+        <w:t xml:space="preserve">.  Mivel már én is közel 5 éve sportolok egy-két kisebb kihagyással, így tudom, hogy egy ilyen szoftverrel könnyebbek lennének a napok. Egy olyan alkalmazással, amely reprezentálja azokat a funkciókat aminek a segítségével minden állandósított adat visszanézhető legyen és nagyobb biztonságot nyújtson mint a papír és társai. Pontosan ezért választottam ezt a témát, hogy </w:t>
+      </w:r>
+      <w:r>
+        <w:rPr>
+          <w:rFonts w:ascii="Times New Roman" w:hAnsi="Times New Roman" w:cs="Times New Roman"/>
+          <w:sz w:val="24"/>
+          <w:szCs w:val="24"/>
+        </w:rPr>
+        <w:t xml:space="preserve">minden téren modern legyen ez a sport. </w:t>
+      </w:r>
+    </w:p>
+    <w:p>
+      <w:pPr>
+        <w:spacing w:line="360" w:lineRule="auto"/>
         <w:ind w:left="360" w:firstLine="348"/>
         <w:jc w:val="both"/>
         <w:rPr>
@@ -1425,47 +1074,7 @@
           <w:sz w:val="24"/>
           <w:szCs w:val="24"/>
         </w:rPr>
-        <w:t>Ezért úgy döntöttem, hogy megvalósítom ezt az alkalmazást, amely képes arra, hogy felvegye</w:t>
-      </w:r>
-      <w:r>
-        <w:rPr>
-          <w:rFonts w:ascii="Times New Roman" w:hAnsi="Times New Roman" w:cs="Times New Roman"/>
-          <w:sz w:val="24"/>
-          <w:szCs w:val="24"/>
-        </w:rPr>
-        <w:t xml:space="preserve"> a </w:t>
-      </w:r>
-      <w:r>
-        <w:rPr>
-          <w:rFonts w:ascii="Times New Roman" w:hAnsi="Times New Roman" w:cs="Times New Roman"/>
-          <w:sz w:val="24"/>
-          <w:szCs w:val="24"/>
-        </w:rPr>
-        <w:t>versenyt</w:t>
-      </w:r>
-      <w:r>
-        <w:rPr>
-          <w:rFonts w:ascii="Times New Roman" w:hAnsi="Times New Roman" w:cs="Times New Roman"/>
-          <w:sz w:val="24"/>
-          <w:szCs w:val="24"/>
-        </w:rPr>
-        <w:t xml:space="preserve"> a </w:t>
-      </w:r>
-      <w:r>
-        <w:rPr>
-          <w:rFonts w:ascii="Times New Roman" w:hAnsi="Times New Roman" w:cs="Times New Roman"/>
-          <w:sz w:val="24"/>
-          <w:szCs w:val="24"/>
-        </w:rPr>
-        <w:t>korszerűtlen eszközökkel.</w:t>
-      </w:r>
-      <w:r>
-        <w:rPr>
-          <w:rFonts w:ascii="Times New Roman" w:hAnsi="Times New Roman" w:cs="Times New Roman"/>
-          <w:sz w:val="24"/>
-          <w:szCs w:val="24"/>
-        </w:rPr>
-        <w:t xml:space="preserve"> a </w:t>
+        <w:t xml:space="preserve">Ezért úgy döntöttem, hogy megvalósítom ezt az alkalmazást, amely képes arra, hogy felvegye a versenyt a korszerűtlen eszközökkel. A </w:t>
       </w:r>
       <w:r>
         <w:rPr>
@@ -1514,23 +1123,7 @@
           <w:sz w:val="24"/>
           <w:szCs w:val="24"/>
         </w:rPr>
-        <w:t>.</w:t>
-      </w:r>
-      <w:r>
-        <w:rPr>
-          <w:rFonts w:ascii="Times New Roman" w:hAnsi="Times New Roman" w:cs="Times New Roman"/>
-          <w:sz w:val="24"/>
-          <w:szCs w:val="24"/>
-        </w:rPr>
-        <w:t xml:space="preserve"> a </w:t>
-      </w:r>
-      <w:r>
-        <w:rPr>
-          <w:rFonts w:ascii="Times New Roman" w:hAnsi="Times New Roman" w:cs="Times New Roman"/>
-          <w:sz w:val="24"/>
-          <w:szCs w:val="24"/>
-        </w:rPr>
-        <w:t>rendszeren belül</w:t>
+        <w:t>. A rendszeren belül</w:t>
       </w:r>
       <w:r>
         <w:rPr>
@@ -1580,15 +1173,7 @@
           <w:sz w:val="24"/>
           <w:szCs w:val="24"/>
         </w:rPr>
-        <w:t xml:space="preserve"> a </w:t>
-      </w:r>
-      <w:r>
-        <w:rPr>
-          <w:rFonts w:ascii="Times New Roman" w:hAnsi="Times New Roman" w:cs="Times New Roman"/>
-          <w:sz w:val="24"/>
-          <w:szCs w:val="24"/>
-        </w:rPr>
-        <w:t>testtömege alapján</w:t>
+        <w:t xml:space="preserve"> a testtömege alapján</w:t>
       </w:r>
       <w:r>
         <w:rPr>
@@ -1604,55 +1189,24 @@
           <w:sz w:val="24"/>
           <w:szCs w:val="24"/>
         </w:rPr>
-        <w:t xml:space="preserve"> zsírra van szüksége</w:t>
-      </w:r>
-      <w:r>
-        <w:rPr>
-          <w:rFonts w:ascii="Times New Roman" w:hAnsi="Times New Roman" w:cs="Times New Roman"/>
-          <w:sz w:val="24"/>
-          <w:szCs w:val="24"/>
-        </w:rPr>
-        <w:t xml:space="preserve"> a </w:t>
-      </w:r>
-      <w:r>
-        <w:rPr>
-          <w:rFonts w:ascii="Times New Roman" w:hAnsi="Times New Roman" w:cs="Times New Roman"/>
-          <w:sz w:val="24"/>
-          <w:szCs w:val="24"/>
-        </w:rPr>
-        <w:t>fejlődés érdekében. Képes lesz naplózni az étkezéseit, edzéseit és</w:t>
-      </w:r>
-      <w:r>
-        <w:rPr>
-          <w:rFonts w:ascii="Times New Roman" w:hAnsi="Times New Roman" w:cs="Times New Roman"/>
-          <w:sz w:val="24"/>
-          <w:szCs w:val="24"/>
-        </w:rPr>
-        <w:t xml:space="preserve"> a </w:t>
-      </w:r>
-      <w:r>
-        <w:rPr>
-          <w:rFonts w:ascii="Times New Roman" w:hAnsi="Times New Roman" w:cs="Times New Roman"/>
-          <w:sz w:val="24"/>
-          <w:szCs w:val="24"/>
-        </w:rPr>
-        <w:t>használt táplálékkiegészítőket.</w:t>
-      </w:r>
-      <w:r>
-        <w:rPr>
-          <w:rFonts w:ascii="Times New Roman" w:hAnsi="Times New Roman" w:cs="Times New Roman"/>
-          <w:sz w:val="24"/>
-          <w:szCs w:val="24"/>
-        </w:rPr>
-        <w:t xml:space="preserve"> a </w:t>
-      </w:r>
-      <w:r>
-        <w:rPr>
-          <w:rFonts w:ascii="Times New Roman" w:hAnsi="Times New Roman" w:cs="Times New Roman"/>
-          <w:sz w:val="24"/>
-          <w:szCs w:val="24"/>
-        </w:rPr>
-        <w:t>szoftver megvalósításával</w:t>
+        <w:t xml:space="preserve"> zsírra van szüksége a fejlődés érdekében. Képes lesz naplózni az étkezéseit, edzéseit és a használt táplálékkiegészítőket.</w:t>
+      </w:r>
+      <w:r>
+        <w:rPr>
+          <w:rFonts w:ascii="Times New Roman" w:hAnsi="Times New Roman" w:cs="Times New Roman"/>
+          <w:sz w:val="24"/>
+          <w:szCs w:val="24"/>
+        </w:rPr>
+        <w:t xml:space="preserve"> </w:t>
+      </w:r>
+      <w:r>
+        <w:rPr>
+          <w:rFonts w:ascii="Times New Roman" w:hAnsi="Times New Roman" w:cs="Times New Roman"/>
+          <w:sz w:val="24"/>
+          <w:szCs w:val="24"/>
+        </w:rPr>
+        <w:lastRenderedPageBreak/>
+        <w:t>A szoftver megvalósításával</w:t>
       </w:r>
       <w:r>
         <w:rPr>
@@ -1665,6 +1219,7 @@
     </w:p>
     <w:p>
       <w:pPr>
+        <w:spacing w:line="360" w:lineRule="auto"/>
         <w:rPr>
           <w:rFonts w:ascii="Times New Roman" w:hAnsi="Times New Roman" w:cs="Times New Roman"/>
           <w:sz w:val="24"/>
@@ -1690,7 +1245,7 @@
           <w:color w:val="auto"/>
         </w:rPr>
       </w:pPr>
-      <w:bookmarkStart w:id="2" w:name="_Toc34979441"/>
+      <w:bookmarkStart w:id="1" w:name="_Toc34561400"/>
       <w:r>
         <w:rPr>
           <w:rFonts w:ascii="Times New Roman" w:hAnsi="Times New Roman" w:cs="Times New Roman"/>
@@ -1700,19 +1255,20 @@
         <w:lastRenderedPageBreak/>
         <w:t>Fejlesztői Dokumentáció</w:t>
       </w:r>
-      <w:bookmarkEnd w:id="2"/>
+      <w:bookmarkEnd w:id="1"/>
     </w:p>
     <w:p/>
     <w:p>
       <w:pPr>
         <w:pStyle w:val="Cmsor3"/>
+        <w:spacing w:line="360" w:lineRule="auto"/>
         <w:rPr>
           <w:rFonts w:ascii="Times New Roman" w:hAnsi="Times New Roman" w:cs="Times New Roman"/>
           <w:b/>
           <w:color w:val="auto"/>
         </w:rPr>
       </w:pPr>
-      <w:bookmarkStart w:id="3" w:name="_Toc34979442"/>
+      <w:bookmarkStart w:id="2" w:name="_Toc34561401"/>
       <w:r>
         <w:rPr>
           <w:rFonts w:ascii="Times New Roman" w:hAnsi="Times New Roman" w:cs="Times New Roman"/>
@@ -1721,10 +1277,12 @@
         </w:rPr>
         <w:t>Adatbázis</w:t>
       </w:r>
-      <w:bookmarkEnd w:id="3"/>
-    </w:p>
-    <w:p>
-      <w:pPr>
+      <w:bookmarkEnd w:id="2"/>
+    </w:p>
+    <w:p/>
+    <w:p>
+      <w:pPr>
+        <w:spacing w:line="360" w:lineRule="auto"/>
         <w:ind w:firstLine="708"/>
         <w:jc w:val="both"/>
         <w:rPr>
@@ -1747,79 +1305,15 @@
           <w:sz w:val="24"/>
           <w:szCs w:val="24"/>
         </w:rPr>
-        <w:t xml:space="preserve"> rendszer működéséhez szükség van egy olyan </w:t>
-      </w:r>
-      <w:r>
-        <w:rPr>
-          <w:rFonts w:ascii="Times New Roman" w:hAnsi="Times New Roman" w:cs="Times New Roman"/>
-          <w:sz w:val="24"/>
-          <w:szCs w:val="24"/>
-        </w:rPr>
-        <w:t>adatbázisra,</w:t>
-      </w:r>
-      <w:r>
-        <w:rPr>
-          <w:rFonts w:ascii="Times New Roman" w:hAnsi="Times New Roman" w:cs="Times New Roman"/>
-          <w:sz w:val="24"/>
-          <w:szCs w:val="24"/>
-        </w:rPr>
-        <w:t xml:space="preserve"> amely tárolja mindazon </w:t>
-      </w:r>
-      <w:r>
-        <w:rPr>
-          <w:rFonts w:ascii="Times New Roman" w:hAnsi="Times New Roman" w:cs="Times New Roman"/>
-          <w:sz w:val="24"/>
-          <w:szCs w:val="24"/>
-        </w:rPr>
-        <w:t>adatokat,</w:t>
-      </w:r>
-      <w:r>
-        <w:rPr>
-          <w:rFonts w:ascii="Times New Roman" w:hAnsi="Times New Roman" w:cs="Times New Roman"/>
-          <w:sz w:val="24"/>
-          <w:szCs w:val="24"/>
-        </w:rPr>
-        <w:t xml:space="preserve"> amelyek előfordulnak egy edzés és életmód során. </w:t>
-      </w:r>
-      <w:r>
-        <w:rPr>
-          <w:rFonts w:ascii="Times New Roman" w:hAnsi="Times New Roman" w:cs="Times New Roman"/>
-          <w:sz w:val="24"/>
-          <w:szCs w:val="24"/>
-        </w:rPr>
-        <w:t>Az adatbázis</w:t>
-      </w:r>
-      <w:r>
-        <w:rPr>
-          <w:rFonts w:ascii="Times New Roman" w:hAnsi="Times New Roman" w:cs="Times New Roman"/>
-          <w:sz w:val="24"/>
-          <w:szCs w:val="24"/>
-        </w:rPr>
-        <w:t xml:space="preserve"> a </w:t>
-      </w:r>
-      <w:r>
-        <w:rPr>
-          <w:rFonts w:ascii="Times New Roman" w:hAnsi="Times New Roman" w:cs="Times New Roman"/>
-          <w:sz w:val="24"/>
-          <w:szCs w:val="24"/>
-        </w:rPr>
-        <w:t>szoftver mindkét részét az asztali és</w:t>
-      </w:r>
-      <w:r>
-        <w:rPr>
-          <w:rFonts w:ascii="Times New Roman" w:hAnsi="Times New Roman" w:cs="Times New Roman"/>
-          <w:sz w:val="24"/>
-          <w:szCs w:val="24"/>
-        </w:rPr>
-        <w:t xml:space="preserve"> a </w:t>
-      </w:r>
-      <w:r>
-        <w:rPr>
-          <w:rFonts w:ascii="Times New Roman" w:hAnsi="Times New Roman" w:cs="Times New Roman"/>
-          <w:sz w:val="24"/>
-          <w:szCs w:val="24"/>
-        </w:rPr>
-        <w:t xml:space="preserve">webalkalmazást is egyaránt </w:t>
+        <w:t xml:space="preserve"> rendszer működéséhez szükség van egy olyan adatbázisra amely tárolja mindazon adatokat amelyek előfordulnak egy edzés és életmód során. </w:t>
+      </w:r>
+      <w:r>
+        <w:rPr>
+          <w:rFonts w:ascii="Times New Roman" w:hAnsi="Times New Roman" w:cs="Times New Roman"/>
+          <w:sz w:val="24"/>
+          <w:szCs w:val="24"/>
+        </w:rPr>
+        <w:t xml:space="preserve">Az adatbázis a szoftver mindkét részét az asztali és a webalkalmazást is egyaránt </w:t>
       </w:r>
       <w:r>
         <w:rPr>
@@ -1848,6 +1342,7 @@
     </w:p>
     <w:p>
       <w:pPr>
+        <w:spacing w:line="360" w:lineRule="auto"/>
         <w:ind w:firstLine="708"/>
         <w:jc w:val="both"/>
         <w:rPr>
@@ -1875,9 +1370,14 @@
     </w:p>
     <w:p>
       <w:pPr>
-        <w:keepNext/>
-        <w:ind w:right="283"/>
-        <w:jc w:val="center"/>
+        <w:spacing w:line="360" w:lineRule="auto"/>
+        <w:ind w:firstLine="708"/>
+        <w:jc w:val="both"/>
+        <w:rPr>
+          <w:rFonts w:ascii="Times New Roman" w:hAnsi="Times New Roman" w:cs="Times New Roman"/>
+          <w:sz w:val="24"/>
+          <w:szCs w:val="24"/>
+        </w:rPr>
       </w:pPr>
       <w:r>
         <w:rPr>
@@ -1917,7 +1417,7 @@
                   <pic:spPr>
                     <a:xfrm>
                       <a:off x="0" y="0"/>
-                      <a:ext cx="5357888" cy="2173498"/>
+                      <a:ext cx="5419671" cy="2198561"/>
                     </a:xfrm>
                     <a:prstGeom prst="rect">
                       <a:avLst/>
@@ -1932,62 +1432,8 @@
     </w:p>
     <w:p>
       <w:pPr>
-        <w:pStyle w:val="Kpalrs"/>
-        <w:jc w:val="center"/>
-        <w:rPr>
-          <w:rFonts w:ascii="Times New Roman" w:hAnsi="Times New Roman" w:cs="Times New Roman"/>
-          <w:sz w:val="24"/>
-          <w:szCs w:val="24"/>
-        </w:rPr>
-      </w:pPr>
-      <w:r>
-        <w:rPr>
-          <w:rFonts w:ascii="Times New Roman" w:hAnsi="Times New Roman" w:cs="Times New Roman"/>
-          <w:sz w:val="24"/>
-          <w:szCs w:val="24"/>
-        </w:rPr>
-        <w:fldChar w:fldCharType="begin"/>
-      </w:r>
-      <w:r>
-        <w:rPr>
-          <w:rFonts w:ascii="Times New Roman" w:hAnsi="Times New Roman" w:cs="Times New Roman"/>
-          <w:sz w:val="24"/>
-          <w:szCs w:val="24"/>
-        </w:rPr>
-        <w:instrText xml:space="preserve"> SEQ ábra \* ARABIC </w:instrText>
-      </w:r>
-      <w:r>
-        <w:rPr>
-          <w:rFonts w:ascii="Times New Roman" w:hAnsi="Times New Roman" w:cs="Times New Roman"/>
-          <w:sz w:val="24"/>
-          <w:szCs w:val="24"/>
-        </w:rPr>
-        <w:fldChar w:fldCharType="separate"/>
-      </w:r>
-      <w:r>
-        <w:rPr>
-          <w:rFonts w:ascii="Times New Roman" w:hAnsi="Times New Roman" w:cs="Times New Roman"/>
-          <w:noProof/>
-          <w:sz w:val="24"/>
-          <w:szCs w:val="24"/>
-        </w:rPr>
-        <w:t>1</w:t>
-      </w:r>
-      <w:r>
-        <w:rPr>
-          <w:rFonts w:ascii="Times New Roman" w:hAnsi="Times New Roman" w:cs="Times New Roman"/>
-          <w:sz w:val="24"/>
-          <w:szCs w:val="24"/>
-        </w:rPr>
-        <w:fldChar w:fldCharType="end"/>
-      </w:r>
-      <w:r>
-        <w:t>. ábra Adatbázis bachmann-ábra</w:t>
-      </w:r>
-    </w:p>
-    <w:p>
-      <w:pPr>
         <w:pStyle w:val="Listaszerbekezds"/>
+        <w:spacing w:line="360" w:lineRule="auto"/>
         <w:ind w:left="1068"/>
         <w:jc w:val="center"/>
         <w:rPr>
@@ -1997,9 +1443,62 @@
           <w:szCs w:val="18"/>
         </w:rPr>
       </w:pPr>
-    </w:p>
-    <w:p>
-      <w:pPr>
+      <w:r>
+        <w:rPr>
+          <w:rFonts w:ascii="Times New Roman" w:hAnsi="Times New Roman" w:cs="Times New Roman"/>
+          <w:i/>
+          <w:sz w:val="18"/>
+          <w:szCs w:val="18"/>
+        </w:rPr>
+        <w:t>1</w:t>
+      </w:r>
+      <w:r>
+        <w:rPr>
+          <w:rFonts w:ascii="Times New Roman" w:hAnsi="Times New Roman" w:cs="Times New Roman"/>
+          <w:i/>
+          <w:sz w:val="24"/>
+          <w:szCs w:val="24"/>
+        </w:rPr>
+        <w:t>.</w:t>
+      </w:r>
+      <w:r>
+        <w:rPr>
+          <w:rFonts w:ascii="Times New Roman" w:hAnsi="Times New Roman" w:cs="Times New Roman"/>
+          <w:i/>
+          <w:sz w:val="18"/>
+          <w:szCs w:val="18"/>
+        </w:rPr>
+        <w:t xml:space="preserve">ábra </w:t>
+      </w:r>
+      <w:r>
+        <w:rPr>
+          <w:rFonts w:ascii="Times New Roman" w:hAnsi="Times New Roman" w:cs="Times New Roman"/>
+          <w:i/>
+          <w:sz w:val="18"/>
+          <w:szCs w:val="18"/>
+        </w:rPr>
+        <w:t>Bachmann-ábra</w:t>
+      </w:r>
+    </w:p>
+    <w:p>
+      <w:pPr>
+        <w:pStyle w:val="Listaszerbekezds"/>
+        <w:spacing w:line="360" w:lineRule="auto"/>
+        <w:ind w:left="1068"/>
+        <w:jc w:val="center"/>
+        <w:rPr>
+          <w:rFonts w:ascii="Times New Roman" w:hAnsi="Times New Roman" w:cs="Times New Roman"/>
+          <w:i/>
+          <w:sz w:val="18"/>
+          <w:szCs w:val="18"/>
+        </w:rPr>
+      </w:pPr>
+      <w:bookmarkStart w:id="3" w:name="_GoBack"/>
+      <w:bookmarkEnd w:id="3"/>
+    </w:p>
+    <w:p>
+      <w:pPr>
+        <w:spacing w:line="360" w:lineRule="auto"/>
         <w:ind w:firstLine="708"/>
         <w:jc w:val="both"/>
         <w:rPr>
@@ -2031,43 +1530,12 @@
           <w:sz w:val="24"/>
           <w:szCs w:val="24"/>
         </w:rPr>
-        <w:t xml:space="preserve"> táblába kerül eltárolásra</w:t>
-      </w:r>
-      <w:r>
-        <w:rPr>
-          <w:rFonts w:ascii="Times New Roman" w:hAnsi="Times New Roman" w:cs="Times New Roman"/>
-          <w:sz w:val="24"/>
-          <w:szCs w:val="24"/>
-        </w:rPr>
-        <w:t xml:space="preserve"> a </w:t>
-      </w:r>
-      <w:r>
-        <w:rPr>
-          <w:rFonts w:ascii="Times New Roman" w:hAnsi="Times New Roman" w:cs="Times New Roman"/>
-          <w:sz w:val="24"/>
-          <w:szCs w:val="24"/>
-        </w:rPr>
-        <w:t>bejelentkezéshez szükséges felhasználónév és jelszó,</w:t>
-      </w:r>
-      <w:r>
-        <w:rPr>
-          <w:rFonts w:ascii="Times New Roman" w:hAnsi="Times New Roman" w:cs="Times New Roman"/>
-          <w:sz w:val="24"/>
-          <w:szCs w:val="24"/>
-        </w:rPr>
-        <w:t xml:space="preserve"> a </w:t>
-      </w:r>
-      <w:r>
-        <w:rPr>
-          <w:rFonts w:ascii="Times New Roman" w:hAnsi="Times New Roman" w:cs="Times New Roman"/>
-          <w:sz w:val="24"/>
-          <w:szCs w:val="24"/>
-        </w:rPr>
-        <w:t>felhasználó teljes neve, e-mail címe valamint testsúlya és testmagassága.</w:t>
-      </w:r>
-    </w:p>
-    <w:p>
-      <w:pPr>
+        <w:t xml:space="preserve"> táblába kerül eltárolásra a bejelentkezéshez szükséges felhasználónév és jelszó, a felhasználó teljes neve, e-mail címe valamint testsúlya és testmagassága.</w:t>
+      </w:r>
+    </w:p>
+    <w:p>
+      <w:pPr>
+        <w:spacing w:line="360" w:lineRule="auto"/>
         <w:ind w:firstLine="708"/>
         <w:jc w:val="both"/>
         <w:rPr>
@@ -2082,7 +1550,24 @@
           <w:sz w:val="24"/>
           <w:szCs w:val="24"/>
         </w:rPr>
-        <w:t>Az edzések</w:t>
+        <w:t>A</w:t>
+      </w:r>
+      <w:r>
+        <w:rPr>
+          <w:rFonts w:ascii="Times New Roman" w:hAnsi="Times New Roman" w:cs="Times New Roman"/>
+          <w:sz w:val="24"/>
+          <w:szCs w:val="24"/>
+        </w:rPr>
+        <w:t xml:space="preserve">z  </w:t>
+      </w:r>
+      <w:r>
+        <w:rPr>
+          <w:rFonts w:ascii="Times New Roman" w:hAnsi="Times New Roman" w:cs="Times New Roman"/>
+          <w:b/>
+          <w:sz w:val="24"/>
+          <w:szCs w:val="24"/>
+        </w:rPr>
+        <w:t>edzések</w:t>
       </w:r>
       <w:r>
         <w:rPr>
@@ -2119,6 +1604,7 @@
     </w:p>
     <w:p>
       <w:pPr>
+        <w:spacing w:line="360" w:lineRule="auto"/>
         <w:ind w:firstLine="708"/>
         <w:jc w:val="both"/>
         <w:rPr>
@@ -2172,6 +1658,7 @@
     </w:p>
     <w:p>
       <w:pPr>
+        <w:spacing w:line="360" w:lineRule="auto"/>
         <w:ind w:firstLine="708"/>
         <w:jc w:val="both"/>
         <w:rPr>
@@ -2212,27 +1699,12 @@
           <w:sz w:val="24"/>
           <w:szCs w:val="24"/>
         </w:rPr>
-        <w:t>táblában maga</w:t>
-      </w:r>
-      <w:r>
-        <w:rPr>
-          <w:rFonts w:ascii="Times New Roman" w:hAnsi="Times New Roman" w:cs="Times New Roman"/>
-          <w:sz w:val="24"/>
-          <w:szCs w:val="24"/>
-        </w:rPr>
-        <w:t xml:space="preserve"> a </w:t>
-      </w:r>
-      <w:r>
-        <w:rPr>
-          <w:rFonts w:ascii="Times New Roman" w:hAnsi="Times New Roman" w:cs="Times New Roman"/>
-          <w:sz w:val="24"/>
-          <w:szCs w:val="24"/>
-        </w:rPr>
-        <w:t>gyakorlat neve, milyen izomcsoporthoz tartozik és egy rövid leírás található.</w:t>
-      </w:r>
-    </w:p>
-    <w:p>
-      <w:pPr>
+        <w:t>táblában maga a gyakorlat neve, milyen izomcsoporthoz tartozik és egy rövid leírás található.</w:t>
+      </w:r>
+    </w:p>
+    <w:p>
+      <w:pPr>
+        <w:spacing w:line="360" w:lineRule="auto"/>
         <w:ind w:firstLine="708"/>
         <w:jc w:val="both"/>
         <w:rPr>
@@ -2278,6 +1750,7 @@
     </w:p>
     <w:p>
       <w:pPr>
+        <w:spacing w:line="360" w:lineRule="auto"/>
         <w:ind w:firstLine="708"/>
         <w:jc w:val="both"/>
         <w:rPr>
@@ -2292,6 +1765,7 @@
           <w:sz w:val="24"/>
           <w:szCs w:val="24"/>
         </w:rPr>
+        <w:lastRenderedPageBreak/>
         <w:t xml:space="preserve">Az </w:t>
       </w:r>
       <w:r>
@@ -2342,59 +1816,12 @@
           <w:sz w:val="24"/>
           <w:szCs w:val="24"/>
         </w:rPr>
-        <w:t>el és</w:t>
-      </w:r>
-      <w:r>
-        <w:rPr>
-          <w:rFonts w:ascii="Times New Roman" w:hAnsi="Times New Roman" w:cs="Times New Roman"/>
-          <w:sz w:val="24"/>
-          <w:szCs w:val="24"/>
-        </w:rPr>
-        <w:t xml:space="preserve"> a mennyisége,</w:t>
-      </w:r>
-      <w:r>
-        <w:rPr>
-          <w:rFonts w:ascii="Times New Roman" w:hAnsi="Times New Roman" w:cs="Times New Roman"/>
-          <w:sz w:val="24"/>
-          <w:szCs w:val="24"/>
-        </w:rPr>
-        <w:t xml:space="preserve"> ami elfogyasztásra </w:t>
-      </w:r>
-      <w:r>
-        <w:rPr>
-          <w:rFonts w:ascii="Times New Roman" w:hAnsi="Times New Roman" w:cs="Times New Roman"/>
-          <w:sz w:val="24"/>
-          <w:szCs w:val="24"/>
-        </w:rPr>
-        <w:t>kerül,</w:t>
-      </w:r>
-      <w:r>
-        <w:rPr>
-          <w:rFonts w:ascii="Times New Roman" w:hAnsi="Times New Roman" w:cs="Times New Roman"/>
-          <w:sz w:val="24"/>
-          <w:szCs w:val="24"/>
-        </w:rPr>
-        <w:t xml:space="preserve"> és hogy mennyi fehérjét, szénhidrátot és zsírt vittünk be</w:t>
-      </w:r>
-      <w:r>
-        <w:rPr>
-          <w:rFonts w:ascii="Times New Roman" w:hAnsi="Times New Roman" w:cs="Times New Roman"/>
-          <w:sz w:val="24"/>
-          <w:szCs w:val="24"/>
-        </w:rPr>
-        <w:t xml:space="preserve"> a </w:t>
-      </w:r>
-      <w:r>
-        <w:rPr>
-          <w:rFonts w:ascii="Times New Roman" w:hAnsi="Times New Roman" w:cs="Times New Roman"/>
-          <w:sz w:val="24"/>
-          <w:szCs w:val="24"/>
-        </w:rPr>
-        <w:t>szervezetbe az étkezéssel.</w:t>
-      </w:r>
-    </w:p>
-    <w:p>
-      <w:pPr>
+        <w:t>el és a mennyisége ami elfogyasztásra kerül és hogy mennyi fehérjét, szénhidrátot és zsírt vittünk be a szervezetbe az étkezéssel.</w:t>
+      </w:r>
+    </w:p>
+    <w:p>
+      <w:pPr>
+        <w:spacing w:line="360" w:lineRule="auto"/>
         <w:ind w:firstLine="708"/>
         <w:jc w:val="both"/>
         <w:rPr>
@@ -2409,7 +1836,6 @@
           <w:sz w:val="24"/>
           <w:szCs w:val="24"/>
         </w:rPr>
-        <w:lastRenderedPageBreak/>
         <w:t xml:space="preserve">Az </w:t>
       </w:r>
       <w:r>
@@ -2427,27 +1853,12 @@
           <w:sz w:val="24"/>
           <w:szCs w:val="24"/>
         </w:rPr>
-        <w:t xml:space="preserve"> táblában található minden olyan </w:t>
-      </w:r>
-      <w:r>
-        <w:rPr>
-          <w:rFonts w:ascii="Times New Roman" w:hAnsi="Times New Roman" w:cs="Times New Roman"/>
-          <w:sz w:val="24"/>
-          <w:szCs w:val="24"/>
-        </w:rPr>
-        <w:t>étel,</w:t>
-      </w:r>
-      <w:r>
-        <w:rPr>
-          <w:rFonts w:ascii="Times New Roman" w:hAnsi="Times New Roman" w:cs="Times New Roman"/>
-          <w:sz w:val="24"/>
-          <w:szCs w:val="24"/>
-        </w:rPr>
-        <w:t xml:space="preserve"> amelyek az étkezések során fogyasztásra kerülnek.</w:t>
-      </w:r>
-    </w:p>
-    <w:p>
-      <w:pPr>
+        <w:t xml:space="preserve"> táblában található minden olyan étel amelyek az étkezések során fogyasztásra kerülnek.</w:t>
+      </w:r>
+    </w:p>
+    <w:p>
+      <w:pPr>
+        <w:spacing w:line="360" w:lineRule="auto"/>
         <w:ind w:firstLine="708"/>
         <w:jc w:val="both"/>
         <w:rPr>
@@ -2489,6 +1900,7 @@
           <w:ilvl w:val="0"/>
           <w:numId w:val="6"/>
         </w:numPr>
+        <w:spacing w:line="360" w:lineRule="auto"/>
         <w:jc w:val="both"/>
         <w:rPr>
           <w:rFonts w:ascii="Times New Roman" w:hAnsi="Times New Roman" w:cs="Times New Roman"/>
@@ -2502,39 +1914,7 @@
           <w:sz w:val="24"/>
           <w:szCs w:val="24"/>
         </w:rPr>
-        <w:t xml:space="preserve">f_id: Egész szám, elsődleges kulcs, automatikusan növekvő </w:t>
-      </w:r>
-      <w:r>
-        <w:rPr>
-          <w:rFonts w:ascii="Times New Roman" w:hAnsi="Times New Roman" w:cs="Times New Roman"/>
-          <w:sz w:val="24"/>
-          <w:szCs w:val="24"/>
-        </w:rPr>
-        <w:t>érték,</w:t>
-      </w:r>
-      <w:r>
-        <w:rPr>
-          <w:rFonts w:ascii="Times New Roman" w:hAnsi="Times New Roman" w:cs="Times New Roman"/>
-          <w:sz w:val="24"/>
-          <w:szCs w:val="24"/>
-        </w:rPr>
-        <w:t xml:space="preserve"> amely</w:t>
-      </w:r>
-      <w:r>
-        <w:rPr>
-          <w:rFonts w:ascii="Times New Roman" w:hAnsi="Times New Roman" w:cs="Times New Roman"/>
-          <w:sz w:val="24"/>
-          <w:szCs w:val="24"/>
-        </w:rPr>
-        <w:t xml:space="preserve"> a </w:t>
-      </w:r>
-      <w:r>
-        <w:rPr>
-          <w:rFonts w:ascii="Times New Roman" w:hAnsi="Times New Roman" w:cs="Times New Roman"/>
-          <w:sz w:val="24"/>
-          <w:szCs w:val="24"/>
-        </w:rPr>
-        <w:t>felhasználók megkülönböztetésére szolgál.</w:t>
+        <w:t>f_id: Egész szám, elsődleges kulcs, automatikusan növekvő érték amely a felhasználók megkülönböztetésére szolgál.</w:t>
       </w:r>
     </w:p>
     <w:p>
@@ -2544,6 +1924,7 @@
           <w:ilvl w:val="0"/>
           <w:numId w:val="6"/>
         </w:numPr>
+        <w:spacing w:line="360" w:lineRule="auto"/>
         <w:jc w:val="both"/>
         <w:rPr>
           <w:rFonts w:ascii="Times New Roman" w:hAnsi="Times New Roman" w:cs="Times New Roman"/>
@@ -2557,23 +1938,7 @@
           <w:sz w:val="24"/>
           <w:szCs w:val="24"/>
         </w:rPr>
-        <w:t>fname: Szöveg,</w:t>
-      </w:r>
-      <w:r>
-        <w:rPr>
-          <w:rFonts w:ascii="Times New Roman" w:hAnsi="Times New Roman" w:cs="Times New Roman"/>
-          <w:sz w:val="24"/>
-          <w:szCs w:val="24"/>
-        </w:rPr>
-        <w:t xml:space="preserve"> a </w:t>
-      </w:r>
-      <w:r>
-        <w:rPr>
-          <w:rFonts w:ascii="Times New Roman" w:hAnsi="Times New Roman" w:cs="Times New Roman"/>
-          <w:sz w:val="24"/>
-          <w:szCs w:val="24"/>
-        </w:rPr>
-        <w:t>bejelentkezéshez szükséges felhasználónév, egyedi</w:t>
+        <w:t>fname: Szöveg, a bejelentkezéshez szükséges felhasználónév, egyedi</w:t>
       </w:r>
       <w:r>
         <w:rPr>
@@ -2591,6 +1956,7 @@
           <w:ilvl w:val="0"/>
           <w:numId w:val="6"/>
         </w:numPr>
+        <w:spacing w:line="360" w:lineRule="auto"/>
         <w:jc w:val="both"/>
         <w:rPr>
           <w:rFonts w:ascii="Times New Roman" w:hAnsi="Times New Roman" w:cs="Times New Roman"/>
@@ -2604,23 +1970,7 @@
           <w:sz w:val="24"/>
           <w:szCs w:val="24"/>
         </w:rPr>
-        <w:t>jelszo: Szöveg,</w:t>
-      </w:r>
-      <w:r>
-        <w:rPr>
-          <w:rFonts w:ascii="Times New Roman" w:hAnsi="Times New Roman" w:cs="Times New Roman"/>
-          <w:sz w:val="24"/>
-          <w:szCs w:val="24"/>
-        </w:rPr>
-        <w:t xml:space="preserve"> a </w:t>
-      </w:r>
-      <w:r>
-        <w:rPr>
-          <w:rFonts w:ascii="Times New Roman" w:hAnsi="Times New Roman" w:cs="Times New Roman"/>
-          <w:sz w:val="24"/>
-          <w:szCs w:val="24"/>
-        </w:rPr>
-        <w:t>bejelentkezéshez szükséges jelszó.</w:t>
+        <w:t>jelszo: Szöveg, a bejelentkezéshez szükséges jelszó.</w:t>
       </w:r>
     </w:p>
     <w:p>
@@ -2630,6 +1980,7 @@
           <w:ilvl w:val="0"/>
           <w:numId w:val="6"/>
         </w:numPr>
+        <w:spacing w:line="360" w:lineRule="auto"/>
         <w:jc w:val="both"/>
         <w:rPr>
           <w:rFonts w:ascii="Times New Roman" w:hAnsi="Times New Roman" w:cs="Times New Roman"/>
@@ -2643,23 +1994,7 @@
           <w:sz w:val="24"/>
           <w:szCs w:val="24"/>
         </w:rPr>
-        <w:t>teljesnev: Szöveg,</w:t>
-      </w:r>
-      <w:r>
-        <w:rPr>
-          <w:rFonts w:ascii="Times New Roman" w:hAnsi="Times New Roman" w:cs="Times New Roman"/>
-          <w:sz w:val="24"/>
-          <w:szCs w:val="24"/>
-        </w:rPr>
-        <w:t xml:space="preserve"> a </w:t>
-      </w:r>
-      <w:r>
-        <w:rPr>
-          <w:rFonts w:ascii="Times New Roman" w:hAnsi="Times New Roman" w:cs="Times New Roman"/>
-          <w:sz w:val="24"/>
-          <w:szCs w:val="24"/>
-        </w:rPr>
-        <w:t>felhasználó neve.</w:t>
+        <w:t>teljesnev: Szöveg, a felhasználó neve.</w:t>
       </w:r>
     </w:p>
     <w:p>
@@ -2669,6 +2004,7 @@
           <w:ilvl w:val="0"/>
           <w:numId w:val="6"/>
         </w:numPr>
+        <w:spacing w:line="360" w:lineRule="auto"/>
         <w:jc w:val="both"/>
         <w:rPr>
           <w:rFonts w:ascii="Times New Roman" w:hAnsi="Times New Roman" w:cs="Times New Roman"/>
@@ -2682,23 +2018,7 @@
           <w:sz w:val="24"/>
           <w:szCs w:val="24"/>
         </w:rPr>
-        <w:t>email: Szöveg,</w:t>
-      </w:r>
-      <w:r>
-        <w:rPr>
-          <w:rFonts w:ascii="Times New Roman" w:hAnsi="Times New Roman" w:cs="Times New Roman"/>
-          <w:sz w:val="24"/>
-          <w:szCs w:val="24"/>
-        </w:rPr>
-        <w:t xml:space="preserve"> a </w:t>
-      </w:r>
-      <w:r>
-        <w:rPr>
-          <w:rFonts w:ascii="Times New Roman" w:hAnsi="Times New Roman" w:cs="Times New Roman"/>
-          <w:sz w:val="24"/>
-          <w:szCs w:val="24"/>
-        </w:rPr>
-        <w:t>felhasználó e-mail címe.</w:t>
+        <w:t>email: Szöveg, a felhasználó e-mail címe.</w:t>
       </w:r>
     </w:p>
     <w:p>
@@ -2708,6 +2028,7 @@
           <w:ilvl w:val="0"/>
           <w:numId w:val="6"/>
         </w:numPr>
+        <w:spacing w:line="360" w:lineRule="auto"/>
         <w:jc w:val="both"/>
         <w:rPr>
           <w:rFonts w:ascii="Times New Roman" w:hAnsi="Times New Roman" w:cs="Times New Roman"/>
@@ -2721,23 +2042,7 @@
           <w:sz w:val="24"/>
           <w:szCs w:val="24"/>
         </w:rPr>
-        <w:t>tsuly: Egész szám,</w:t>
-      </w:r>
-      <w:r>
-        <w:rPr>
-          <w:rFonts w:ascii="Times New Roman" w:hAnsi="Times New Roman" w:cs="Times New Roman"/>
-          <w:sz w:val="24"/>
-          <w:szCs w:val="24"/>
-        </w:rPr>
-        <w:t xml:space="preserve"> a </w:t>
-      </w:r>
-      <w:r>
-        <w:rPr>
-          <w:rFonts w:ascii="Times New Roman" w:hAnsi="Times New Roman" w:cs="Times New Roman"/>
-          <w:sz w:val="24"/>
-          <w:szCs w:val="24"/>
-        </w:rPr>
-        <w:t>felhasználó testsúlya.</w:t>
+        <w:t>tsuly: Egész szám, a felhasználó testsúlya.</w:t>
       </w:r>
     </w:p>
     <w:p>
@@ -2747,6 +2052,7 @@
           <w:ilvl w:val="0"/>
           <w:numId w:val="6"/>
         </w:numPr>
+        <w:spacing w:line="360" w:lineRule="auto"/>
         <w:jc w:val="both"/>
         <w:rPr>
           <w:rFonts w:ascii="Times New Roman" w:hAnsi="Times New Roman" w:cs="Times New Roman"/>
@@ -2760,23 +2066,7 @@
           <w:sz w:val="24"/>
           <w:szCs w:val="24"/>
         </w:rPr>
-        <w:t>tmagassag: Egész szám,</w:t>
-      </w:r>
-      <w:r>
-        <w:rPr>
-          <w:rFonts w:ascii="Times New Roman" w:hAnsi="Times New Roman" w:cs="Times New Roman"/>
-          <w:sz w:val="24"/>
-          <w:szCs w:val="24"/>
-        </w:rPr>
-        <w:t xml:space="preserve"> a </w:t>
-      </w:r>
-      <w:r>
-        <w:rPr>
-          <w:rFonts w:ascii="Times New Roman" w:hAnsi="Times New Roman" w:cs="Times New Roman"/>
-          <w:sz w:val="24"/>
-          <w:szCs w:val="24"/>
-        </w:rPr>
-        <w:t>felhasználó testmagassága.</w:t>
+        <w:t>tmagassag: Egész szám, a felhasználó testmagassága.</w:t>
       </w:r>
     </w:p>
     <w:p>
@@ -2788,7 +2078,7 @@
           <w:color w:val="auto"/>
         </w:rPr>
       </w:pPr>
-      <w:bookmarkStart w:id="4" w:name="_Toc34979443"/>
+      <w:bookmarkStart w:id="4" w:name="_Toc34561402"/>
       <w:r>
         <w:rPr>
           <w:rFonts w:ascii="Times New Roman" w:hAnsi="Times New Roman" w:cs="Times New Roman"/>
@@ -2799,8 +2089,10 @@
       </w:r>
       <w:bookmarkEnd w:id="4"/>
     </w:p>
-    <w:p>
-      <w:pPr>
+    <w:p/>
+    <w:p>
+      <w:pPr>
+        <w:spacing w:line="360" w:lineRule="auto"/>
         <w:ind w:firstLine="708"/>
         <w:jc w:val="both"/>
         <w:rPr>
@@ -2831,95 +2123,15 @@
           <w:sz w:val="24"/>
           <w:szCs w:val="24"/>
         </w:rPr>
-        <w:t xml:space="preserve"> egy olyan programozási nyelvet </w:t>
-      </w:r>
-      <w:r>
-        <w:rPr>
-          <w:rFonts w:ascii="Times New Roman" w:hAnsi="Times New Roman" w:cs="Times New Roman"/>
-          <w:sz w:val="24"/>
-          <w:szCs w:val="24"/>
-        </w:rPr>
-        <w:t>választottam,</w:t>
-      </w:r>
-      <w:r>
-        <w:rPr>
-          <w:rFonts w:ascii="Times New Roman" w:hAnsi="Times New Roman" w:cs="Times New Roman"/>
-          <w:sz w:val="24"/>
-          <w:szCs w:val="24"/>
-        </w:rPr>
-        <w:t xml:space="preserve"> amiben már jártas vagyok. Ezért</w:t>
-      </w:r>
-      <w:r>
-        <w:rPr>
-          <w:rFonts w:ascii="Times New Roman" w:hAnsi="Times New Roman" w:cs="Times New Roman"/>
-          <w:sz w:val="24"/>
-          <w:szCs w:val="24"/>
-        </w:rPr>
-        <w:t xml:space="preserve"> a </w:t>
-      </w:r>
-      <w:r>
-        <w:rPr>
-          <w:rFonts w:ascii="Times New Roman" w:hAnsi="Times New Roman" w:cs="Times New Roman"/>
-          <w:sz w:val="24"/>
-          <w:szCs w:val="24"/>
-        </w:rPr>
-        <w:t>választás</w:t>
-      </w:r>
-      <w:r>
-        <w:rPr>
-          <w:rFonts w:ascii="Times New Roman" w:hAnsi="Times New Roman" w:cs="Times New Roman"/>
-          <w:sz w:val="24"/>
-          <w:szCs w:val="24"/>
-        </w:rPr>
-        <w:t xml:space="preserve"> a </w:t>
-      </w:r>
-      <w:r>
-        <w:rPr>
-          <w:rFonts w:ascii="Times New Roman" w:hAnsi="Times New Roman" w:cs="Times New Roman"/>
-          <w:sz w:val="24"/>
-          <w:szCs w:val="24"/>
-        </w:rPr>
-        <w:t>C#-ra esett.</w:t>
-      </w:r>
-      <w:r>
-        <w:rPr>
-          <w:rFonts w:ascii="Times New Roman" w:hAnsi="Times New Roman" w:cs="Times New Roman"/>
-          <w:sz w:val="24"/>
-          <w:szCs w:val="24"/>
-        </w:rPr>
-        <w:t xml:space="preserve"> Az iskolai tanulmányaim során is</w:t>
-      </w:r>
-      <w:r>
-        <w:rPr>
-          <w:rFonts w:ascii="Times New Roman" w:hAnsi="Times New Roman" w:cs="Times New Roman"/>
-          <w:sz w:val="24"/>
-          <w:szCs w:val="24"/>
-        </w:rPr>
-        <w:t xml:space="preserve"> a </w:t>
-      </w:r>
-      <w:r>
-        <w:rPr>
-          <w:rFonts w:ascii="Times New Roman" w:hAnsi="Times New Roman" w:cs="Times New Roman"/>
-          <w:sz w:val="24"/>
-          <w:szCs w:val="24"/>
-        </w:rPr>
-        <w:t xml:space="preserve">legtöbb projektet </w:t>
-      </w:r>
-      <w:r>
-        <w:rPr>
-          <w:rFonts w:ascii="Times New Roman" w:hAnsi="Times New Roman" w:cs="Times New Roman"/>
-          <w:sz w:val="24"/>
-          <w:szCs w:val="24"/>
-        </w:rPr>
-        <w:t>e</w:t>
-      </w:r>
-      <w:r>
-        <w:rPr>
-          <w:rFonts w:ascii="Times New Roman" w:hAnsi="Times New Roman" w:cs="Times New Roman"/>
-          <w:sz w:val="24"/>
-          <w:szCs w:val="24"/>
-        </w:rPr>
-        <w:t xml:space="preserve"> nyelv segítségével oldottuk meg, így rögtön ezt választottam.</w:t>
+        <w:t xml:space="preserve"> egy olyan programozási nyelvet választottam amiben már jártas vagyok. Ezért a választás a C#-ra esett.</w:t>
+      </w:r>
+      <w:r>
+        <w:rPr>
+          <w:rFonts w:ascii="Times New Roman" w:hAnsi="Times New Roman" w:cs="Times New Roman"/>
+          <w:sz w:val="24"/>
+          <w:szCs w:val="24"/>
+        </w:rPr>
+        <w:t xml:space="preserve"> Az iskolai tanulmányaim során is a legtöbb projektet ezen nyelv segítségével oldottuk meg, így rögtön ezt választottam.</w:t>
       </w:r>
       <w:r>
         <w:rPr>
@@ -2935,23 +2147,7 @@
           <w:sz w:val="24"/>
           <w:szCs w:val="24"/>
         </w:rPr>
-        <w:t>Nagyon fontos hogy ezt</w:t>
-      </w:r>
-      <w:r>
-        <w:rPr>
-          <w:rFonts w:ascii="Times New Roman" w:hAnsi="Times New Roman" w:cs="Times New Roman"/>
-          <w:sz w:val="24"/>
-          <w:szCs w:val="24"/>
-        </w:rPr>
-        <w:t xml:space="preserve"> a </w:t>
-      </w:r>
-      <w:r>
-        <w:rPr>
-          <w:rFonts w:ascii="Times New Roman" w:hAnsi="Times New Roman" w:cs="Times New Roman"/>
-          <w:sz w:val="24"/>
-          <w:szCs w:val="24"/>
-        </w:rPr>
-        <w:t xml:space="preserve">programozási nyelvet egy platformon lehet használni, nem </w:t>
+        <w:t xml:space="preserve">Nagyon fontos hogy ezt a programozási nyelvet egy platformon lehet használni, nem </w:t>
       </w:r>
       <w:r>
         <w:rPr>
@@ -2967,135 +2163,31 @@
           <w:sz w:val="24"/>
           <w:szCs w:val="24"/>
         </w:rPr>
-        <w:t xml:space="preserve"> mint például</w:t>
-      </w:r>
-      <w:r>
-        <w:rPr>
-          <w:rFonts w:ascii="Times New Roman" w:hAnsi="Times New Roman" w:cs="Times New Roman"/>
-          <w:sz w:val="24"/>
-          <w:szCs w:val="24"/>
-        </w:rPr>
-        <w:t xml:space="preserve"> a </w:t>
-      </w:r>
-      <w:r>
-        <w:rPr>
-          <w:rFonts w:ascii="Times New Roman" w:hAnsi="Times New Roman" w:cs="Times New Roman"/>
-          <w:sz w:val="24"/>
-          <w:szCs w:val="24"/>
-        </w:rPr>
-        <w:t>Java.</w:t>
-      </w:r>
-      <w:r>
-        <w:rPr>
-          <w:rFonts w:ascii="Times New Roman" w:hAnsi="Times New Roman" w:cs="Times New Roman"/>
-          <w:sz w:val="24"/>
-          <w:szCs w:val="24"/>
-        </w:rPr>
-        <w:t xml:space="preserve"> a </w:t>
-      </w:r>
-      <w:r>
-        <w:rPr>
-          <w:rFonts w:ascii="Times New Roman" w:hAnsi="Times New Roman" w:cs="Times New Roman"/>
-          <w:sz w:val="24"/>
-          <w:szCs w:val="24"/>
-        </w:rPr>
-        <w:t>fejlesztői környezet kiválasztása sem okozott gondot,</w:t>
-      </w:r>
-      <w:r>
-        <w:rPr>
-          <w:rFonts w:ascii="Times New Roman" w:hAnsi="Times New Roman" w:cs="Times New Roman"/>
-          <w:sz w:val="24"/>
-          <w:szCs w:val="24"/>
-        </w:rPr>
-        <w:t xml:space="preserve"> a </w:t>
-      </w:r>
-      <w:r>
-        <w:rPr>
-          <w:rFonts w:ascii="Times New Roman" w:hAnsi="Times New Roman" w:cs="Times New Roman"/>
-          <w:sz w:val="24"/>
-          <w:szCs w:val="24"/>
-        </w:rPr>
-        <w:t>legoptimálisabb</w:t>
-      </w:r>
-      <w:r>
-        <w:rPr>
-          <w:rFonts w:ascii="Times New Roman" w:hAnsi="Times New Roman" w:cs="Times New Roman"/>
-          <w:sz w:val="24"/>
-          <w:szCs w:val="24"/>
-        </w:rPr>
-        <w:t xml:space="preserve"> a </w:t>
-      </w:r>
-      <w:r>
-        <w:rPr>
-          <w:rFonts w:ascii="Times New Roman" w:hAnsi="Times New Roman" w:cs="Times New Roman"/>
-          <w:sz w:val="24"/>
-          <w:szCs w:val="24"/>
-        </w:rPr>
-        <w:t>Microsoft Visual Studio.</w:t>
-      </w:r>
-      <w:r>
-        <w:rPr>
-          <w:rFonts w:ascii="Times New Roman" w:hAnsi="Times New Roman" w:cs="Times New Roman"/>
-          <w:sz w:val="24"/>
-          <w:szCs w:val="24"/>
-        </w:rPr>
-        <w:t xml:space="preserve"> Mivel egyszerű kezelni, ingyenes, könnyen személyre lehet szabni</w:t>
-      </w:r>
-      <w:r>
-        <w:rPr>
-          <w:rFonts w:ascii="Times New Roman" w:hAnsi="Times New Roman" w:cs="Times New Roman"/>
-          <w:sz w:val="24"/>
-          <w:szCs w:val="24"/>
-        </w:rPr>
-        <w:t xml:space="preserve"> a </w:t>
-      </w:r>
-      <w:r>
-        <w:rPr>
-          <w:rFonts w:ascii="Times New Roman" w:hAnsi="Times New Roman" w:cs="Times New Roman"/>
-          <w:sz w:val="24"/>
-          <w:szCs w:val="24"/>
-        </w:rPr>
-        <w:t>felhasználói felületet és rengeteg ingyenes keretrendszer letölthető hozzá.</w:t>
-      </w:r>
-      <w:r>
-        <w:rPr>
-          <w:rFonts w:ascii="Times New Roman" w:hAnsi="Times New Roman" w:cs="Times New Roman"/>
-          <w:sz w:val="24"/>
-          <w:szCs w:val="24"/>
-        </w:rPr>
-        <w:t xml:space="preserve"> Ennek</w:t>
-      </w:r>
-      <w:r>
-        <w:rPr>
-          <w:rFonts w:ascii="Times New Roman" w:hAnsi="Times New Roman" w:cs="Times New Roman"/>
-          <w:sz w:val="24"/>
-          <w:szCs w:val="24"/>
-        </w:rPr>
-        <w:t xml:space="preserve"> a </w:t>
-      </w:r>
-      <w:r>
-        <w:rPr>
-          <w:rFonts w:ascii="Times New Roman" w:hAnsi="Times New Roman" w:cs="Times New Roman"/>
-          <w:sz w:val="24"/>
-          <w:szCs w:val="24"/>
-        </w:rPr>
-        <w:t>programnak</w:t>
-      </w:r>
-      <w:r>
-        <w:rPr>
-          <w:rFonts w:ascii="Times New Roman" w:hAnsi="Times New Roman" w:cs="Times New Roman"/>
-          <w:sz w:val="24"/>
-          <w:szCs w:val="24"/>
-        </w:rPr>
-        <w:t xml:space="preserve"> a </w:t>
-      </w:r>
-      <w:r>
-        <w:rPr>
-          <w:rFonts w:ascii="Times New Roman" w:hAnsi="Times New Roman" w:cs="Times New Roman"/>
-          <w:sz w:val="24"/>
-          <w:szCs w:val="24"/>
-        </w:rPr>
-        <w:t>2019-es verzióját használtam</w:t>
+        <w:t xml:space="preserve"> mint például a Java. A fejlesztői környezet kiválasztása sem okozott gondot, a legoptimálisabb a Microsoft Visual Studio.</w:t>
+      </w:r>
+      <w:r>
+        <w:rPr>
+          <w:rFonts w:ascii="Times New Roman" w:hAnsi="Times New Roman" w:cs="Times New Roman"/>
+          <w:sz w:val="24"/>
+          <w:szCs w:val="24"/>
+        </w:rPr>
+        <w:t xml:space="preserve"> Mivel egyszerű kezelni, ingyenes, könnyen személyre lehet szabni a felhasználói felületet és rengeteg ingyenes keretrendszer letölthető hozzá.</w:t>
+      </w:r>
+      <w:r>
+        <w:rPr>
+          <w:rFonts w:ascii="Times New Roman" w:hAnsi="Times New Roman" w:cs="Times New Roman"/>
+          <w:sz w:val="24"/>
+          <w:szCs w:val="24"/>
+        </w:rPr>
+        <w:t xml:space="preserve"> Ennek </w:t>
+      </w:r>
+      <w:r>
+        <w:rPr>
+          <w:rFonts w:ascii="Times New Roman" w:hAnsi="Times New Roman" w:cs="Times New Roman"/>
+          <w:sz w:val="24"/>
+          <w:szCs w:val="24"/>
+        </w:rPr>
+        <w:t>a programnak a 2019-es verzióját használtam</w:t>
       </w:r>
       <w:r>
         <w:rPr>
@@ -3111,107 +2203,12 @@
           <w:sz w:val="24"/>
           <w:szCs w:val="24"/>
         </w:rPr>
-        <w:t xml:space="preserve"> Viszont ami</w:t>
-      </w:r>
-      <w:r>
-        <w:rPr>
-          <w:rFonts w:ascii="Times New Roman" w:hAnsi="Times New Roman" w:cs="Times New Roman"/>
-          <w:sz w:val="24"/>
-          <w:szCs w:val="24"/>
-        </w:rPr>
-        <w:t xml:space="preserve"> a </w:t>
-      </w:r>
-      <w:r>
-        <w:rPr>
-          <w:rFonts w:ascii="Times New Roman" w:hAnsi="Times New Roman" w:cs="Times New Roman"/>
-          <w:sz w:val="24"/>
-          <w:szCs w:val="24"/>
-        </w:rPr>
-        <w:t>legfontosabb, hogy</w:t>
-      </w:r>
-      <w:r>
-        <w:rPr>
-          <w:rFonts w:ascii="Times New Roman" w:hAnsi="Times New Roman" w:cs="Times New Roman"/>
-          <w:sz w:val="24"/>
-          <w:szCs w:val="24"/>
-        </w:rPr>
-        <w:t xml:space="preserve"> a </w:t>
-      </w:r>
-      <w:r>
-        <w:rPr>
-          <w:rFonts w:ascii="Times New Roman" w:hAnsi="Times New Roman" w:cs="Times New Roman"/>
-          <w:sz w:val="24"/>
-          <w:szCs w:val="24"/>
-        </w:rPr>
-        <w:t xml:space="preserve">Visual Studio képes kapcsolatot létesíteni olyan verziókövető </w:t>
-      </w:r>
-      <w:r>
-        <w:rPr>
-          <w:rFonts w:ascii="Times New Roman" w:hAnsi="Times New Roman" w:cs="Times New Roman"/>
-          <w:sz w:val="24"/>
-          <w:szCs w:val="24"/>
-        </w:rPr>
-        <w:t>rendszerrel,</w:t>
-      </w:r>
-      <w:r>
-        <w:rPr>
-          <w:rFonts w:ascii="Times New Roman" w:hAnsi="Times New Roman" w:cs="Times New Roman"/>
-          <w:sz w:val="24"/>
-          <w:szCs w:val="24"/>
-        </w:rPr>
-        <w:t xml:space="preserve"> mint például</w:t>
-      </w:r>
-      <w:r>
-        <w:rPr>
-          <w:rFonts w:ascii="Times New Roman" w:hAnsi="Times New Roman" w:cs="Times New Roman"/>
-          <w:sz w:val="24"/>
-          <w:szCs w:val="24"/>
-        </w:rPr>
-        <w:t xml:space="preserve"> a </w:t>
-      </w:r>
-      <w:r>
-        <w:rPr>
-          <w:rFonts w:ascii="Times New Roman" w:hAnsi="Times New Roman" w:cs="Times New Roman"/>
-          <w:sz w:val="24"/>
-          <w:szCs w:val="24"/>
-        </w:rPr>
-        <w:t>GitHub, és felhőben is képes eltárolni</w:t>
-      </w:r>
-      <w:r>
-        <w:rPr>
-          <w:rFonts w:ascii="Times New Roman" w:hAnsi="Times New Roman" w:cs="Times New Roman"/>
-          <w:sz w:val="24"/>
-          <w:szCs w:val="24"/>
-        </w:rPr>
-        <w:t xml:space="preserve"> a </w:t>
-      </w:r>
-      <w:r>
-        <w:rPr>
-          <w:rFonts w:ascii="Times New Roman" w:hAnsi="Times New Roman" w:cs="Times New Roman"/>
-          <w:sz w:val="24"/>
-          <w:szCs w:val="24"/>
-        </w:rPr>
-        <w:t>program aktuális állapotát. Egy ilyen nagy és hosszadalmas munkánál elengedhetetlen</w:t>
-      </w:r>
-      <w:r>
-        <w:rPr>
-          <w:rFonts w:ascii="Times New Roman" w:hAnsi="Times New Roman" w:cs="Times New Roman"/>
-          <w:sz w:val="24"/>
-          <w:szCs w:val="24"/>
-        </w:rPr>
-        <w:t xml:space="preserve"> a </w:t>
-      </w:r>
-      <w:r>
-        <w:rPr>
-          <w:rFonts w:ascii="Times New Roman" w:hAnsi="Times New Roman" w:cs="Times New Roman"/>
-          <w:sz w:val="24"/>
-          <w:szCs w:val="24"/>
-        </w:rPr>
-        <w:t>verziókövető rendszerek használata.</w:t>
-      </w:r>
-    </w:p>
-    <w:p>
-      <w:pPr>
+        <w:t xml:space="preserve"> Viszont ami a legfontosabb, hogy a Visual Studio képes kapcsolatot létesíteni olyan verziókövető rendszerrel mint például a GitHub, és felhőben is képes eltárolni a program aktuális állapotát. Egy ilyen nagy és hosszadalmas munkánál elengedhetetlen a verziókövető rendszerek használata.</w:t>
+      </w:r>
+    </w:p>
+    <w:p>
+      <w:pPr>
+        <w:spacing w:line="360" w:lineRule="auto"/>
         <w:ind w:firstLine="708"/>
         <w:jc w:val="both"/>
         <w:rPr>
@@ -3250,15 +2247,7 @@
           <w:sz w:val="24"/>
           <w:szCs w:val="24"/>
         </w:rPr>
-        <w:t xml:space="preserve"> a </w:t>
-      </w:r>
-      <w:r>
-        <w:rPr>
-          <w:rFonts w:ascii="Times New Roman" w:hAnsi="Times New Roman" w:cs="Times New Roman"/>
-          <w:sz w:val="24"/>
-          <w:szCs w:val="24"/>
-        </w:rPr>
-        <w:t>fejlesztés során igyekeztem az objektum orientált programozás</w:t>
+        <w:t xml:space="preserve"> A fejlesztés során igyekeztem az objektum orientált programozás</w:t>
       </w:r>
       <w:r>
         <w:rPr>
@@ -3274,55 +2263,15 @@
           <w:sz w:val="24"/>
           <w:szCs w:val="24"/>
         </w:rPr>
-        <w:t>mellett maradni, így hát nem újra és újra írtam</w:t>
-      </w:r>
-      <w:r>
-        <w:rPr>
-          <w:rFonts w:ascii="Times New Roman" w:hAnsi="Times New Roman" w:cs="Times New Roman"/>
-          <w:sz w:val="24"/>
-          <w:szCs w:val="24"/>
-        </w:rPr>
-        <w:t xml:space="preserve"> a kódokat,</w:t>
-      </w:r>
-      <w:r>
-        <w:rPr>
-          <w:rFonts w:ascii="Times New Roman" w:hAnsi="Times New Roman" w:cs="Times New Roman"/>
-          <w:sz w:val="24"/>
-          <w:szCs w:val="24"/>
-        </w:rPr>
-        <w:t xml:space="preserve"> hanem mindenre függv</w:t>
-      </w:r>
-      <w:r>
-        <w:rPr>
-          <w:rFonts w:ascii="Times New Roman" w:hAnsi="Times New Roman" w:cs="Times New Roman"/>
-          <w:sz w:val="24"/>
-          <w:szCs w:val="24"/>
-        </w:rPr>
-        <w:t xml:space="preserve">ényeket </w:t>
-      </w:r>
-      <w:r>
-        <w:rPr>
-          <w:rFonts w:ascii="Times New Roman" w:hAnsi="Times New Roman" w:cs="Times New Roman"/>
-          <w:sz w:val="24"/>
-          <w:szCs w:val="24"/>
-        </w:rPr>
-        <w:t>készítettem,</w:t>
-      </w:r>
-      <w:r>
-        <w:rPr>
-          <w:rFonts w:ascii="Times New Roman" w:hAnsi="Times New Roman" w:cs="Times New Roman"/>
-          <w:sz w:val="24"/>
-          <w:szCs w:val="24"/>
-        </w:rPr>
-        <w:t xml:space="preserve"> amiket többször is meg lehet hívni.</w:t>
-      </w:r>
-      <w:r>
-        <w:rPr>
-          <w:rFonts w:ascii="Times New Roman" w:hAnsi="Times New Roman" w:cs="Times New Roman"/>
-          <w:sz w:val="24"/>
-          <w:szCs w:val="24"/>
-        </w:rPr>
-        <w:t xml:space="preserve"> Így felesleges kódsorokat spóroltam meg.</w:t>
+        <w:t>mellett maradni, így hát nem újra és újra írtam a kódokat hanem mindenre függv</w:t>
+      </w:r>
+      <w:r>
+        <w:rPr>
+          <w:rFonts w:ascii="Times New Roman" w:hAnsi="Times New Roman" w:cs="Times New Roman"/>
+          <w:sz w:val="24"/>
+          <w:szCs w:val="24"/>
+        </w:rPr>
+        <w:t>ényeket készítettem amiket többször is meg lehet hívni.</w:t>
       </w:r>
       <w:r>
         <w:rPr>
@@ -3332,9 +2281,26 @@
         </w:rPr>
         <w:t xml:space="preserve"> </w:t>
       </w:r>
-    </w:p>
-    <w:p>
-      <w:pPr>
+      <w:r>
+        <w:rPr>
+          <w:rFonts w:ascii="Times New Roman" w:hAnsi="Times New Roman" w:cs="Times New Roman"/>
+          <w:sz w:val="24"/>
+          <w:szCs w:val="24"/>
+        </w:rPr>
+        <w:t>Így felesleges kódsorokat spóroltam meg.</w:t>
+      </w:r>
+      <w:r>
+        <w:rPr>
+          <w:rFonts w:ascii="Times New Roman" w:hAnsi="Times New Roman" w:cs="Times New Roman"/>
+          <w:sz w:val="24"/>
+          <w:szCs w:val="24"/>
+        </w:rPr>
+        <w:t xml:space="preserve"> </w:t>
+      </w:r>
+    </w:p>
+    <w:p>
+      <w:pPr>
+        <w:spacing w:line="360" w:lineRule="auto"/>
         <w:ind w:firstLine="708"/>
         <w:jc w:val="both"/>
         <w:rPr>
@@ -3349,71 +2315,8 @@
           <w:sz w:val="24"/>
           <w:szCs w:val="24"/>
         </w:rPr>
-        <w:t>Az objektum orientált programozás olyan módszereket nyújt nekünk fejlesztőknek, amelyek lehetővé teszik</w:t>
-      </w:r>
-      <w:r>
-        <w:rPr>
-          <w:rFonts w:ascii="Times New Roman" w:hAnsi="Times New Roman" w:cs="Times New Roman"/>
-          <w:sz w:val="24"/>
-          <w:szCs w:val="24"/>
-        </w:rPr>
-        <w:t xml:space="preserve"> a </w:t>
-      </w:r>
-      <w:r>
-        <w:rPr>
-          <w:rFonts w:ascii="Times New Roman" w:hAnsi="Times New Roman" w:cs="Times New Roman"/>
-          <w:sz w:val="24"/>
-          <w:szCs w:val="24"/>
-        </w:rPr>
-        <w:t>programok bonyolultságának csökkentését,</w:t>
-      </w:r>
-      <w:r>
-        <w:rPr>
-          <w:rFonts w:ascii="Times New Roman" w:hAnsi="Times New Roman" w:cs="Times New Roman"/>
-          <w:sz w:val="24"/>
-          <w:szCs w:val="24"/>
-        </w:rPr>
-        <w:t xml:space="preserve"> a </w:t>
-      </w:r>
-      <w:r>
-        <w:rPr>
-          <w:rFonts w:ascii="Times New Roman" w:hAnsi="Times New Roman" w:cs="Times New Roman"/>
-          <w:sz w:val="24"/>
-          <w:szCs w:val="24"/>
-        </w:rPr>
-        <w:t>megbízhatóság és</w:t>
-      </w:r>
-      <w:r>
-        <w:rPr>
-          <w:rFonts w:ascii="Times New Roman" w:hAnsi="Times New Roman" w:cs="Times New Roman"/>
-          <w:sz w:val="24"/>
-          <w:szCs w:val="24"/>
-        </w:rPr>
-        <w:t xml:space="preserve"> a </w:t>
-      </w:r>
-      <w:r>
-        <w:rPr>
-          <w:rFonts w:ascii="Times New Roman" w:hAnsi="Times New Roman" w:cs="Times New Roman"/>
-          <w:sz w:val="24"/>
-          <w:szCs w:val="24"/>
-        </w:rPr>
-        <w:t>hatékonyság növelését. Az OOP objektumokból építi fel</w:t>
-      </w:r>
-      <w:r>
-        <w:rPr>
-          <w:rFonts w:ascii="Times New Roman" w:hAnsi="Times New Roman" w:cs="Times New Roman"/>
-          <w:sz w:val="24"/>
-          <w:szCs w:val="24"/>
-        </w:rPr>
-        <w:t xml:space="preserve"> a </w:t>
-      </w:r>
-      <w:r>
-        <w:rPr>
-          <w:rFonts w:ascii="Times New Roman" w:hAnsi="Times New Roman" w:cs="Times New Roman"/>
-          <w:sz w:val="24"/>
-          <w:szCs w:val="24"/>
-        </w:rPr>
-        <w:t>programot.</w:t>
+        <w:lastRenderedPageBreak/>
+        <w:t>Az objektum orientált programozás olyan módszereket nyújt nekünk fejlesztőknek, amelyek lehetővé teszik a programok bonyolultságának csökkentését, a megbízhatóság és a hatékonyság növelését. Az OOP objektumokból építi fel a programot.</w:t>
       </w:r>
       <w:r>
         <w:rPr>
@@ -3434,6 +2337,7 @@
     </w:p>
     <w:p>
       <w:pPr>
+        <w:spacing w:line="360" w:lineRule="auto"/>
         <w:ind w:firstLine="708"/>
         <w:jc w:val="both"/>
         <w:rPr>
@@ -3442,179 +2346,6 @@
           <w:szCs w:val="24"/>
         </w:rPr>
       </w:pPr>
-      <w:r>
-        <w:rPr>
-          <w:noProof/>
-        </w:rPr>
-        <w:lastRenderedPageBreak/>
-        <mc:AlternateContent>
-          <mc:Choice Requires="wps">
-            <w:drawing>
-              <wp:anchor distT="0" distB="0" distL="114300" distR="114300" simplePos="0" relativeHeight="251661312" behindDoc="0" locked="0" layoutInCell="1" allowOverlap="1" wp14:anchorId="272D8D67" wp14:editId="199662A4">
-                <wp:simplePos x="0" y="0"/>
-                <wp:positionH relativeFrom="column">
-                  <wp:posOffset>1317625</wp:posOffset>
-                </wp:positionH>
-                <wp:positionV relativeFrom="paragraph">
-                  <wp:posOffset>1370330</wp:posOffset>
-                </wp:positionV>
-                <wp:extent cx="3295650" cy="635"/>
-                <wp:effectExtent l="0" t="0" r="0" b="0"/>
-                <wp:wrapTopAndBottom/>
-                <wp:docPr id="2" name="Szövegdoboz 2"/>
-                <wp:cNvGraphicFramePr/>
-                <a:graphic xmlns:a="http://schemas.openxmlformats.org/drawingml/2006/main">
-                  <a:graphicData uri="http://schemas.microsoft.com/office/word/2010/wordprocessingShape">
-                    <wps:wsp>
-                      <wps:cNvSpPr txBox="1"/>
-                      <wps:spPr>
-                        <a:xfrm>
-                          <a:off x="0" y="0"/>
-                          <a:ext cx="3295650" cy="635"/>
-                        </a:xfrm>
-                        <a:prstGeom prst="rect">
-                          <a:avLst/>
-                        </a:prstGeom>
-                        <a:solidFill>
-                          <a:prstClr val="white"/>
-                        </a:solidFill>
-                        <a:ln>
-                          <a:noFill/>
-                        </a:ln>
-                      </wps:spPr>
-                      <wps:txbx>
-                        <w:txbxContent>
-                          <w:p>
-                            <w:pPr>
-                              <w:pStyle w:val="Kpalrs"/>
-                              <w:jc w:val="center"/>
-                              <w:rPr>
-                                <w:noProof/>
-                              </w:rPr>
-                            </w:pPr>
-                            <w:r>
-                              <w:rPr>
-                                <w:i w:val="0"/>
-                                <w:noProof/>
-                              </w:rPr>
-                              <w:fldChar w:fldCharType="begin"/>
-                            </w:r>
-                            <w:r>
-                              <w:rPr>
-                                <w:i w:val="0"/>
-                                <w:noProof/>
-                              </w:rPr>
-                              <w:instrText xml:space="preserve"> SEQ ábra \* ARABIC </w:instrText>
-                            </w:r>
-                            <w:r>
-                              <w:rPr>
-                                <w:i w:val="0"/>
-                                <w:noProof/>
-                              </w:rPr>
-                              <w:fldChar w:fldCharType="separate"/>
-                            </w:r>
-                            <w:r>
-                              <w:rPr>
-                                <w:i w:val="0"/>
-                                <w:noProof/>
-                              </w:rPr>
-                              <w:t>2</w:t>
-                            </w:r>
-                            <w:r>
-                              <w:rPr>
-                                <w:i w:val="0"/>
-                                <w:noProof/>
-                              </w:rPr>
-                              <w:fldChar w:fldCharType="end"/>
-                            </w:r>
-                            <w:r>
-                              <w:t>. ábra</w:t>
-                            </w:r>
-                            <w:r>
-                              <w:t xml:space="preserve"> Objektum osztály két tulajdonsággal</w:t>
-                            </w:r>
-                          </w:p>
-                        </w:txbxContent>
-                      </wps:txbx>
-                      <wps:bodyPr rot="0" spcFirstLastPara="0" vertOverflow="overflow" horzOverflow="overflow" vert="horz" wrap="square" lIns="0" tIns="0" rIns="0" bIns="0" numCol="1" spcCol="0" rtlCol="0" fromWordArt="0" anchor="t" anchorCtr="0" forceAA="0" compatLnSpc="1">
-                        <a:prstTxWarp prst="textNoShape">
-                          <a:avLst/>
-                        </a:prstTxWarp>
-                        <a:spAutoFit/>
-                      </wps:bodyPr>
-                    </wps:wsp>
-                  </a:graphicData>
-                </a:graphic>
-              </wp:anchor>
-            </w:drawing>
-          </mc:Choice>
-          <mc:Fallback>
-            <w:pict>
-              <v:shapetype w14:anchorId="272D8D67" id="_x0000_t202" coordsize="21600,21600" o:spt="202" path="m,l,21600r21600,l21600,xe">
-                <v:stroke joinstyle="miter"/>
-                <v:path gradientshapeok="t" o:connecttype="rect"/>
-              </v:shapetype>
-              <v:shape id="Szövegdoboz 2" o:spid="_x0000_s1026" type="#_x0000_t202" style="position:absolute;left:0;text-align:left;margin-left:103.75pt;margin-top:107.9pt;width:259.5pt;height:.05pt;z-index:251661312;visibility:visible;mso-wrap-style:square;mso-wrap-distance-left:9pt;mso-wrap-distance-top:0;mso-wrap-distance-right:9pt;mso-wrap-distance-bottom:0;mso-position-horizontal:absolute;mso-position-horizontal-relative:text;mso-position-vertical:absolute;mso-position-vertical-relative:text;v-text-anchor:top" o:gfxdata="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" stroked="f">
-                <v:textbox style="mso-fit-shape-to-text:t" inset="0,0,0,0">
-                  <w:txbxContent>
-                    <w:p>
-                      <w:pPr>
-                        <w:pStyle w:val="Kpalrs"/>
-                        <w:jc w:val="center"/>
-                        <w:rPr>
-                          <w:noProof/>
-                        </w:rPr>
-                      </w:pPr>
-                      <w:r>
-                        <w:rPr>
-                          <w:i w:val="0"/>
-                          <w:noProof/>
-                        </w:rPr>
-                        <w:fldChar w:fldCharType="begin"/>
-                      </w:r>
-                      <w:r>
-                        <w:rPr>
-                          <w:i w:val="0"/>
-                          <w:noProof/>
-                        </w:rPr>
-                        <w:instrText xml:space="preserve"> SEQ ábra \* ARABIC </w:instrText>
-                      </w:r>
-                      <w:r>
-                        <w:rPr>
-                          <w:i w:val="0"/>
-                          <w:noProof/>
-                        </w:rPr>
-                        <w:fldChar w:fldCharType="separate"/>
-                      </w:r>
-                      <w:r>
-                        <w:rPr>
-                          <w:i w:val="0"/>
-                          <w:noProof/>
-                        </w:rPr>
-                        <w:t>2</w:t>
-                      </w:r>
-                      <w:r>
-                        <w:rPr>
-                          <w:i w:val="0"/>
-                          <w:noProof/>
-                        </w:rPr>
-                        <w:fldChar w:fldCharType="end"/>
-                      </w:r>
-                      <w:r>
-                        <w:t>. ábra</w:t>
-                      </w:r>
-                      <w:r>
-                        <w:t xml:space="preserve"> Objektum osztály két tulajdonsággal</w:t>
-                      </w:r>
-                    </w:p>
-                  </w:txbxContent>
-                </v:textbox>
-                <w10:wrap type="topAndBottom"/>
-              </v:shape>
-            </w:pict>
-          </mc:Fallback>
-        </mc:AlternateContent>
-      </w:r>
       <w:r>
         <w:rPr>
           <w:i/>
@@ -3682,6 +2413,66 @@
     </w:p>
     <w:p>
       <w:pPr>
+        <w:spacing w:line="360" w:lineRule="auto"/>
+        <w:jc w:val="center"/>
+        <w:rPr>
+          <w:rFonts w:ascii="Times New Roman" w:hAnsi="Times New Roman" w:cs="Times New Roman"/>
+          <w:i/>
+          <w:sz w:val="18"/>
+          <w:szCs w:val="18"/>
+        </w:rPr>
+      </w:pPr>
+      <w:r>
+        <w:rPr>
+          <w:rFonts w:ascii="Times New Roman" w:hAnsi="Times New Roman" w:cs="Times New Roman"/>
+          <w:i/>
+          <w:sz w:val="18"/>
+          <w:szCs w:val="18"/>
+        </w:rPr>
+        <w:t>1</w:t>
+      </w:r>
+      <w:r>
+        <w:rPr>
+          <w:rFonts w:ascii="Times New Roman" w:hAnsi="Times New Roman" w:cs="Times New Roman"/>
+          <w:i/>
+          <w:sz w:val="24"/>
+          <w:szCs w:val="24"/>
+        </w:rPr>
+        <w:t>.</w:t>
+      </w:r>
+      <w:r>
+        <w:rPr>
+          <w:rFonts w:ascii="Times New Roman" w:hAnsi="Times New Roman" w:cs="Times New Roman"/>
+          <w:i/>
+          <w:sz w:val="18"/>
+          <w:szCs w:val="18"/>
+        </w:rPr>
+        <w:t xml:space="preserve">ábra </w:t>
+      </w:r>
+      <w:r>
+        <w:rPr>
+          <w:rFonts w:ascii="Times New Roman" w:hAnsi="Times New Roman" w:cs="Times New Roman"/>
+          <w:i/>
+          <w:sz w:val="18"/>
+          <w:szCs w:val="18"/>
+        </w:rPr>
+        <w:t>Objektum osztály két tulajdonsággal</w:t>
+      </w:r>
+    </w:p>
+    <w:p>
+      <w:pPr>
+        <w:spacing w:line="360" w:lineRule="auto"/>
+        <w:jc w:val="both"/>
+        <w:rPr>
+          <w:rFonts w:ascii="Times New Roman" w:hAnsi="Times New Roman" w:cs="Times New Roman"/>
+          <w:sz w:val="24"/>
+          <w:szCs w:val="24"/>
+        </w:rPr>
+      </w:pPr>
+    </w:p>
+    <w:p>
+      <w:pPr>
+        <w:spacing w:line="360" w:lineRule="auto"/>
         <w:ind w:firstLine="708"/>
         <w:jc w:val="both"/>
         <w:rPr>
@@ -3696,65 +2487,33 @@
           <w:sz w:val="24"/>
           <w:szCs w:val="24"/>
         </w:rPr>
-        <w:t>A felhasználói felület minőségét befolyásolja</w:t>
-      </w:r>
-      <w:r>
-        <w:rPr>
-          <w:rFonts w:ascii="Times New Roman" w:hAnsi="Times New Roman" w:cs="Times New Roman"/>
-          <w:sz w:val="24"/>
-          <w:szCs w:val="24"/>
-        </w:rPr>
-        <w:t xml:space="preserve"> a </w:t>
-      </w:r>
-      <w:r>
-        <w:rPr>
-          <w:rFonts w:ascii="Times New Roman" w:hAnsi="Times New Roman" w:cs="Times New Roman"/>
-          <w:sz w:val="24"/>
-          <w:szCs w:val="24"/>
-        </w:rPr>
-        <w:t>felhasznált színek száma és fajtája valamint az olvashatóság, így igyekeztem olyan ablakokat létrehozni ahová színes elemeket tettem fel, így sokkal áttekinthetőbb és vonzóbb lett. Ugyanakkor nem használtam túl világos színeket mivel</w:t>
-      </w:r>
-      <w:r>
-        <w:rPr>
-          <w:rFonts w:ascii="Times New Roman" w:hAnsi="Times New Roman" w:cs="Times New Roman"/>
-          <w:sz w:val="24"/>
-          <w:szCs w:val="24"/>
-        </w:rPr>
-        <w:t xml:space="preserve"> a </w:t>
-      </w:r>
-      <w:r>
-        <w:rPr>
-          <w:rFonts w:ascii="Times New Roman" w:hAnsi="Times New Roman" w:cs="Times New Roman"/>
-          <w:sz w:val="24"/>
-          <w:szCs w:val="24"/>
-        </w:rPr>
-        <w:t>túl világos színek egy idő után nem tesznek jót az ember szemének.</w:t>
-      </w:r>
-    </w:p>
-    <w:p>
-      <w:pPr>
-        <w:pStyle w:val="Cmsor4"/>
-        <w:rPr>
-          <w:rFonts w:cs="Times New Roman"/>
-          <w:b w:val="0"/>
-          <w:i/>
-          <w:szCs w:val="24"/>
-        </w:rPr>
-      </w:pPr>
-      <w:bookmarkStart w:id="5" w:name="_Toc34979444"/>
-      <w:r>
-        <w:rPr>
-          <w:rFonts w:cs="Times New Roman"/>
-          <w:b w:val="0"/>
-          <w:i/>
-          <w:szCs w:val="24"/>
+        <w:t>A felhasználói felület minőségét befolyásolja a felhasznált színek száma és fajtája valamint az olvashatóság, így igyekeztem olyan ablakokat létrehozni ahová színes elemeket tettem fel, így sokkal áttekinthetőbb és vonzóbb lett. Ugyanakkor nem használtam túl világos színeket mivel a túl világos színek egy idő után nem tesznek jót az ember szemének.</w:t>
+      </w:r>
+    </w:p>
+    <w:p>
+      <w:pPr>
+        <w:pStyle w:val="Cmsor3"/>
+        <w:rPr>
+          <w:rFonts w:ascii="Times New Roman" w:hAnsi="Times New Roman" w:cs="Times New Roman"/>
+          <w:b/>
+          <w:color w:val="auto"/>
+        </w:rPr>
+      </w:pPr>
+      <w:bookmarkStart w:id="5" w:name="_Toc34561403"/>
+      <w:r>
+        <w:rPr>
+          <w:rFonts w:ascii="Times New Roman" w:hAnsi="Times New Roman" w:cs="Times New Roman"/>
+          <w:b/>
+          <w:color w:val="auto"/>
         </w:rPr>
         <w:t>Bejelentkezés</w:t>
       </w:r>
       <w:bookmarkEnd w:id="5"/>
     </w:p>
-    <w:p>
-      <w:pPr>
+    <w:p/>
+    <w:p>
+      <w:pPr>
+        <w:spacing w:line="360" w:lineRule="auto"/>
         <w:ind w:firstLine="708"/>
         <w:jc w:val="both"/>
         <w:rPr>
@@ -3785,15 +2544,7 @@
           <w:sz w:val="24"/>
           <w:szCs w:val="24"/>
         </w:rPr>
-        <w:t xml:space="preserve"> a </w:t>
-      </w:r>
-      <w:r>
-        <w:rPr>
-          <w:rFonts w:ascii="Times New Roman" w:hAnsi="Times New Roman" w:cs="Times New Roman"/>
-          <w:sz w:val="24"/>
-          <w:szCs w:val="24"/>
-        </w:rPr>
-        <w:t>legtöbb program esetében</w:t>
+        <w:t xml:space="preserve"> a legtöbb program esetében</w:t>
       </w:r>
       <w:r>
         <w:rPr>
@@ -3809,87 +2560,31 @@
           <w:sz w:val="24"/>
           <w:szCs w:val="24"/>
         </w:rPr>
-        <w:t>, hogy</w:t>
-      </w:r>
-      <w:r>
-        <w:rPr>
-          <w:rFonts w:ascii="Times New Roman" w:hAnsi="Times New Roman" w:cs="Times New Roman"/>
-          <w:sz w:val="24"/>
-          <w:szCs w:val="24"/>
-        </w:rPr>
-        <w:t xml:space="preserve"> a </w:t>
-      </w:r>
-      <w:r>
-        <w:rPr>
-          <w:rFonts w:ascii="Times New Roman" w:hAnsi="Times New Roman" w:cs="Times New Roman"/>
-          <w:sz w:val="24"/>
-          <w:szCs w:val="24"/>
-        </w:rPr>
-        <w:t>felhasználó jogosult-e</w:t>
-      </w:r>
-      <w:r>
-        <w:rPr>
-          <w:rFonts w:ascii="Times New Roman" w:hAnsi="Times New Roman" w:cs="Times New Roman"/>
-          <w:sz w:val="24"/>
-          <w:szCs w:val="24"/>
-        </w:rPr>
-        <w:t xml:space="preserve"> a </w:t>
-      </w:r>
-      <w:r>
-        <w:rPr>
-          <w:rFonts w:ascii="Times New Roman" w:hAnsi="Times New Roman" w:cs="Times New Roman"/>
-          <w:sz w:val="24"/>
-          <w:szCs w:val="24"/>
-        </w:rPr>
-        <w:t>program használatára</w:t>
-      </w:r>
-      <w:r>
-        <w:rPr>
-          <w:rFonts w:ascii="Times New Roman" w:hAnsi="Times New Roman" w:cs="Times New Roman"/>
-          <w:sz w:val="24"/>
-          <w:szCs w:val="24"/>
-        </w:rPr>
-        <w:t>. Erre egy olyan ablakot készítettem, ahol</w:t>
-      </w:r>
-      <w:r>
-        <w:rPr>
-          <w:rFonts w:ascii="Times New Roman" w:hAnsi="Times New Roman" w:cs="Times New Roman"/>
-          <w:sz w:val="24"/>
-          <w:szCs w:val="24"/>
-        </w:rPr>
-        <w:t xml:space="preserve"> a </w:t>
-      </w:r>
-      <w:r>
-        <w:rPr>
-          <w:rFonts w:ascii="Times New Roman" w:hAnsi="Times New Roman" w:cs="Times New Roman"/>
-          <w:sz w:val="24"/>
-          <w:szCs w:val="24"/>
-        </w:rPr>
-        <w:t>felhasználónév</w:t>
-      </w:r>
-      <w:r>
-        <w:rPr>
-          <w:rFonts w:ascii="Times New Roman" w:hAnsi="Times New Roman" w:cs="Times New Roman"/>
-          <w:sz w:val="24"/>
-          <w:szCs w:val="24"/>
-        </w:rPr>
-        <w:t xml:space="preserve"> és jelszó megadása után kap egy visszaig</w:t>
-      </w:r>
-      <w:r>
-        <w:rPr>
-          <w:rFonts w:ascii="Times New Roman" w:hAnsi="Times New Roman" w:cs="Times New Roman"/>
-          <w:sz w:val="24"/>
-          <w:szCs w:val="24"/>
-        </w:rPr>
-        <w:t>azolást a rendszertől, hogy van-</w:t>
-      </w:r>
-      <w:r>
-        <w:rPr>
-          <w:rFonts w:ascii="Times New Roman" w:hAnsi="Times New Roman" w:cs="Times New Roman"/>
-          <w:sz w:val="24"/>
-          <w:szCs w:val="24"/>
-        </w:rPr>
-        <w:t xml:space="preserve">e jogosultsága bejelentkezni </w:t>
+        <w:t>, hogy a</w:t>
+      </w:r>
+      <w:r>
+        <w:rPr>
+          <w:rFonts w:ascii="Times New Roman" w:hAnsi="Times New Roman" w:cs="Times New Roman"/>
+          <w:sz w:val="24"/>
+          <w:szCs w:val="24"/>
+        </w:rPr>
+        <w:t xml:space="preserve"> felhasználó jogosult-e a program használatára</w:t>
+      </w:r>
+      <w:r>
+        <w:rPr>
+          <w:rFonts w:ascii="Times New Roman" w:hAnsi="Times New Roman" w:cs="Times New Roman"/>
+          <w:sz w:val="24"/>
+          <w:szCs w:val="24"/>
+        </w:rPr>
+        <w:t>. Erre egy olyan ablakot készítettem, ahol a felhasználónév</w:t>
+      </w:r>
+      <w:r>
+        <w:rPr>
+          <w:rFonts w:ascii="Times New Roman" w:hAnsi="Times New Roman" w:cs="Times New Roman"/>
+          <w:sz w:val="24"/>
+          <w:szCs w:val="24"/>
+        </w:rPr>
+        <w:t xml:space="preserve"> és jelszó megadása után kap egy visszaigazolást a rendszertől, hogy van e jogosultsága bejelentkezni </w:t>
       </w:r>
       <w:r>
         <w:rPr>
@@ -3934,6 +2629,7 @@
     </w:p>
     <w:p>
       <w:pPr>
+        <w:spacing w:line="360" w:lineRule="auto"/>
         <w:ind w:firstLine="708"/>
         <w:jc w:val="both"/>
         <w:rPr>
@@ -3948,182 +2644,28 @@
           <w:sz w:val="24"/>
           <w:szCs w:val="24"/>
         </w:rPr>
-        <w:t>Amint</w:t>
-      </w:r>
-      <w:r>
-        <w:rPr>
-          <w:rFonts w:ascii="Times New Roman" w:hAnsi="Times New Roman" w:cs="Times New Roman"/>
-          <w:sz w:val="24"/>
-          <w:szCs w:val="24"/>
-        </w:rPr>
-        <w:t xml:space="preserve"> a </w:t>
-      </w:r>
-      <w:r>
-        <w:rPr>
-          <w:rFonts w:ascii="Times New Roman" w:hAnsi="Times New Roman" w:cs="Times New Roman"/>
-          <w:sz w:val="24"/>
-          <w:szCs w:val="24"/>
-        </w:rPr>
-        <w:t>felhasználó rákattint</w:t>
-      </w:r>
-      <w:r>
-        <w:rPr>
-          <w:rFonts w:ascii="Times New Roman" w:hAnsi="Times New Roman" w:cs="Times New Roman"/>
-          <w:sz w:val="24"/>
-          <w:szCs w:val="24"/>
-        </w:rPr>
-        <w:t xml:space="preserve"> a </w:t>
-      </w:r>
-      <w:r>
-        <w:rPr>
-          <w:rFonts w:ascii="Times New Roman" w:hAnsi="Times New Roman" w:cs="Times New Roman"/>
-          <w:sz w:val="24"/>
-          <w:szCs w:val="24"/>
-        </w:rPr>
-        <w:t>bejelentkezés gombra, azonnal lefut egy kérés az adatbázis felé, amely ellenőrzi, hogy létezik-e</w:t>
-      </w:r>
-      <w:r>
-        <w:rPr>
-          <w:rFonts w:ascii="Times New Roman" w:hAnsi="Times New Roman" w:cs="Times New Roman"/>
-          <w:sz w:val="24"/>
-          <w:szCs w:val="24"/>
-        </w:rPr>
-        <w:t xml:space="preserve"> a </w:t>
-      </w:r>
-      <w:r>
-        <w:rPr>
-          <w:rFonts w:ascii="Times New Roman" w:hAnsi="Times New Roman" w:cs="Times New Roman"/>
-          <w:sz w:val="24"/>
-          <w:szCs w:val="24"/>
-        </w:rPr>
-        <w:t>megadott felhasználónév és jelszó. Ha nem létezik</w:t>
-      </w:r>
-      <w:r>
-        <w:rPr>
-          <w:rFonts w:ascii="Times New Roman" w:hAnsi="Times New Roman" w:cs="Times New Roman"/>
-          <w:sz w:val="24"/>
-          <w:szCs w:val="24"/>
-        </w:rPr>
-        <w:t xml:space="preserve"> a </w:t>
-      </w:r>
-      <w:r>
-        <w:rPr>
-          <w:rFonts w:ascii="Times New Roman" w:hAnsi="Times New Roman" w:cs="Times New Roman"/>
-          <w:sz w:val="24"/>
-          <w:szCs w:val="24"/>
-        </w:rPr>
-        <w:t>felh</w:t>
-      </w:r>
-      <w:r>
-        <w:rPr>
-          <w:rFonts w:ascii="Times New Roman" w:hAnsi="Times New Roman" w:cs="Times New Roman"/>
-          <w:sz w:val="24"/>
-          <w:szCs w:val="24"/>
-        </w:rPr>
-        <w:t>asználónév vagy valamelyik adatot rosszul adott meg</w:t>
-      </w:r>
-      <w:r>
-        <w:rPr>
-          <w:rFonts w:ascii="Times New Roman" w:hAnsi="Times New Roman" w:cs="Times New Roman"/>
-          <w:sz w:val="24"/>
-          <w:szCs w:val="24"/>
-        </w:rPr>
-        <w:t xml:space="preserve"> a </w:t>
-      </w:r>
-      <w:r>
-        <w:rPr>
-          <w:rFonts w:ascii="Times New Roman" w:hAnsi="Times New Roman" w:cs="Times New Roman"/>
-          <w:sz w:val="24"/>
-          <w:szCs w:val="24"/>
-        </w:rPr>
-        <w:t>kliens, akkor egy hibaüzenet jelenik meg és</w:t>
-      </w:r>
-      <w:r>
-        <w:rPr>
-          <w:rFonts w:ascii="Times New Roman" w:hAnsi="Times New Roman" w:cs="Times New Roman"/>
-          <w:sz w:val="24"/>
-          <w:szCs w:val="24"/>
-        </w:rPr>
-        <w:t xml:space="preserve"> a </w:t>
-      </w:r>
-      <w:r>
-        <w:rPr>
-          <w:rFonts w:ascii="Times New Roman" w:hAnsi="Times New Roman" w:cs="Times New Roman"/>
-          <w:sz w:val="24"/>
-          <w:szCs w:val="24"/>
-        </w:rPr>
-        <w:t>rendszer nem lép. Azonban ha</w:t>
-      </w:r>
-      <w:r>
-        <w:rPr>
-          <w:rFonts w:ascii="Times New Roman" w:hAnsi="Times New Roman" w:cs="Times New Roman"/>
-          <w:sz w:val="24"/>
-          <w:szCs w:val="24"/>
-        </w:rPr>
-        <w:t xml:space="preserve"> a </w:t>
-      </w:r>
-      <w:r>
-        <w:rPr>
-          <w:rFonts w:ascii="Times New Roman" w:hAnsi="Times New Roman" w:cs="Times New Roman"/>
-          <w:sz w:val="24"/>
-          <w:szCs w:val="24"/>
-        </w:rPr>
-        <w:t>kliens mindent helyesen adott meg akkor</w:t>
-      </w:r>
-      <w:r>
-        <w:rPr>
-          <w:rFonts w:ascii="Times New Roman" w:hAnsi="Times New Roman" w:cs="Times New Roman"/>
-          <w:sz w:val="24"/>
-          <w:szCs w:val="24"/>
-        </w:rPr>
-        <w:t xml:space="preserve"> a , Sikeres</w:t>
-      </w:r>
-      <w:r>
-        <w:rPr>
-          <w:rFonts w:ascii="Times New Roman" w:hAnsi="Times New Roman" w:cs="Times New Roman"/>
-          <w:sz w:val="24"/>
-          <w:szCs w:val="24"/>
-        </w:rPr>
-        <w:t xml:space="preserve"> Bejelentkezés” üzenet után</w:t>
-      </w:r>
-      <w:r>
-        <w:rPr>
-          <w:rFonts w:ascii="Times New Roman" w:hAnsi="Times New Roman" w:cs="Times New Roman"/>
-          <w:sz w:val="24"/>
-          <w:szCs w:val="24"/>
-        </w:rPr>
-        <w:t xml:space="preserve"> a </w:t>
-      </w:r>
-      <w:r>
-        <w:rPr>
-          <w:rFonts w:ascii="Times New Roman" w:hAnsi="Times New Roman" w:cs="Times New Roman"/>
-          <w:sz w:val="24"/>
-          <w:szCs w:val="24"/>
-        </w:rPr>
-        <w:t>program átirányítja</w:t>
-      </w:r>
-      <w:r>
-        <w:rPr>
-          <w:rFonts w:ascii="Times New Roman" w:hAnsi="Times New Roman" w:cs="Times New Roman"/>
-          <w:sz w:val="24"/>
-          <w:szCs w:val="24"/>
-        </w:rPr>
-        <w:t xml:space="preserve"> a </w:t>
-      </w:r>
-      <w:r>
-        <w:rPr>
-          <w:rFonts w:ascii="Times New Roman" w:hAnsi="Times New Roman" w:cs="Times New Roman"/>
-          <w:sz w:val="24"/>
-          <w:szCs w:val="24"/>
-        </w:rPr>
-        <w:t>főmenüre.</w:t>
-      </w:r>
-    </w:p>
-    <w:p>
-      <w:pPr>
-        <w:keepNext/>
-        <w:ind w:right="283" w:firstLine="708"/>
+        <w:t>Amint a felhasználó rákattint a bejelentkezés gombra, azonnal lefut egy kérés az adatbázis felé, amely ellenőrzi, hogy létezik-e a megadott felhasználónév és jelszó. Ha nem létezik a felh</w:t>
+      </w:r>
+      <w:r>
+        <w:rPr>
+          <w:rFonts w:ascii="Times New Roman" w:hAnsi="Times New Roman" w:cs="Times New Roman"/>
+          <w:sz w:val="24"/>
+          <w:szCs w:val="24"/>
+        </w:rPr>
+        <w:t>asználónév vagy valamelyik adatot rosszul adott meg a kliens, akkor egy hibaüzenet jelenik meg és a rendszer nem lép. Azonban ha a kliens mindent helyesen adott meg akkor a ,,Sikeres Bejelentkezés” üzenet után a program átirányítja a főmenüre.</w:t>
+      </w:r>
+    </w:p>
+    <w:p>
+      <w:pPr>
+        <w:spacing w:line="360" w:lineRule="auto"/>
+        <w:ind w:firstLine="708"/>
         <w:jc w:val="center"/>
+        <w:rPr>
+          <w:rFonts w:ascii="Times New Roman" w:hAnsi="Times New Roman" w:cs="Times New Roman"/>
+          <w:i/>
+          <w:sz w:val="18"/>
+          <w:szCs w:val="18"/>
+        </w:rPr>
       </w:pPr>
       <w:r>
         <w:rPr>
@@ -4134,6 +2676,7 @@
           <w:szCs w:val="18"/>
           <w:lang w:eastAsia="hu-HU"/>
         </w:rPr>
+        <w:lastRenderedPageBreak/>
         <w:drawing>
           <wp:inline distT="0" distB="0" distL="0" distR="0">
             <wp:extent cx="5005791" cy="2035534"/>
@@ -4176,80 +2719,53 @@
           </wp:inline>
         </w:drawing>
       </w:r>
-    </w:p>
-    <w:p>
-      <w:pPr>
-        <w:pStyle w:val="Kpalrs"/>
-        <w:jc w:val="center"/>
-        <w:rPr>
-          <w:rFonts w:ascii="Times New Roman" w:hAnsi="Times New Roman" w:cs="Times New Roman"/>
-          <w:i w:val="0"/>
-        </w:rPr>
-      </w:pPr>
-      <w:r>
-        <w:rPr>
-          <w:rFonts w:ascii="Times New Roman" w:hAnsi="Times New Roman" w:cs="Times New Roman"/>
-          <w:i w:val="0"/>
-        </w:rPr>
-        <w:fldChar w:fldCharType="begin"/>
-      </w:r>
-      <w:r>
-        <w:rPr>
-          <w:rFonts w:ascii="Times New Roman" w:hAnsi="Times New Roman" w:cs="Times New Roman"/>
-          <w:i w:val="0"/>
-        </w:rPr>
-        <w:instrText xml:space="preserve"> SEQ ábra \* ARABIC </w:instrText>
-      </w:r>
-      <w:r>
-        <w:rPr>
-          <w:rFonts w:ascii="Times New Roman" w:hAnsi="Times New Roman" w:cs="Times New Roman"/>
-          <w:i w:val="0"/>
-        </w:rPr>
-        <w:fldChar w:fldCharType="separate"/>
-      </w:r>
-      <w:r>
-        <w:rPr>
-          <w:rFonts w:ascii="Times New Roman" w:hAnsi="Times New Roman" w:cs="Times New Roman"/>
-          <w:i w:val="0"/>
-          <w:noProof/>
-        </w:rPr>
-        <w:t>3</w:t>
-      </w:r>
-      <w:r>
-        <w:rPr>
-          <w:rFonts w:ascii="Times New Roman" w:hAnsi="Times New Roman" w:cs="Times New Roman"/>
-          <w:i w:val="0"/>
-        </w:rPr>
-        <w:fldChar w:fldCharType="end"/>
-      </w:r>
-      <w:r>
-        <w:t xml:space="preserve">. ábra </w:t>
-      </w:r>
-      <w:r>
-        <w:t>Metódus, amely ellenőrzi</w:t>
-      </w:r>
-      <w:r>
-        <w:t xml:space="preserve"> a </w:t>
-      </w:r>
-      <w:r>
-        <w:t>felhasználónevet és jelszót</w:t>
-      </w:r>
-    </w:p>
-    <w:p>
-      <w:pPr>
-        <w:pStyle w:val="Cmsor4"/>
-        <w:rPr>
-          <w:b w:val="0"/>
-        </w:rPr>
-      </w:pPr>
-      <w:bookmarkStart w:id="6" w:name="_Toc34979445"/>
-      <w:r>
-        <w:rPr>
-          <w:b w:val="0"/>
-        </w:rPr>
-        <w:t>Valami</w:t>
-      </w:r>
-      <w:bookmarkEnd w:id="6"/>
+      <w:r>
+        <w:rPr>
+          <w:rFonts w:ascii="Times New Roman" w:hAnsi="Times New Roman" w:cs="Times New Roman"/>
+          <w:i/>
+          <w:sz w:val="18"/>
+          <w:szCs w:val="18"/>
+        </w:rPr>
+        <w:t>2</w:t>
+      </w:r>
+      <w:r>
+        <w:rPr>
+          <w:rFonts w:ascii="Times New Roman" w:hAnsi="Times New Roman" w:cs="Times New Roman"/>
+          <w:i/>
+          <w:sz w:val="24"/>
+          <w:szCs w:val="24"/>
+        </w:rPr>
+        <w:t>.</w:t>
+      </w:r>
+      <w:r>
+        <w:rPr>
+          <w:rFonts w:ascii="Times New Roman" w:hAnsi="Times New Roman" w:cs="Times New Roman"/>
+          <w:i/>
+          <w:sz w:val="18"/>
+          <w:szCs w:val="18"/>
+        </w:rPr>
+        <w:t xml:space="preserve">ábra </w:t>
+      </w:r>
+      <w:r>
+        <w:rPr>
+          <w:rFonts w:ascii="Times New Roman" w:hAnsi="Times New Roman" w:cs="Times New Roman"/>
+          <w:i/>
+          <w:sz w:val="18"/>
+          <w:szCs w:val="18"/>
+        </w:rPr>
+        <w:t>Metódus, amely ellenőrzi a felhasználónevet és jelszót</w:t>
+      </w:r>
+    </w:p>
+    <w:p>
+      <w:pPr>
+        <w:jc w:val="both"/>
+        <w:rPr>
+          <w:rFonts w:ascii="Times New Roman" w:hAnsi="Times New Roman" w:cs="Times New Roman"/>
+          <w:b/>
+          <w:sz w:val="24"/>
+          <w:szCs w:val="24"/>
+        </w:rPr>
+      </w:pPr>
     </w:p>
     <w:sectPr>
       <w:footerReference w:type="default" r:id="rId12"/>
@@ -4264,11 +2780,11 @@
 </file>
 
 <file path=word/endnotes.xml><?xml version="1.0" encoding="utf-8"?>
-<w:endnotes xmlns:wpc="http://schemas.microsoft.com/office/word/2010/wordprocessingCanvas" xmlns:cx="http://schemas.microsoft.com/office/drawing/2014/chartex" xmlns:cx1="http://schemas.microsoft.com/office/drawing/2015/9/8/chartex" xmlns:mc="http://schemas.openxmlformats.org/markup-compatibility/2006" xmlns:o="urn:schemas-microsoft-com:office:office" xmlns:r="http://schemas.openxmlformats.org/officeDocument/2006/relationships" xmlns:m="http://schemas.openxmlformats.org/officeDocument/2006/math" xmlns:v="urn:schemas-microsoft-com:vml" xmlns:wp14="http://schemas.microsoft.com/office/word/2010/wordprocessingDrawing" xmlns:wp="http://schemas.openxmlformats.org/drawingml/2006/wordprocessingDrawing" xmlns:w10="urn:schemas-microsoft-com:office:word" xmlns:w="http://schemas.openxmlformats.org/wordprocessingml/2006/main" xmlns:w14="http://schemas.microsoft.com/office/word/2010/wordml" xmlns:w15="http://schemas.microsoft.com/office/word/2012/wordml" xmlns:w16se="http://schemas.microsoft.com/office/word/2015/wordml/symex" xmlns:wpg="http://schemas.microsoft.com/office/word/2010/wordprocessingGroup" xmlns:wpi="http://schemas.microsoft.com/office/word/2010/wordprocessingInk" xmlns:wne="http://schemas.microsoft.com/office/word/2006/wordml" xmlns:wps="http://schemas.microsoft.com/office/word/2010/wordprocessingShape" mc:Ignorable="w14 w15 w16se wp14">
+<w:endnotes xmlns:wpc="http://schemas.microsoft.com/office/word/2010/wordprocessingCanvas" xmlns:cx="http://schemas.microsoft.com/office/drawing/2014/chartex" xmlns:mc="http://schemas.openxmlformats.org/markup-compatibility/2006" xmlns:o="urn:schemas-microsoft-com:office:office" xmlns:r="http://schemas.openxmlformats.org/officeDocument/2006/relationships" xmlns:m="http://schemas.openxmlformats.org/officeDocument/2006/math" xmlns:v="urn:schemas-microsoft-com:vml" xmlns:wp14="http://schemas.microsoft.com/office/word/2010/wordprocessingDrawing" xmlns:wp="http://schemas.openxmlformats.org/drawingml/2006/wordprocessingDrawing" xmlns:w10="urn:schemas-microsoft-com:office:word" xmlns:w="http://schemas.openxmlformats.org/wordprocessingml/2006/main" xmlns:w14="http://schemas.microsoft.com/office/word/2010/wordml" xmlns:w15="http://schemas.microsoft.com/office/word/2012/wordml" xmlns:w16se="http://schemas.microsoft.com/office/word/2015/wordml/symex" xmlns:wpg="http://schemas.microsoft.com/office/word/2010/wordprocessingGroup" xmlns:wpi="http://schemas.microsoft.com/office/word/2010/wordprocessingInk" xmlns:wne="http://schemas.microsoft.com/office/word/2006/wordml" xmlns:wps="http://schemas.microsoft.com/office/word/2010/wordprocessingShape" mc:Ignorable="w14 w15 w16se wp14">
   <w:endnote w:type="separator" w:id="-1">
     <w:p>
       <w:pPr>
-        <w:spacing w:line="240" w:lineRule="auto"/>
+        <w:spacing w:after="0" w:line="240" w:lineRule="auto"/>
       </w:pPr>
       <w:r>
         <w:separator/>
@@ -4278,7 +2794,7 @@
   <w:endnote w:type="continuationSeparator" w:id="0">
     <w:p>
       <w:pPr>
-        <w:spacing w:line="240" w:lineRule="auto"/>
+        <w:spacing w:after="0" w:line="240" w:lineRule="auto"/>
       </w:pPr>
       <w:r>
         <w:continuationSeparator/>
@@ -4289,7 +2805,7 @@
 </file>
 
 <file path=word/footer1.xml><?xml version="1.0" encoding="utf-8"?>
-<w:ftr xmlns:wpc="http://schemas.microsoft.com/office/word/2010/wordprocessingCanvas" xmlns:cx="http://schemas.microsoft.com/office/drawing/2014/chartex" xmlns:cx1="http://schemas.microsoft.com/office/drawing/2015/9/8/chartex" xmlns:mc="http://schemas.openxmlformats.org/markup-compatibility/2006" xmlns:o="urn:schemas-microsoft-com:office:office" xmlns:r="http://schemas.openxmlformats.org/officeDocument/2006/relationships" xmlns:m="http://schemas.openxmlformats.org/officeDocument/2006/math" xmlns:v="urn:schemas-microsoft-com:vml" xmlns:wp14="http://schemas.microsoft.com/office/word/2010/wordprocessingDrawing" xmlns:wp="http://schemas.openxmlformats.org/drawingml/2006/wordprocessingDrawing" xmlns:w10="urn:schemas-microsoft-com:office:word" xmlns:w="http://schemas.openxmlformats.org/wordprocessingml/2006/main" xmlns:w14="http://schemas.microsoft.com/office/word/2010/wordml" xmlns:w15="http://schemas.microsoft.com/office/word/2012/wordml" xmlns:w16se="http://schemas.microsoft.com/office/word/2015/wordml/symex" xmlns:wpg="http://schemas.microsoft.com/office/word/2010/wordprocessingGroup" xmlns:wpi="http://schemas.microsoft.com/office/word/2010/wordprocessingInk" xmlns:wne="http://schemas.microsoft.com/office/word/2006/wordml" xmlns:wps="http://schemas.microsoft.com/office/word/2010/wordprocessingShape" mc:Ignorable="w14 w15 w16se wp14">
+<w:ftr xmlns:wpc="http://schemas.microsoft.com/office/word/2010/wordprocessingCanvas" xmlns:cx="http://schemas.microsoft.com/office/drawing/2014/chartex" xmlns:mc="http://schemas.openxmlformats.org/markup-compatibility/2006" xmlns:o="urn:schemas-microsoft-com:office:office" xmlns:r="http://schemas.openxmlformats.org/officeDocument/2006/relationships" xmlns:m="http://schemas.openxmlformats.org/officeDocument/2006/math" xmlns:v="urn:schemas-microsoft-com:vml" xmlns:wp14="http://schemas.microsoft.com/office/word/2010/wordprocessingDrawing" xmlns:wp="http://schemas.openxmlformats.org/drawingml/2006/wordprocessingDrawing" xmlns:w10="urn:schemas-microsoft-com:office:word" xmlns:w="http://schemas.openxmlformats.org/wordprocessingml/2006/main" xmlns:w14="http://schemas.microsoft.com/office/word/2010/wordml" xmlns:w15="http://schemas.microsoft.com/office/word/2012/wordml" xmlns:w16se="http://schemas.microsoft.com/office/word/2015/wordml/symex" xmlns:wpg="http://schemas.microsoft.com/office/word/2010/wordprocessingGroup" xmlns:wpi="http://schemas.microsoft.com/office/word/2010/wordprocessingInk" xmlns:wne="http://schemas.microsoft.com/office/word/2006/wordml" xmlns:wps="http://schemas.microsoft.com/office/word/2010/wordprocessingShape" mc:Ignorable="w14 w15 w16se wp14">
   <w:sdt>
     <w:sdtPr>
       <w:id w:val="-2036884861"/>
@@ -4335,11 +2851,11 @@
 </file>
 
 <file path=word/footnotes.xml><?xml version="1.0" encoding="utf-8"?>
-<w:footnotes xmlns:wpc="http://schemas.microsoft.com/office/word/2010/wordprocessingCanvas" xmlns:cx="http://schemas.microsoft.com/office/drawing/2014/chartex" xmlns:cx1="http://schemas.microsoft.com/office/drawing/2015/9/8/chartex" xmlns:mc="http://schemas.openxmlformats.org/markup-compatibility/2006" xmlns:o="urn:schemas-microsoft-com:office:office" xmlns:r="http://schemas.openxmlformats.org/officeDocument/2006/relationships" xmlns:m="http://schemas.openxmlformats.org/officeDocument/2006/math" xmlns:v="urn:schemas-microsoft-com:vml" xmlns:wp14="http://schemas.microsoft.com/office/word/2010/wordprocessingDrawing" xmlns:wp="http://schemas.openxmlformats.org/drawingml/2006/wordprocessingDrawing" xmlns:w10="urn:schemas-microsoft-com:office:word" xmlns:w="http://schemas.openxmlformats.org/wordprocessingml/2006/main" xmlns:w14="http://schemas.microsoft.com/office/word/2010/wordml" xmlns:w15="http://schemas.microsoft.com/office/word/2012/wordml" xmlns:w16se="http://schemas.microsoft.com/office/word/2015/wordml/symex" xmlns:wpg="http://schemas.microsoft.com/office/word/2010/wordprocessingGroup" xmlns:wpi="http://schemas.microsoft.com/office/word/2010/wordprocessingInk" xmlns:wne="http://schemas.microsoft.com/office/word/2006/wordml" xmlns:wps="http://schemas.microsoft.com/office/word/2010/wordprocessingShape" mc:Ignorable="w14 w15 w16se wp14">
+<w:footnotes xmlns:wpc="http://schemas.microsoft.com/office/word/2010/wordprocessingCanvas" xmlns:cx="http://schemas.microsoft.com/office/drawing/2014/chartex" xmlns:mc="http://schemas.openxmlformats.org/markup-compatibility/2006" xmlns:o="urn:schemas-microsoft-com:office:office" xmlns:r="http://schemas.openxmlformats.org/officeDocument/2006/relationships" xmlns:m="http://schemas.openxmlformats.org/officeDocument/2006/math" xmlns:v="urn:schemas-microsoft-com:vml" xmlns:wp14="http://schemas.microsoft.com/office/word/2010/wordprocessingDrawing" xmlns:wp="http://schemas.openxmlformats.org/drawingml/2006/wordprocessingDrawing" xmlns:w10="urn:schemas-microsoft-com:office:word" xmlns:w="http://schemas.openxmlformats.org/wordprocessingml/2006/main" xmlns:w14="http://schemas.microsoft.com/office/word/2010/wordml" xmlns:w15="http://schemas.microsoft.com/office/word/2012/wordml" xmlns:w16se="http://schemas.microsoft.com/office/word/2015/wordml/symex" xmlns:wpg="http://schemas.microsoft.com/office/word/2010/wordprocessingGroup" xmlns:wpi="http://schemas.microsoft.com/office/word/2010/wordprocessingInk" xmlns:wne="http://schemas.microsoft.com/office/word/2006/wordml" xmlns:wps="http://schemas.microsoft.com/office/word/2010/wordprocessingShape" mc:Ignorable="w14 w15 w16se wp14">
   <w:footnote w:type="separator" w:id="-1">
     <w:p>
       <w:pPr>
-        <w:spacing w:line="240" w:lineRule="auto"/>
+        <w:spacing w:after="0" w:line="240" w:lineRule="auto"/>
       </w:pPr>
       <w:r>
         <w:separator/>
@@ -4349,7 +2865,7 @@
   <w:footnote w:type="continuationSeparator" w:id="0">
     <w:p>
       <w:pPr>
-        <w:spacing w:line="240" w:lineRule="auto"/>
+        <w:spacing w:after="0" w:line="240" w:lineRule="auto"/>
       </w:pPr>
       <w:r>
         <w:continuationSeparator/>
@@ -4368,10 +2884,7 @@
         <w:t>1</w:t>
       </w:r>
       <w:r>
-        <w:t xml:space="preserve"> </w:t>
-      </w:r>
-      <w:r>
-        <w:t>Testtömeg-index</w:t>
+        <w:t xml:space="preserve"> testtömeg-index</w:t>
       </w:r>
     </w:p>
   </w:footnote>
@@ -4379,7 +2892,7 @@
 </file>
 
 <file path=word/numbering.xml><?xml version="1.0" encoding="utf-8"?>
-<w:numbering xmlns:wpc="http://schemas.microsoft.com/office/word/2010/wordprocessingCanvas" xmlns:cx="http://schemas.microsoft.com/office/drawing/2014/chartex" xmlns:cx1="http://schemas.microsoft.com/office/drawing/2015/9/8/chartex" xmlns:mc="http://schemas.openxmlformats.org/markup-compatibility/2006" xmlns:o="urn:schemas-microsoft-com:office:office" xmlns:r="http://schemas.openxmlformats.org/officeDocument/2006/relationships" xmlns:m="http://schemas.openxmlformats.org/officeDocument/2006/math" xmlns:v="urn:schemas-microsoft-com:vml" xmlns:wp14="http://schemas.microsoft.com/office/word/2010/wordprocessingDrawing" xmlns:wp="http://schemas.openxmlformats.org/drawingml/2006/wordprocessingDrawing" xmlns:w10="urn:schemas-microsoft-com:office:word" xmlns:w="http://schemas.openxmlformats.org/wordprocessingml/2006/main" xmlns:w14="http://schemas.microsoft.com/office/word/2010/wordml" xmlns:w15="http://schemas.microsoft.com/office/word/2012/wordml" xmlns:w16se="http://schemas.microsoft.com/office/word/2015/wordml/symex" xmlns:wpg="http://schemas.microsoft.com/office/word/2010/wordprocessingGroup" xmlns:wpi="http://schemas.microsoft.com/office/word/2010/wordprocessingInk" xmlns:wne="http://schemas.microsoft.com/office/word/2006/wordml" xmlns:wps="http://schemas.microsoft.com/office/word/2010/wordprocessingShape" mc:Ignorable="w14 w15 w16se wp14">
+<w:numbering xmlns:wpc="http://schemas.microsoft.com/office/word/2010/wordprocessingCanvas" xmlns:cx="http://schemas.microsoft.com/office/drawing/2014/chartex" xmlns:mc="http://schemas.openxmlformats.org/markup-compatibility/2006" xmlns:o="urn:schemas-microsoft-com:office:office" xmlns:r="http://schemas.openxmlformats.org/officeDocument/2006/relationships" xmlns:m="http://schemas.openxmlformats.org/officeDocument/2006/math" xmlns:v="urn:schemas-microsoft-com:vml" xmlns:wp14="http://schemas.microsoft.com/office/word/2010/wordprocessingDrawing" xmlns:wp="http://schemas.openxmlformats.org/drawingml/2006/wordprocessingDrawing" xmlns:w10="urn:schemas-microsoft-com:office:word" xmlns:w="http://schemas.openxmlformats.org/wordprocessingml/2006/main" xmlns:w14="http://schemas.microsoft.com/office/word/2010/wordml" xmlns:w15="http://schemas.microsoft.com/office/word/2012/wordml" xmlns:w16se="http://schemas.microsoft.com/office/word/2015/wordml/symex" xmlns:wpg="http://schemas.microsoft.com/office/word/2010/wordprocessingGroup" xmlns:wpi="http://schemas.microsoft.com/office/word/2010/wordprocessingInk" xmlns:wne="http://schemas.microsoft.com/office/word/2006/wordml" xmlns:wps="http://schemas.microsoft.com/office/word/2010/wordprocessingShape" mc:Ignorable="w14 w15 w16se wp14">
   <w:abstractNum w:abstractNumId="0" w15:restartNumberingAfterBreak="0">
     <w:nsid w:val="1D4222CE"/>
     <w:multiLevelType w:val="hybridMultilevel"/>
@@ -5423,10 +3936,6 @@
   <w:style w:type="paragraph" w:default="1" w:styleId="Norml">
     <w:name w:val="Normal"/>
     <w:qFormat/>
-    <w:rsid w:val="009C533B"/>
-    <w:pPr>
-      <w:spacing w:after="0" w:line="360" w:lineRule="auto"/>
-    </w:pPr>
   </w:style>
   <w:style w:type="paragraph" w:styleId="Cmsor1">
     <w:name w:val="heading 1"/>
@@ -5439,7 +3948,7 @@
     <w:pPr>
       <w:keepNext/>
       <w:keepLines/>
-      <w:spacing w:before="240"/>
+      <w:spacing w:before="240" w:after="0"/>
       <w:outlineLvl w:val="0"/>
     </w:pPr>
     <w:rPr>
@@ -5461,7 +3970,7 @@
     <w:pPr>
       <w:keepNext/>
       <w:keepLines/>
-      <w:spacing w:before="40"/>
+      <w:spacing w:before="40" w:after="0"/>
       <w:outlineLvl w:val="1"/>
     </w:pPr>
     <w:rPr>
@@ -5479,11 +3988,11 @@
     <w:uiPriority w:val="9"/>
     <w:unhideWhenUsed/>
     <w:qFormat/>
-    <w:rsid w:val="009C533B"/>
+    <w:rsid w:val="002A4DDA"/>
     <w:pPr>
       <w:keepNext/>
       <w:keepLines/>
-      <w:spacing w:before="40" w:after="240"/>
+      <w:spacing w:before="40" w:after="0"/>
       <w:outlineLvl w:val="2"/>
     </w:pPr>
     <w:rPr>
@@ -5491,28 +4000,6 @@
       <w:color w:val="1F4D78" w:themeColor="accent1" w:themeShade="7F"/>
       <w:sz w:val="24"/>
       <w:szCs w:val="24"/>
-    </w:rPr>
-  </w:style>
-  <w:style w:type="paragraph" w:styleId="Cmsor4">
-    <w:name w:val="heading 4"/>
-    <w:basedOn w:val="Norml"/>
-    <w:next w:val="Norml"/>
-    <w:link w:val="Cmsor4Char"/>
-    <w:uiPriority w:val="9"/>
-    <w:unhideWhenUsed/>
-    <w:qFormat/>
-    <w:rsid w:val="009C533B"/>
-    <w:pPr>
-      <w:keepNext/>
-      <w:keepLines/>
-      <w:spacing w:before="40"/>
-      <w:outlineLvl w:val="3"/>
-    </w:pPr>
-    <w:rPr>
-      <w:rFonts w:ascii="Times New Roman" w:eastAsiaTheme="majorEastAsia" w:hAnsi="Times New Roman" w:cstheme="majorBidi"/>
-      <w:b/>
-      <w:iCs/>
-      <w:sz w:val="24"/>
     </w:rPr>
   </w:style>
   <w:style w:type="character" w:default="1" w:styleId="Bekezdsalapbettpusa">
@@ -5554,7 +4041,7 @@
         <w:tab w:val="center" w:pos="4536"/>
         <w:tab w:val="right" w:pos="9072"/>
       </w:tabs>
-      <w:spacing w:line="240" w:lineRule="auto"/>
+      <w:spacing w:after="0" w:line="240" w:lineRule="auto"/>
     </w:pPr>
   </w:style>
   <w:style w:type="character" w:customStyle="1" w:styleId="lfejChar">
@@ -5576,7 +4063,7 @@
         <w:tab w:val="center" w:pos="4536"/>
         <w:tab w:val="right" w:pos="9072"/>
       </w:tabs>
-      <w:spacing w:line="240" w:lineRule="auto"/>
+      <w:spacing w:after="0" w:line="240" w:lineRule="auto"/>
     </w:pPr>
   </w:style>
   <w:style w:type="character" w:customStyle="1" w:styleId="llbChar">
@@ -5623,7 +4110,7 @@
     <w:qFormat/>
     <w:rsid w:val="008B7FE5"/>
     <w:pPr>
-      <w:spacing w:line="240" w:lineRule="auto"/>
+      <w:spacing w:after="0" w:line="240" w:lineRule="auto"/>
       <w:contextualSpacing/>
     </w:pPr>
     <w:rPr>
@@ -5668,7 +4155,7 @@
     <w:unhideWhenUsed/>
     <w:rsid w:val="00C81EF6"/>
     <w:pPr>
-      <w:spacing w:line="240" w:lineRule="auto"/>
+      <w:spacing w:after="0" w:line="240" w:lineRule="auto"/>
     </w:pPr>
     <w:rPr>
       <w:sz w:val="20"/>
@@ -5766,7 +4253,7 @@
     <w:basedOn w:val="Bekezdsalapbettpusa"/>
     <w:link w:val="Cmsor3"/>
     <w:uiPriority w:val="9"/>
-    <w:rsid w:val="009C533B"/>
+    <w:rsid w:val="002A4DDA"/>
     <w:rPr>
       <w:rFonts w:asciiTheme="majorHAnsi" w:eastAsiaTheme="majorEastAsia" w:hAnsiTheme="majorHAnsi" w:cstheme="majorBidi"/>
       <w:color w:val="1F4D78" w:themeColor="accent1" w:themeShade="7F"/>
@@ -5783,7 +4270,7 @@
     <w:unhideWhenUsed/>
     <w:rsid w:val="002A4DDA"/>
     <w:pPr>
-      <w:spacing w:line="240" w:lineRule="auto"/>
+      <w:spacing w:after="0" w:line="240" w:lineRule="auto"/>
     </w:pPr>
     <w:rPr>
       <w:rFonts w:ascii="Segoe UI" w:hAnsi="Segoe UI" w:cs="Segoe UI"/>
@@ -5881,51 +4368,6 @@
       <w:bCs/>
       <w:sz w:val="20"/>
       <w:szCs w:val="20"/>
-    </w:rPr>
-  </w:style>
-  <w:style w:type="character" w:customStyle="1" w:styleId="Cmsor4Char">
-    <w:name w:val="Címsor 4 Char"/>
-    <w:basedOn w:val="Bekezdsalapbettpusa"/>
-    <w:link w:val="Cmsor4"/>
-    <w:uiPriority w:val="9"/>
-    <w:rsid w:val="009C533B"/>
-    <w:rPr>
-      <w:rFonts w:ascii="Times New Roman" w:eastAsiaTheme="majorEastAsia" w:hAnsi="Times New Roman" w:cstheme="majorBidi"/>
-      <w:b/>
-      <w:iCs/>
-      <w:sz w:val="24"/>
-    </w:rPr>
-  </w:style>
-  <w:style w:type="paragraph" w:styleId="TJ4">
-    <w:name w:val="toc 4"/>
-    <w:basedOn w:val="Norml"/>
-    <w:next w:val="Norml"/>
-    <w:autoRedefine/>
-    <w:uiPriority w:val="39"/>
-    <w:unhideWhenUsed/>
-    <w:rsid w:val="009C533B"/>
-    <w:pPr>
-      <w:spacing w:after="100"/>
-      <w:ind w:left="660"/>
-    </w:pPr>
-  </w:style>
-  <w:style w:type="paragraph" w:styleId="Kpalrs">
-    <w:name w:val="caption"/>
-    <w:basedOn w:val="Norml"/>
-    <w:next w:val="Norml"/>
-    <w:uiPriority w:val="35"/>
-    <w:unhideWhenUsed/>
-    <w:qFormat/>
-    <w:rsid w:val="002156D1"/>
-    <w:pPr>
-      <w:spacing w:after="200" w:line="240" w:lineRule="auto"/>
-    </w:pPr>
-    <w:rPr>
-      <w:i/>
-      <w:iCs/>
-      <w:color w:val="44546A" w:themeColor="text2"/>
-      <w:sz w:val="18"/>
-      <w:szCs w:val="18"/>
     </w:rPr>
   </w:style>
 </w:styles>
@@ -6197,7 +4639,7 @@
 </file>
 
 <file path=customXml/itemProps1.xml><?xml version="1.0" encoding="utf-8"?>
-<ds:datastoreItem xmlns:ds="http://schemas.openxmlformats.org/officeDocument/2006/customXml" ds:itemID="{94D606F6-EE94-4130-8AD1-1A15DCA24CFD}">
+<ds:datastoreItem xmlns:ds="http://schemas.openxmlformats.org/officeDocument/2006/customXml" ds:itemID="{07A8D235-1072-4898-97D4-EA1D394530EA}">
   <ds:schemaRefs>
     <ds:schemaRef ds:uri="http://schemas.openxmlformats.org/officeDocument/2006/bibliography"/>
   </ds:schemaRefs>

</xml_diff>

<commit_message>
word fájl hibák javítása
</commit_message>
<xml_diff>
--- a/Szakdolgozat.docx
+++ b/Szakdolgozat.docx
@@ -779,16 +779,6 @@
     </w:p>
     <w:p>
       <w:pPr>
-        <w:spacing w:line="360" w:lineRule="auto"/>
-        <w:rPr>
-          <w:rFonts w:ascii="Times New Roman" w:hAnsi="Times New Roman" w:cs="Times New Roman"/>
-          <w:sz w:val="24"/>
-          <w:szCs w:val="24"/>
-        </w:rPr>
-      </w:pPr>
-    </w:p>
-    <w:p>
-      <w:pPr>
         <w:pStyle w:val="Cmsor2"/>
         <w:jc w:val="center"/>
         <w:rPr>
@@ -804,6 +794,7 @@
           <w:b/>
           <w:color w:val="auto"/>
         </w:rPr>
+        <w:lastRenderedPageBreak/>
         <w:t>Bevezetés</w:t>
       </w:r>
       <w:bookmarkEnd w:id="0"/>
@@ -938,7 +929,23 @@
           <w:sz w:val="24"/>
           <w:szCs w:val="24"/>
         </w:rPr>
-        <w:t xml:space="preserve"> akik füzettel és tollal a kezükben vágnak bele ebbe az egész sportba</w:t>
+        <w:t xml:space="preserve"> akik füzettel és tollal</w:t>
+      </w:r>
+      <w:r>
+        <w:rPr>
+          <w:rFonts w:ascii="Times New Roman" w:hAnsi="Times New Roman" w:cs="Times New Roman"/>
+          <w:sz w:val="24"/>
+          <w:szCs w:val="24"/>
+        </w:rPr>
+        <w:t xml:space="preserve"> a kezükben vágnak bele ebbe a </w:t>
+      </w:r>
+      <w:r>
+        <w:rPr>
+          <w:rFonts w:ascii="Times New Roman" w:hAnsi="Times New Roman" w:cs="Times New Roman"/>
+          <w:sz w:val="24"/>
+          <w:szCs w:val="24"/>
+        </w:rPr>
+        <w:t>sportba</w:t>
       </w:r>
       <w:r>
         <w:rPr>
@@ -964,6 +971,7 @@
         </w:rPr>
         <w:t xml:space="preserve"> De sokan nem tudják mikor, mennyit és mit egyenek vagy, hogy milyen gyakorlatokat csináljanak a fejlődés érdekében. Ezek a papírok időközben akár el is tűnhetnek, elkeveredhetnek vagy </w:t>
       </w:r>
+      <w:proofErr w:type="spellStart"/>
       <w:r>
         <w:rPr>
           <w:rFonts w:ascii="Times New Roman" w:hAnsi="Times New Roman" w:cs="Times New Roman"/>
@@ -978,7 +986,16 @@
           <w:sz w:val="24"/>
           <w:szCs w:val="24"/>
         </w:rPr>
-        <w:t>hat a rajtuk lévő tartalom</w:t>
+        <w:t>hat</w:t>
+      </w:r>
+      <w:proofErr w:type="spellEnd"/>
+      <w:r>
+        <w:rPr>
+          <w:rFonts w:ascii="Times New Roman" w:hAnsi="Times New Roman" w:cs="Times New Roman"/>
+          <w:sz w:val="24"/>
+          <w:szCs w:val="24"/>
+        </w:rPr>
+        <w:t xml:space="preserve"> a rajtuk lévő tartalom</w:t>
       </w:r>
       <w:r>
         <w:rPr>
@@ -1002,7 +1019,15 @@
           <w:sz w:val="24"/>
           <w:szCs w:val="24"/>
         </w:rPr>
-        <w:t xml:space="preserve">Nem ez a leg megbízhatóbb formája egy nyilvántartásnak. </w:t>
+        <w:t>Nem ez a leg</w:t>
+      </w:r>
+      <w:r>
+        <w:rPr>
+          <w:rFonts w:ascii="Times New Roman" w:hAnsi="Times New Roman" w:cs="Times New Roman"/>
+          <w:sz w:val="24"/>
+          <w:szCs w:val="24"/>
+        </w:rPr>
+        <w:t xml:space="preserve">megbízhatóbb formája egy nyilvántartásnak. </w:t>
       </w:r>
     </w:p>
     <w:p>
@@ -1046,7 +1071,49 @@
           <w:sz w:val="24"/>
           <w:szCs w:val="24"/>
         </w:rPr>
-        <w:t xml:space="preserve">.  Mivel már én is közel 5 éve sportolok egy-két kisebb kihagyással, így tudom, hogy egy ilyen szoftverrel könnyebbek lennének a napok. Egy olyan alkalmazással, amely reprezentálja azokat a funkciókat aminek a segítségével minden állandósított adat visszanézhető legyen és nagyobb biztonságot nyújtson mint a papír és társai. Pontosan ezért választottam ezt a témát, hogy </w:t>
+        <w:t xml:space="preserve">. </w:t>
+      </w:r>
+      <w:r>
+        <w:rPr>
+          <w:rFonts w:ascii="Times New Roman" w:hAnsi="Times New Roman" w:cs="Times New Roman"/>
+          <w:sz w:val="24"/>
+          <w:szCs w:val="24"/>
+        </w:rPr>
+        <w:t xml:space="preserve">Mivel már én is közel 5 éve sportolok egy-két kisebb kihagyással, így tudom, hogy egy ilyen szoftverrel könnyebbek lennének a napok. Egy olyan alkalmazással, amely </w:t>
+      </w:r>
+      <w:r>
+        <w:rPr>
+          <w:rFonts w:ascii="Times New Roman" w:hAnsi="Times New Roman" w:cs="Times New Roman"/>
+          <w:sz w:val="24"/>
+          <w:szCs w:val="24"/>
+        </w:rPr>
+        <w:t>megvalósítja</w:t>
+      </w:r>
+      <w:r>
+        <w:rPr>
+          <w:rFonts w:ascii="Times New Roman" w:hAnsi="Times New Roman" w:cs="Times New Roman"/>
+          <w:sz w:val="24"/>
+          <w:szCs w:val="24"/>
+        </w:rPr>
+        <w:t xml:space="preserve"> azokat a </w:t>
+      </w:r>
+      <w:proofErr w:type="gramStart"/>
+      <w:r>
+        <w:rPr>
+          <w:rFonts w:ascii="Times New Roman" w:hAnsi="Times New Roman" w:cs="Times New Roman"/>
+          <w:sz w:val="24"/>
+          <w:szCs w:val="24"/>
+        </w:rPr>
+        <w:t>funkciókat</w:t>
+      </w:r>
+      <w:proofErr w:type="gramEnd"/>
+      <w:r>
+        <w:rPr>
+          <w:rFonts w:ascii="Times New Roman" w:hAnsi="Times New Roman" w:cs="Times New Roman"/>
+          <w:sz w:val="24"/>
+          <w:szCs w:val="24"/>
+        </w:rPr>
+        <w:t xml:space="preserve"> aminek a segítségével minden állandósított adat visszanézhető legyen és nagyobb biztonságot nyújtson mint a papír és társai. Pontosan ezért választottam ezt a témát, hogy </w:t>
       </w:r>
       <w:r>
         <w:rPr>
@@ -1076,6 +1143,7 @@
         </w:rPr>
         <w:t xml:space="preserve">Ezért úgy döntöttem, hogy megvalósítom ezt az alkalmazást, amely képes arra, hogy felvegye a versenyt a korszerűtlen eszközökkel. A </w:t>
       </w:r>
+      <w:proofErr w:type="spellStart"/>
       <w:r>
         <w:rPr>
           <w:rFonts w:ascii="Times New Roman" w:hAnsi="Times New Roman" w:cs="Times New Roman"/>
@@ -1085,6 +1153,7 @@
         </w:rPr>
         <w:t>BuildYourBody</w:t>
       </w:r>
+      <w:proofErr w:type="spellEnd"/>
       <w:r>
         <w:rPr>
           <w:rFonts w:ascii="Times New Roman" w:hAnsi="Times New Roman" w:cs="Times New Roman"/>
@@ -1197,16 +1266,7 @@
           <w:sz w:val="24"/>
           <w:szCs w:val="24"/>
         </w:rPr>
-        <w:t xml:space="preserve"> </w:t>
-      </w:r>
-      <w:r>
-        <w:rPr>
-          <w:rFonts w:ascii="Times New Roman" w:hAnsi="Times New Roman" w:cs="Times New Roman"/>
-          <w:sz w:val="24"/>
-          <w:szCs w:val="24"/>
-        </w:rPr>
-        <w:lastRenderedPageBreak/>
-        <w:t>A szoftver megvalósításával</w:t>
+        <w:t xml:space="preserve"> A szoftver megvalósításával</w:t>
       </w:r>
       <w:r>
         <w:rPr>
@@ -1215,24 +1275,6 @@
           <w:szCs w:val="24"/>
         </w:rPr>
         <w:t xml:space="preserve"> minden kliens egy felhasználóbarát, letisztult rendszerben tud majd dolgozni.</w:t>
-      </w:r>
-    </w:p>
-    <w:p>
-      <w:pPr>
-        <w:spacing w:line="360" w:lineRule="auto"/>
-        <w:rPr>
-          <w:rFonts w:ascii="Times New Roman" w:hAnsi="Times New Roman" w:cs="Times New Roman"/>
-          <w:sz w:val="24"/>
-          <w:szCs w:val="24"/>
-        </w:rPr>
-      </w:pPr>
-      <w:r>
-        <w:rPr>
-          <w:rFonts w:ascii="Times New Roman" w:hAnsi="Times New Roman" w:cs="Times New Roman"/>
-          <w:sz w:val="24"/>
-          <w:szCs w:val="24"/>
-        </w:rPr>
-        <w:br w:type="page"/>
       </w:r>
     </w:p>
     <w:p>
@@ -1305,7 +1347,25 @@
           <w:sz w:val="24"/>
           <w:szCs w:val="24"/>
         </w:rPr>
-        <w:t xml:space="preserve"> rendszer működéséhez szükség van egy olyan adatbázisra amely tárolja mindazon adatokat amelyek előfordulnak egy edzés és életmód során. </w:t>
+        <w:t xml:space="preserve"> rendszer működéséhez szükség van egy olyan </w:t>
+      </w:r>
+      <w:proofErr w:type="gramStart"/>
+      <w:r>
+        <w:rPr>
+          <w:rFonts w:ascii="Times New Roman" w:hAnsi="Times New Roman" w:cs="Times New Roman"/>
+          <w:sz w:val="24"/>
+          <w:szCs w:val="24"/>
+        </w:rPr>
+        <w:t>adatbázisra</w:t>
+      </w:r>
+      <w:proofErr w:type="gramEnd"/>
+      <w:r>
+        <w:rPr>
+          <w:rFonts w:ascii="Times New Roman" w:hAnsi="Times New Roman" w:cs="Times New Roman"/>
+          <w:sz w:val="24"/>
+          <w:szCs w:val="24"/>
+        </w:rPr>
+        <w:t xml:space="preserve"> amely tárolja mindazon adatokat amelyek előfordulnak egy edzés és életmód során. </w:t>
       </w:r>
       <w:r>
         <w:rPr>
@@ -1452,6 +1512,7 @@
         </w:rPr>
         <w:t>1</w:t>
       </w:r>
+      <w:proofErr w:type="gramStart"/>
       <w:r>
         <w:rPr>
           <w:rFonts w:ascii="Times New Roman" w:hAnsi="Times New Roman" w:cs="Times New Roman"/>
@@ -1468,8 +1529,9 @@
           <w:sz w:val="18"/>
           <w:szCs w:val="18"/>
         </w:rPr>
-        <w:t xml:space="preserve">ábra </w:t>
-      </w:r>
+        <w:t>ábra</w:t>
+      </w:r>
+      <w:proofErr w:type="gramEnd"/>
       <w:r>
         <w:rPr>
           <w:rFonts w:ascii="Times New Roman" w:hAnsi="Times New Roman" w:cs="Times New Roman"/>
@@ -1477,7 +1539,27 @@
           <w:sz w:val="18"/>
           <w:szCs w:val="18"/>
         </w:rPr>
-        <w:t>Bachmann-ábra</w:t>
+        <w:t xml:space="preserve"> </w:t>
+      </w:r>
+      <w:proofErr w:type="spellStart"/>
+      <w:r>
+        <w:rPr>
+          <w:rFonts w:ascii="Times New Roman" w:hAnsi="Times New Roman" w:cs="Times New Roman"/>
+          <w:i/>
+          <w:sz w:val="18"/>
+          <w:szCs w:val="18"/>
+        </w:rPr>
+        <w:t>Bachmann</w:t>
+      </w:r>
+      <w:proofErr w:type="spellEnd"/>
+      <w:r>
+        <w:rPr>
+          <w:rFonts w:ascii="Times New Roman" w:hAnsi="Times New Roman" w:cs="Times New Roman"/>
+          <w:i/>
+          <w:sz w:val="18"/>
+          <w:szCs w:val="18"/>
+        </w:rPr>
+        <w:t>-ábra</w:t>
       </w:r>
     </w:p>
     <w:p>
@@ -1493,8 +1575,6 @@
           <w:szCs w:val="18"/>
         </w:rPr>
       </w:pPr>
-      <w:bookmarkStart w:id="3" w:name="_GoBack"/>
-      <w:bookmarkEnd w:id="3"/>
     </w:p>
     <w:p>
       <w:pPr>
@@ -1544,6 +1624,7 @@
           <w:szCs w:val="24"/>
         </w:rPr>
       </w:pPr>
+      <w:proofErr w:type="gramStart"/>
       <w:r>
         <w:rPr>
           <w:rFonts w:ascii="Times New Roman" w:hAnsi="Times New Roman" w:cs="Times New Roman"/>
@@ -1569,6 +1650,7 @@
         </w:rPr>
         <w:t>edzések</w:t>
       </w:r>
+      <w:proofErr w:type="gramEnd"/>
       <w:r>
         <w:rPr>
           <w:rFonts w:ascii="Times New Roman" w:hAnsi="Times New Roman" w:cs="Times New Roman"/>
@@ -1816,7 +1898,25 @@
           <w:sz w:val="24"/>
           <w:szCs w:val="24"/>
         </w:rPr>
-        <w:t>el és a mennyisége ami elfogyasztásra kerül és hogy mennyi fehérjét, szénhidrátot és zsírt vittünk be a szervezetbe az étkezéssel.</w:t>
+        <w:t xml:space="preserve">el és a </w:t>
+      </w:r>
+      <w:proofErr w:type="gramStart"/>
+      <w:r>
+        <w:rPr>
+          <w:rFonts w:ascii="Times New Roman" w:hAnsi="Times New Roman" w:cs="Times New Roman"/>
+          <w:sz w:val="24"/>
+          <w:szCs w:val="24"/>
+        </w:rPr>
+        <w:t>mennyisége</w:t>
+      </w:r>
+      <w:proofErr w:type="gramEnd"/>
+      <w:r>
+        <w:rPr>
+          <w:rFonts w:ascii="Times New Roman" w:hAnsi="Times New Roman" w:cs="Times New Roman"/>
+          <w:sz w:val="24"/>
+          <w:szCs w:val="24"/>
+        </w:rPr>
+        <w:t xml:space="preserve"> ami elfogyasztásra kerül és hogy mennyi fehérjét, szénhidrátot és zsírt vittünk be a szervezetbe az étkezéssel.</w:t>
       </w:r>
     </w:p>
     <w:p>
@@ -1853,7 +1953,25 @@
           <w:sz w:val="24"/>
           <w:szCs w:val="24"/>
         </w:rPr>
-        <w:t xml:space="preserve"> táblában található minden olyan étel amelyek az étkezések során fogyasztásra kerülnek.</w:t>
+        <w:t xml:space="preserve"> táblában található minden olyan </w:t>
+      </w:r>
+      <w:proofErr w:type="gramStart"/>
+      <w:r>
+        <w:rPr>
+          <w:rFonts w:ascii="Times New Roman" w:hAnsi="Times New Roman" w:cs="Times New Roman"/>
+          <w:sz w:val="24"/>
+          <w:szCs w:val="24"/>
+        </w:rPr>
+        <w:t>étel</w:t>
+      </w:r>
+      <w:proofErr w:type="gramEnd"/>
+      <w:r>
+        <w:rPr>
+          <w:rFonts w:ascii="Times New Roman" w:hAnsi="Times New Roman" w:cs="Times New Roman"/>
+          <w:sz w:val="24"/>
+          <w:szCs w:val="24"/>
+        </w:rPr>
+        <w:t xml:space="preserve"> amelyek az étkezések során fogyasztásra kerülnek.</w:t>
       </w:r>
     </w:p>
     <w:p>
@@ -1908,13 +2026,41 @@
           <w:szCs w:val="24"/>
         </w:rPr>
       </w:pPr>
-      <w:r>
-        <w:rPr>
-          <w:rFonts w:ascii="Times New Roman" w:hAnsi="Times New Roman" w:cs="Times New Roman"/>
-          <w:sz w:val="24"/>
-          <w:szCs w:val="24"/>
-        </w:rPr>
-        <w:t>f_id: Egész szám, elsődleges kulcs, automatikusan növekvő érték amely a felhasználók megkülönböztetésére szolgál.</w:t>
+      <w:proofErr w:type="spellStart"/>
+      <w:r>
+        <w:rPr>
+          <w:rFonts w:ascii="Times New Roman" w:hAnsi="Times New Roman" w:cs="Times New Roman"/>
+          <w:sz w:val="24"/>
+          <w:szCs w:val="24"/>
+        </w:rPr>
+        <w:t>f_id</w:t>
+      </w:r>
+      <w:proofErr w:type="spellEnd"/>
+      <w:r>
+        <w:rPr>
+          <w:rFonts w:ascii="Times New Roman" w:hAnsi="Times New Roman" w:cs="Times New Roman"/>
+          <w:sz w:val="24"/>
+          <w:szCs w:val="24"/>
+        </w:rPr>
+        <w:t xml:space="preserve">: Egész szám, elsődleges kulcs, automatikusan növekvő </w:t>
+      </w:r>
+      <w:proofErr w:type="gramStart"/>
+      <w:r>
+        <w:rPr>
+          <w:rFonts w:ascii="Times New Roman" w:hAnsi="Times New Roman" w:cs="Times New Roman"/>
+          <w:sz w:val="24"/>
+          <w:szCs w:val="24"/>
+        </w:rPr>
+        <w:t>érték</w:t>
+      </w:r>
+      <w:proofErr w:type="gramEnd"/>
+      <w:r>
+        <w:rPr>
+          <w:rFonts w:ascii="Times New Roman" w:hAnsi="Times New Roman" w:cs="Times New Roman"/>
+          <w:sz w:val="24"/>
+          <w:szCs w:val="24"/>
+        </w:rPr>
+        <w:t xml:space="preserve"> amely a felhasználók megkülönböztetésére szolgál.</w:t>
       </w:r>
     </w:p>
     <w:p>
@@ -1932,13 +2078,23 @@
           <w:szCs w:val="24"/>
         </w:rPr>
       </w:pPr>
-      <w:r>
-        <w:rPr>
-          <w:rFonts w:ascii="Times New Roman" w:hAnsi="Times New Roman" w:cs="Times New Roman"/>
-          <w:sz w:val="24"/>
-          <w:szCs w:val="24"/>
-        </w:rPr>
-        <w:t>fname: Szöveg, a bejelentkezéshez szükséges felhasználónév, egyedi</w:t>
+      <w:proofErr w:type="spellStart"/>
+      <w:r>
+        <w:rPr>
+          <w:rFonts w:ascii="Times New Roman" w:hAnsi="Times New Roman" w:cs="Times New Roman"/>
+          <w:sz w:val="24"/>
+          <w:szCs w:val="24"/>
+        </w:rPr>
+        <w:t>fname</w:t>
+      </w:r>
+      <w:proofErr w:type="spellEnd"/>
+      <w:r>
+        <w:rPr>
+          <w:rFonts w:ascii="Times New Roman" w:hAnsi="Times New Roman" w:cs="Times New Roman"/>
+          <w:sz w:val="24"/>
+          <w:szCs w:val="24"/>
+        </w:rPr>
+        <w:t>: Szöveg, a bejelentkezéshez szükséges felhasználónév, egyedi</w:t>
       </w:r>
       <w:r>
         <w:rPr>
@@ -1964,13 +2120,23 @@
           <w:szCs w:val="24"/>
         </w:rPr>
       </w:pPr>
-      <w:r>
-        <w:rPr>
-          <w:rFonts w:ascii="Times New Roman" w:hAnsi="Times New Roman" w:cs="Times New Roman"/>
-          <w:sz w:val="24"/>
-          <w:szCs w:val="24"/>
-        </w:rPr>
-        <w:t>jelszo: Szöveg, a bejelentkezéshez szükséges jelszó.</w:t>
+      <w:proofErr w:type="spellStart"/>
+      <w:r>
+        <w:rPr>
+          <w:rFonts w:ascii="Times New Roman" w:hAnsi="Times New Roman" w:cs="Times New Roman"/>
+          <w:sz w:val="24"/>
+          <w:szCs w:val="24"/>
+        </w:rPr>
+        <w:t>jelszo</w:t>
+      </w:r>
+      <w:proofErr w:type="spellEnd"/>
+      <w:r>
+        <w:rPr>
+          <w:rFonts w:ascii="Times New Roman" w:hAnsi="Times New Roman" w:cs="Times New Roman"/>
+          <w:sz w:val="24"/>
+          <w:szCs w:val="24"/>
+        </w:rPr>
+        <w:t>: Szöveg, a bejelentkezéshez szükséges jelszó.</w:t>
       </w:r>
     </w:p>
     <w:p>
@@ -1988,13 +2154,23 @@
           <w:szCs w:val="24"/>
         </w:rPr>
       </w:pPr>
-      <w:r>
-        <w:rPr>
-          <w:rFonts w:ascii="Times New Roman" w:hAnsi="Times New Roman" w:cs="Times New Roman"/>
-          <w:sz w:val="24"/>
-          <w:szCs w:val="24"/>
-        </w:rPr>
-        <w:t>teljesnev: Szöveg, a felhasználó neve.</w:t>
+      <w:proofErr w:type="spellStart"/>
+      <w:r>
+        <w:rPr>
+          <w:rFonts w:ascii="Times New Roman" w:hAnsi="Times New Roman" w:cs="Times New Roman"/>
+          <w:sz w:val="24"/>
+          <w:szCs w:val="24"/>
+        </w:rPr>
+        <w:t>teljesnev</w:t>
+      </w:r>
+      <w:proofErr w:type="spellEnd"/>
+      <w:r>
+        <w:rPr>
+          <w:rFonts w:ascii="Times New Roman" w:hAnsi="Times New Roman" w:cs="Times New Roman"/>
+          <w:sz w:val="24"/>
+          <w:szCs w:val="24"/>
+        </w:rPr>
+        <w:t>: Szöveg, a felhasználó neve.</w:t>
       </w:r>
     </w:p>
     <w:p>
@@ -2036,13 +2212,23 @@
           <w:szCs w:val="24"/>
         </w:rPr>
       </w:pPr>
-      <w:r>
-        <w:rPr>
-          <w:rFonts w:ascii="Times New Roman" w:hAnsi="Times New Roman" w:cs="Times New Roman"/>
-          <w:sz w:val="24"/>
-          <w:szCs w:val="24"/>
-        </w:rPr>
-        <w:t>tsuly: Egész szám, a felhasználó testsúlya.</w:t>
+      <w:proofErr w:type="spellStart"/>
+      <w:r>
+        <w:rPr>
+          <w:rFonts w:ascii="Times New Roman" w:hAnsi="Times New Roman" w:cs="Times New Roman"/>
+          <w:sz w:val="24"/>
+          <w:szCs w:val="24"/>
+        </w:rPr>
+        <w:t>tsuly</w:t>
+      </w:r>
+      <w:proofErr w:type="spellEnd"/>
+      <w:r>
+        <w:rPr>
+          <w:rFonts w:ascii="Times New Roman" w:hAnsi="Times New Roman" w:cs="Times New Roman"/>
+          <w:sz w:val="24"/>
+          <w:szCs w:val="24"/>
+        </w:rPr>
+        <w:t>: Egész szám, a felhasználó testsúlya.</w:t>
       </w:r>
     </w:p>
     <w:p>
@@ -2060,13 +2246,23 @@
           <w:szCs w:val="24"/>
         </w:rPr>
       </w:pPr>
-      <w:r>
-        <w:rPr>
-          <w:rFonts w:ascii="Times New Roman" w:hAnsi="Times New Roman" w:cs="Times New Roman"/>
-          <w:sz w:val="24"/>
-          <w:szCs w:val="24"/>
-        </w:rPr>
-        <w:t>tmagassag: Egész szám, a felhasználó testmagassága.</w:t>
+      <w:proofErr w:type="spellStart"/>
+      <w:r>
+        <w:rPr>
+          <w:rFonts w:ascii="Times New Roman" w:hAnsi="Times New Roman" w:cs="Times New Roman"/>
+          <w:sz w:val="24"/>
+          <w:szCs w:val="24"/>
+        </w:rPr>
+        <w:t>tmagassag</w:t>
+      </w:r>
+      <w:proofErr w:type="spellEnd"/>
+      <w:r>
+        <w:rPr>
+          <w:rFonts w:ascii="Times New Roman" w:hAnsi="Times New Roman" w:cs="Times New Roman"/>
+          <w:sz w:val="24"/>
+          <w:szCs w:val="24"/>
+        </w:rPr>
+        <w:t>: Egész szám, a felhasználó testmagassága.</w:t>
       </w:r>
     </w:p>
     <w:p>
@@ -2078,7 +2274,7 @@
           <w:color w:val="auto"/>
         </w:rPr>
       </w:pPr>
-      <w:bookmarkStart w:id="4" w:name="_Toc34561402"/>
+      <w:bookmarkStart w:id="3" w:name="_Toc34561402"/>
       <w:r>
         <w:rPr>
           <w:rFonts w:ascii="Times New Roman" w:hAnsi="Times New Roman" w:cs="Times New Roman"/>
@@ -2087,7 +2283,7 @@
         </w:rPr>
         <w:t>Asztali alkalmazás</w:t>
       </w:r>
-      <w:bookmarkEnd w:id="4"/>
+      <w:bookmarkEnd w:id="3"/>
     </w:p>
     <w:p/>
     <w:p>
@@ -2123,15 +2319,69 @@
           <w:sz w:val="24"/>
           <w:szCs w:val="24"/>
         </w:rPr>
-        <w:t xml:space="preserve"> egy olyan programozási nyelvet választottam amiben már jártas vagyok. Ezért a választás a C#-ra esett.</w:t>
-      </w:r>
-      <w:r>
-        <w:rPr>
-          <w:rFonts w:ascii="Times New Roman" w:hAnsi="Times New Roman" w:cs="Times New Roman"/>
-          <w:sz w:val="24"/>
-          <w:szCs w:val="24"/>
-        </w:rPr>
-        <w:t xml:space="preserve"> Az iskolai tanulmányaim során is a legtöbb projektet ezen nyelv segítségével oldottuk meg, így rögtön ezt választottam.</w:t>
+        <w:t xml:space="preserve"> egy olyan programozási nyelvet </w:t>
+      </w:r>
+      <w:proofErr w:type="gramStart"/>
+      <w:r>
+        <w:rPr>
+          <w:rFonts w:ascii="Times New Roman" w:hAnsi="Times New Roman" w:cs="Times New Roman"/>
+          <w:sz w:val="24"/>
+          <w:szCs w:val="24"/>
+        </w:rPr>
+        <w:t>választottam</w:t>
+      </w:r>
+      <w:proofErr w:type="gramEnd"/>
+      <w:r>
+        <w:rPr>
+          <w:rFonts w:ascii="Times New Roman" w:hAnsi="Times New Roman" w:cs="Times New Roman"/>
+          <w:sz w:val="24"/>
+          <w:szCs w:val="24"/>
+        </w:rPr>
+        <w:t xml:space="preserve"> amiben már jártas vagyok. Ezért a választás a C#-</w:t>
+      </w:r>
+      <w:proofErr w:type="spellStart"/>
+      <w:r>
+        <w:rPr>
+          <w:rFonts w:ascii="Times New Roman" w:hAnsi="Times New Roman" w:cs="Times New Roman"/>
+          <w:sz w:val="24"/>
+          <w:szCs w:val="24"/>
+        </w:rPr>
+        <w:t>ra</w:t>
+      </w:r>
+      <w:proofErr w:type="spellEnd"/>
+      <w:r>
+        <w:rPr>
+          <w:rFonts w:ascii="Times New Roman" w:hAnsi="Times New Roman" w:cs="Times New Roman"/>
+          <w:sz w:val="24"/>
+          <w:szCs w:val="24"/>
+        </w:rPr>
+        <w:t xml:space="preserve"> esett.</w:t>
+      </w:r>
+      <w:r>
+        <w:rPr>
+          <w:rFonts w:ascii="Times New Roman" w:hAnsi="Times New Roman" w:cs="Times New Roman"/>
+          <w:sz w:val="24"/>
+          <w:szCs w:val="24"/>
+        </w:rPr>
+        <w:t xml:space="preserve"> Az iskolai tanulmányaim során is a legtöbb projektet </w:t>
+      </w:r>
+      <w:proofErr w:type="gramStart"/>
+      <w:r>
+        <w:rPr>
+          <w:rFonts w:ascii="Times New Roman" w:hAnsi="Times New Roman" w:cs="Times New Roman"/>
+          <w:sz w:val="24"/>
+          <w:szCs w:val="24"/>
+        </w:rPr>
+        <w:t>ezen</w:t>
+      </w:r>
+      <w:proofErr w:type="gramEnd"/>
+      <w:r>
+        <w:rPr>
+          <w:rFonts w:ascii="Times New Roman" w:hAnsi="Times New Roman" w:cs="Times New Roman"/>
+          <w:sz w:val="24"/>
+          <w:szCs w:val="24"/>
+        </w:rPr>
+        <w:t xml:space="preserve"> nyelv segítségével oldottuk meg, így rögtön ezt választottam.</w:t>
       </w:r>
       <w:r>
         <w:rPr>
@@ -2163,7 +2413,25 @@
           <w:sz w:val="24"/>
           <w:szCs w:val="24"/>
         </w:rPr>
-        <w:t xml:space="preserve"> mint például a Java. A fejlesztői környezet kiválasztása sem okozott gondot, a legoptimálisabb a Microsoft Visual Studio.</w:t>
+        <w:t xml:space="preserve"> mint például a Java. A fejlesztői környezet kiválasztása sem okozott gondot, a legoptimálisabb a Microsoft Visual </w:t>
+      </w:r>
+      <w:proofErr w:type="spellStart"/>
+      <w:r>
+        <w:rPr>
+          <w:rFonts w:ascii="Times New Roman" w:hAnsi="Times New Roman" w:cs="Times New Roman"/>
+          <w:sz w:val="24"/>
+          <w:szCs w:val="24"/>
+        </w:rPr>
+        <w:t>Studio</w:t>
+      </w:r>
+      <w:proofErr w:type="spellEnd"/>
+      <w:r>
+        <w:rPr>
+          <w:rFonts w:ascii="Times New Roman" w:hAnsi="Times New Roman" w:cs="Times New Roman"/>
+          <w:sz w:val="24"/>
+          <w:szCs w:val="24"/>
+        </w:rPr>
+        <w:t>.</w:t>
       </w:r>
       <w:r>
         <w:rPr>
@@ -2203,7 +2471,61 @@
           <w:sz w:val="24"/>
           <w:szCs w:val="24"/>
         </w:rPr>
-        <w:t xml:space="preserve"> Viszont ami a legfontosabb, hogy a Visual Studio képes kapcsolatot létesíteni olyan verziókövető rendszerrel mint például a GitHub, és felhőben is képes eltárolni a program aktuális állapotát. Egy ilyen nagy és hosszadalmas munkánál elengedhetetlen a verziókövető rendszerek használata.</w:t>
+        <w:t xml:space="preserve"> Viszont ami a legfontosabb, hogy a Visual </w:t>
+      </w:r>
+      <w:proofErr w:type="spellStart"/>
+      <w:r>
+        <w:rPr>
+          <w:rFonts w:ascii="Times New Roman" w:hAnsi="Times New Roman" w:cs="Times New Roman"/>
+          <w:sz w:val="24"/>
+          <w:szCs w:val="24"/>
+        </w:rPr>
+        <w:t>Studio</w:t>
+      </w:r>
+      <w:proofErr w:type="spellEnd"/>
+      <w:r>
+        <w:rPr>
+          <w:rFonts w:ascii="Times New Roman" w:hAnsi="Times New Roman" w:cs="Times New Roman"/>
+          <w:sz w:val="24"/>
+          <w:szCs w:val="24"/>
+        </w:rPr>
+        <w:t xml:space="preserve"> képes kapcsolatot létesíteni olyan verziókövető </w:t>
+      </w:r>
+      <w:proofErr w:type="gramStart"/>
+      <w:r>
+        <w:rPr>
+          <w:rFonts w:ascii="Times New Roman" w:hAnsi="Times New Roman" w:cs="Times New Roman"/>
+          <w:sz w:val="24"/>
+          <w:szCs w:val="24"/>
+        </w:rPr>
+        <w:t>rendszerrel</w:t>
+      </w:r>
+      <w:proofErr w:type="gramEnd"/>
+      <w:r>
+        <w:rPr>
+          <w:rFonts w:ascii="Times New Roman" w:hAnsi="Times New Roman" w:cs="Times New Roman"/>
+          <w:sz w:val="24"/>
+          <w:szCs w:val="24"/>
+        </w:rPr>
+        <w:t xml:space="preserve"> mint például a </w:t>
+      </w:r>
+      <w:proofErr w:type="spellStart"/>
+      <w:r>
+        <w:rPr>
+          <w:rFonts w:ascii="Times New Roman" w:hAnsi="Times New Roman" w:cs="Times New Roman"/>
+          <w:sz w:val="24"/>
+          <w:szCs w:val="24"/>
+        </w:rPr>
+        <w:t>GitHub</w:t>
+      </w:r>
+      <w:proofErr w:type="spellEnd"/>
+      <w:r>
+        <w:rPr>
+          <w:rFonts w:ascii="Times New Roman" w:hAnsi="Times New Roman" w:cs="Times New Roman"/>
+          <w:sz w:val="24"/>
+          <w:szCs w:val="24"/>
+        </w:rPr>
+        <w:t>, és felhőben is képes eltárolni a program aktuális állapotát. Egy ilyen nagy és hosszadalmas munkánál elengedhetetlen a verziókövető rendszerek használata.</w:t>
       </w:r>
     </w:p>
     <w:p>
@@ -2263,31 +2585,51 @@
           <w:sz w:val="24"/>
           <w:szCs w:val="24"/>
         </w:rPr>
-        <w:t>mellett maradni, így hát nem újra és újra írtam a kódokat hanem mindenre függv</w:t>
-      </w:r>
-      <w:r>
-        <w:rPr>
-          <w:rFonts w:ascii="Times New Roman" w:hAnsi="Times New Roman" w:cs="Times New Roman"/>
-          <w:sz w:val="24"/>
-          <w:szCs w:val="24"/>
-        </w:rPr>
-        <w:t>ényeket készítettem amiket többször is meg lehet hívni.</w:t>
-      </w:r>
-      <w:r>
-        <w:rPr>
-          <w:rFonts w:ascii="Times New Roman" w:hAnsi="Times New Roman" w:cs="Times New Roman"/>
-          <w:sz w:val="24"/>
-          <w:szCs w:val="24"/>
-        </w:rPr>
-        <w:t xml:space="preserve"> </w:t>
-      </w:r>
-      <w:r>
-        <w:rPr>
-          <w:rFonts w:ascii="Times New Roman" w:hAnsi="Times New Roman" w:cs="Times New Roman"/>
-          <w:sz w:val="24"/>
-          <w:szCs w:val="24"/>
-        </w:rPr>
-        <w:t>Így felesleges kódsorokat spóroltam meg.</w:t>
+        <w:t xml:space="preserve">mellett maradni, így hát nem újra és újra írtam a </w:t>
+      </w:r>
+      <w:proofErr w:type="gramStart"/>
+      <w:r>
+        <w:rPr>
+          <w:rFonts w:ascii="Times New Roman" w:hAnsi="Times New Roman" w:cs="Times New Roman"/>
+          <w:sz w:val="24"/>
+          <w:szCs w:val="24"/>
+        </w:rPr>
+        <w:t>kódokat</w:t>
+      </w:r>
+      <w:proofErr w:type="gramEnd"/>
+      <w:r>
+        <w:rPr>
+          <w:rFonts w:ascii="Times New Roman" w:hAnsi="Times New Roman" w:cs="Times New Roman"/>
+          <w:sz w:val="24"/>
+          <w:szCs w:val="24"/>
+        </w:rPr>
+        <w:t xml:space="preserve"> hanem mindenre </w:t>
+      </w:r>
+      <w:r>
+        <w:rPr>
+          <w:rFonts w:ascii="Times New Roman" w:hAnsi="Times New Roman" w:cs="Times New Roman"/>
+          <w:sz w:val="24"/>
+          <w:szCs w:val="24"/>
+        </w:rPr>
+        <w:t>metódust</w:t>
+      </w:r>
+      <w:bookmarkStart w:id="4" w:name="_GoBack"/>
+      <w:bookmarkEnd w:id="4"/>
+      <w:r>
+        <w:rPr>
+          <w:rFonts w:ascii="Times New Roman" w:hAnsi="Times New Roman" w:cs="Times New Roman"/>
+          <w:sz w:val="24"/>
+          <w:szCs w:val="24"/>
+        </w:rPr>
+        <w:t xml:space="preserve"> készítettem amiket többször is meg lehet hívni.</w:t>
+      </w:r>
+      <w:r>
+        <w:rPr>
+          <w:rFonts w:ascii="Times New Roman" w:hAnsi="Times New Roman" w:cs="Times New Roman"/>
+          <w:sz w:val="24"/>
+          <w:szCs w:val="24"/>
+        </w:rPr>
+        <w:t xml:space="preserve"> Így felesleges kódsorokat spóroltam meg.</w:t>
       </w:r>
       <w:r>
         <w:rPr>
@@ -2431,6 +2773,7 @@
         </w:rPr>
         <w:t>1</w:t>
       </w:r>
+      <w:proofErr w:type="gramStart"/>
       <w:r>
         <w:rPr>
           <w:rFonts w:ascii="Times New Roman" w:hAnsi="Times New Roman" w:cs="Times New Roman"/>
@@ -2447,8 +2790,9 @@
           <w:sz w:val="18"/>
           <w:szCs w:val="18"/>
         </w:rPr>
-        <w:t xml:space="preserve">ábra </w:t>
-      </w:r>
+        <w:t>ábra</w:t>
+      </w:r>
+      <w:proofErr w:type="gramEnd"/>
       <w:r>
         <w:rPr>
           <w:rFonts w:ascii="Times New Roman" w:hAnsi="Times New Roman" w:cs="Times New Roman"/>
@@ -2456,6 +2800,15 @@
           <w:sz w:val="18"/>
           <w:szCs w:val="18"/>
         </w:rPr>
+        <w:t xml:space="preserve"> </w:t>
+      </w:r>
+      <w:r>
+        <w:rPr>
+          <w:rFonts w:ascii="Times New Roman" w:hAnsi="Times New Roman" w:cs="Times New Roman"/>
+          <w:i/>
+          <w:sz w:val="18"/>
+          <w:szCs w:val="18"/>
+        </w:rPr>
         <w:t>Objektum osztály két tulajdonsággal</w:t>
       </w:r>
     </w:p>
@@ -2652,7 +3005,43 @@
           <w:sz w:val="24"/>
           <w:szCs w:val="24"/>
         </w:rPr>
-        <w:t>asználónév vagy valamelyik adatot rosszul adott meg a kliens, akkor egy hibaüzenet jelenik meg és a rendszer nem lép. Azonban ha a kliens mindent helyesen adott meg akkor a ,,Sikeres Bejelentkezés” üzenet után a program átirányítja a főmenüre.</w:t>
+        <w:t xml:space="preserve">asználónév vagy valamelyik adatot rosszul adott meg a kliens, akkor egy hibaüzenet jelenik meg és a rendszer nem lép. Azonban ha a kliens mindent helyesen adott meg akkor </w:t>
+      </w:r>
+      <w:proofErr w:type="gramStart"/>
+      <w:r>
+        <w:rPr>
+          <w:rFonts w:ascii="Times New Roman" w:hAnsi="Times New Roman" w:cs="Times New Roman"/>
+          <w:sz w:val="24"/>
+          <w:szCs w:val="24"/>
+        </w:rPr>
+        <w:t>a</w:t>
+      </w:r>
+      <w:proofErr w:type="gramEnd"/>
+      <w:r>
+        <w:rPr>
+          <w:rFonts w:ascii="Times New Roman" w:hAnsi="Times New Roman" w:cs="Times New Roman"/>
+          <w:sz w:val="24"/>
+          <w:szCs w:val="24"/>
+        </w:rPr>
+        <w:t xml:space="preserve"> ,,Sikeres Bejelentkezés” üzenet után a program átirányítja a </w:t>
+      </w:r>
+      <w:proofErr w:type="spellStart"/>
+      <w:r>
+        <w:rPr>
+          <w:rFonts w:ascii="Times New Roman" w:hAnsi="Times New Roman" w:cs="Times New Roman"/>
+          <w:sz w:val="24"/>
+          <w:szCs w:val="24"/>
+        </w:rPr>
+        <w:t>főmenüre</w:t>
+      </w:r>
+      <w:proofErr w:type="spellEnd"/>
+      <w:r>
+        <w:rPr>
+          <w:rFonts w:ascii="Times New Roman" w:hAnsi="Times New Roman" w:cs="Times New Roman"/>
+          <w:sz w:val="24"/>
+          <w:szCs w:val="24"/>
+        </w:rPr>
+        <w:t>.</w:t>
       </w:r>
     </w:p>
     <w:p>
@@ -2728,6 +3117,7 @@
         </w:rPr>
         <w:t>2</w:t>
       </w:r>
+      <w:proofErr w:type="gramStart"/>
       <w:r>
         <w:rPr>
           <w:rFonts w:ascii="Times New Roman" w:hAnsi="Times New Roman" w:cs="Times New Roman"/>
@@ -2744,7 +3134,17 @@
           <w:sz w:val="18"/>
           <w:szCs w:val="18"/>
         </w:rPr>
-        <w:t xml:space="preserve">ábra </w:t>
+        <w:t>ábra</w:t>
+      </w:r>
+      <w:proofErr w:type="gramEnd"/>
+      <w:r>
+        <w:rPr>
+          <w:rFonts w:ascii="Times New Roman" w:hAnsi="Times New Roman" w:cs="Times New Roman"/>
+          <w:i/>
+          <w:sz w:val="18"/>
+          <w:szCs w:val="18"/>
+        </w:rPr>
+        <w:t xml:space="preserve"> </w:t>
       </w:r>
       <w:r>
         <w:rPr>
@@ -2834,7 +3234,7 @@
           <w:rPr>
             <w:noProof/>
           </w:rPr>
-          <w:t>6</w:t>
+          <w:t>7</w:t>
         </w:r>
         <w:r>
           <w:fldChar w:fldCharType="end"/>
@@ -2884,8 +3284,13 @@
         <w:t>1</w:t>
       </w:r>
       <w:r>
-        <w:t xml:space="preserve"> testtömeg-index</w:t>
-      </w:r>
+        <w:t xml:space="preserve"> </w:t>
+      </w:r>
+      <w:proofErr w:type="gramStart"/>
+      <w:r>
+        <w:t>testtömeg-index</w:t>
+      </w:r>
+      <w:proofErr w:type="gramEnd"/>
     </w:p>
   </w:footnote>
 </w:footnotes>
@@ -4639,7 +5044,7 @@
 </file>
 
 <file path=customXml/itemProps1.xml><?xml version="1.0" encoding="utf-8"?>
-<ds:datastoreItem xmlns:ds="http://schemas.openxmlformats.org/officeDocument/2006/customXml" ds:itemID="{07A8D235-1072-4898-97D4-EA1D394530EA}">
+<ds:datastoreItem xmlns:ds="http://schemas.openxmlformats.org/officeDocument/2006/customXml" ds:itemID="{247539C2-6A11-49D7-A83F-CDBB81CCF51B}">
   <ds:schemaRefs>
     <ds:schemaRef ds:uri="http://schemas.openxmlformats.org/officeDocument/2006/bibliography"/>
   </ds:schemaRefs>

</xml_diff>